<commit_message>
AutoFirma y clientes móviles 1.8.2
- Se suben los cambios de los manuales y ficheros de versión de AutoFirma y los clientes móviles v1.8.2.
- Se suben los últimos ficheros disponibles de la documentación del Portafirmas.
</commit_message>
<xml_diff>
--- a/AF_Instalador Mac OS X.docx
+++ b/AF_Instalador Mac OS X.docx
@@ -1,10 +1,10 @@
 
 <file path=word/document.xml><?xml version="1.0" encoding="utf-8"?>
-<w:document xmlns:wpc="http://schemas.microsoft.com/office/word/2010/wordprocessingCanvas" xmlns:cx="http://schemas.microsoft.com/office/drawing/2014/chartex" xmlns:cx1="http://schemas.microsoft.com/office/drawing/2015/9/8/chartex" xmlns:mc="http://schemas.openxmlformats.org/markup-compatibility/2006" xmlns:o="urn:schemas-microsoft-com:office:office" xmlns:r="http://schemas.openxmlformats.org/officeDocument/2006/relationships" xmlns:m="http://schemas.openxmlformats.org/officeDocument/2006/math" xmlns:v="urn:schemas-microsoft-com:vml" xmlns:wp14="http://schemas.microsoft.com/office/word/2010/wordprocessingDrawing" xmlns:wp="http://schemas.openxmlformats.org/drawingml/2006/wordprocessingDrawing" xmlns:w10="urn:schemas-microsoft-com:office:word" xmlns:w="http://schemas.openxmlformats.org/wordprocessingml/2006/main" xmlns:w14="http://schemas.microsoft.com/office/word/2010/wordml" xmlns:w15="http://schemas.microsoft.com/office/word/2012/wordml" xmlns:w16se="http://schemas.microsoft.com/office/word/2015/wordml/symex" xmlns:wpg="http://schemas.microsoft.com/office/word/2010/wordprocessingGroup" xmlns:wpi="http://schemas.microsoft.com/office/word/2010/wordprocessingInk" xmlns:wne="http://schemas.microsoft.com/office/word/2006/wordml" xmlns:wps="http://schemas.microsoft.com/office/word/2010/wordprocessingShape" mc:Ignorable="w14 w15 w16se wp14">
+<w:document xmlns:wpc="http://schemas.microsoft.com/office/word/2010/wordprocessingCanvas" xmlns:cx="http://schemas.microsoft.com/office/drawing/2014/chartex" xmlns:cx1="http://schemas.microsoft.com/office/drawing/2015/9/8/chartex" xmlns:cx2="http://schemas.microsoft.com/office/drawing/2015/10/21/chartex" xmlns:cx3="http://schemas.microsoft.com/office/drawing/2016/5/9/chartex" xmlns:cx4="http://schemas.microsoft.com/office/drawing/2016/5/10/chartex" xmlns:cx5="http://schemas.microsoft.com/office/drawing/2016/5/11/chartex" xmlns:cx6="http://schemas.microsoft.com/office/drawing/2016/5/12/chartex" xmlns:cx7="http://schemas.microsoft.com/office/drawing/2016/5/13/chartex" xmlns:cx8="http://schemas.microsoft.com/office/drawing/2016/5/14/chartex" xmlns:mc="http://schemas.openxmlformats.org/markup-compatibility/2006" xmlns:aink="http://schemas.microsoft.com/office/drawing/2016/ink" xmlns:am3d="http://schemas.microsoft.com/office/drawing/2017/model3d" xmlns:o="urn:schemas-microsoft-com:office:office" xmlns:r="http://schemas.openxmlformats.org/officeDocument/2006/relationships" xmlns:m="http://schemas.openxmlformats.org/officeDocument/2006/math" xmlns:v="urn:schemas-microsoft-com:vml" xmlns:wp14="http://schemas.microsoft.com/office/word/2010/wordprocessingDrawing" xmlns:wp="http://schemas.openxmlformats.org/drawingml/2006/wordprocessingDrawing" xmlns:w10="urn:schemas-microsoft-com:office:word" xmlns:w="http://schemas.openxmlformats.org/wordprocessingml/2006/main" xmlns:w14="http://schemas.microsoft.com/office/word/2010/wordml" xmlns:w15="http://schemas.microsoft.com/office/word/2012/wordml" xmlns:w16cex="http://schemas.microsoft.com/office/word/2018/wordml/cex" xmlns:w16cid="http://schemas.microsoft.com/office/word/2016/wordml/cid" xmlns:w16="http://schemas.microsoft.com/office/word/2018/wordml" xmlns:w16sdtdh="http://schemas.microsoft.com/office/word/2020/wordml/sdtdatahash" xmlns:w16se="http://schemas.microsoft.com/office/word/2015/wordml/symex" xmlns:wpg="http://schemas.microsoft.com/office/word/2010/wordprocessingGroup" xmlns:wpi="http://schemas.microsoft.com/office/word/2010/wordprocessingInk" xmlns:wne="http://schemas.microsoft.com/office/word/2006/wordml" xmlns:wps="http://schemas.microsoft.com/office/word/2010/wordprocessingShape" mc:Ignorable="w14 w15 w16se w16cid w16 w16cex w16sdtdh wp14">
   <w:body>
     <w:p>
       <w:pPr>
-        <w:pStyle w:val="Title"/>
+        <w:pStyle w:val="Ttulo"/>
         <w:rPr>
           <w:lang w:val="es-ES_tradnl"/>
         </w:rPr>
@@ -56,7 +56,7 @@
       <w:sdtContent>
         <w:p>
           <w:pPr>
-            <w:pStyle w:val="TOCHeading"/>
+            <w:pStyle w:val="TtuloTDC"/>
           </w:pPr>
           <w:r>
             <w:t>Contenido</w:t>
@@ -64,7 +64,7 @@
         </w:p>
         <w:p>
           <w:pPr>
-            <w:pStyle w:val="TOC1"/>
+            <w:pStyle w:val="TDC1"/>
             <w:tabs>
               <w:tab w:val="left" w:pos="440"/>
               <w:tab w:val="right" w:leader="dot" w:pos="9350"/>
@@ -87,7 +87,7 @@
           <w:hyperlink w:anchor="_Toc477277648" w:history="1">
             <w:r>
               <w:rPr>
-                <w:rStyle w:val="Hyperlink"/>
+                <w:rStyle w:val="Hipervnculo"/>
                 <w:noProof/>
                 <w:lang w:val="es-ES_tradnl"/>
               </w:rPr>
@@ -103,7 +103,7 @@
             </w:r>
             <w:r>
               <w:rPr>
-                <w:rStyle w:val="Hyperlink"/>
+                <w:rStyle w:val="Hipervnculo"/>
                 <w:noProof/>
                 <w:lang w:val="es-ES_tradnl"/>
               </w:rPr>
@@ -161,7 +161,7 @@
         </w:p>
         <w:p>
           <w:pPr>
-            <w:pStyle w:val="TOC1"/>
+            <w:pStyle w:val="TDC1"/>
             <w:tabs>
               <w:tab w:val="left" w:pos="440"/>
               <w:tab w:val="right" w:leader="dot" w:pos="9350"/>
@@ -175,7 +175,7 @@
           <w:hyperlink w:anchor="_Toc477277649" w:history="1">
             <w:r>
               <w:rPr>
-                <w:rStyle w:val="Hyperlink"/>
+                <w:rStyle w:val="Hipervnculo"/>
                 <w:noProof/>
                 <w:lang w:val="es-ES_tradnl"/>
               </w:rPr>
@@ -191,7 +191,7 @@
             </w:r>
             <w:r>
               <w:rPr>
-                <w:rStyle w:val="Hyperlink"/>
+                <w:rStyle w:val="Hipervnculo"/>
                 <w:noProof/>
                 <w:lang w:val="es-ES_tradnl"/>
               </w:rPr>
@@ -249,7 +249,7 @@
         </w:p>
         <w:p>
           <w:pPr>
-            <w:pStyle w:val="TOC1"/>
+            <w:pStyle w:val="TDC1"/>
             <w:tabs>
               <w:tab w:val="left" w:pos="440"/>
               <w:tab w:val="right" w:leader="dot" w:pos="9350"/>
@@ -263,7 +263,7 @@
           <w:hyperlink w:anchor="_Toc477277650" w:history="1">
             <w:r>
               <w:rPr>
-                <w:rStyle w:val="Hyperlink"/>
+                <w:rStyle w:val="Hipervnculo"/>
                 <w:noProof/>
                 <w:lang w:val="es-ES_tradnl"/>
               </w:rPr>
@@ -279,7 +279,7 @@
             </w:r>
             <w:r>
               <w:rPr>
-                <w:rStyle w:val="Hyperlink"/>
+                <w:rStyle w:val="Hipervnculo"/>
                 <w:noProof/>
                 <w:lang w:val="es-ES_tradnl"/>
               </w:rPr>
@@ -337,7 +337,7 @@
         </w:p>
         <w:p>
           <w:pPr>
-            <w:pStyle w:val="TOC1"/>
+            <w:pStyle w:val="TDC1"/>
             <w:tabs>
               <w:tab w:val="left" w:pos="440"/>
               <w:tab w:val="right" w:leader="dot" w:pos="9350"/>
@@ -351,7 +351,7 @@
           <w:hyperlink w:anchor="_Toc477277651" w:history="1">
             <w:r>
               <w:rPr>
-                <w:rStyle w:val="Hyperlink"/>
+                <w:rStyle w:val="Hipervnculo"/>
                 <w:noProof/>
                 <w:lang w:val="es-ES_tradnl"/>
               </w:rPr>
@@ -367,7 +367,7 @@
             </w:r>
             <w:r>
               <w:rPr>
-                <w:rStyle w:val="Hyperlink"/>
+                <w:rStyle w:val="Hipervnculo"/>
                 <w:noProof/>
                 <w:lang w:val="es-ES_tradnl"/>
               </w:rPr>
@@ -375,7 +375,7 @@
             </w:r>
             <w:r>
               <w:rPr>
-                <w:rStyle w:val="Hyperlink"/>
+                <w:rStyle w:val="Hipervnculo"/>
                 <w:i/>
                 <w:noProof/>
                 <w:lang w:val="es-ES_tradnl"/>
@@ -434,7 +434,7 @@
         </w:p>
         <w:p>
           <w:pPr>
-            <w:pStyle w:val="TOC1"/>
+            <w:pStyle w:val="TDC1"/>
             <w:tabs>
               <w:tab w:val="left" w:pos="440"/>
               <w:tab w:val="right" w:leader="dot" w:pos="9350"/>
@@ -448,7 +448,7 @@
           <w:hyperlink w:anchor="_Toc477277652" w:history="1">
             <w:r>
               <w:rPr>
-                <w:rStyle w:val="Hyperlink"/>
+                <w:rStyle w:val="Hipervnculo"/>
                 <w:noProof/>
                 <w:lang w:val="es-ES_tradnl"/>
               </w:rPr>
@@ -464,7 +464,7 @@
             </w:r>
             <w:r>
               <w:rPr>
-                <w:rStyle w:val="Hyperlink"/>
+                <w:rStyle w:val="Hipervnculo"/>
                 <w:noProof/>
                 <w:lang w:val="es-ES_tradnl"/>
               </w:rPr>
@@ -522,7 +522,7 @@
         </w:p>
         <w:p>
           <w:pPr>
-            <w:pStyle w:val="TOC1"/>
+            <w:pStyle w:val="TDC1"/>
             <w:tabs>
               <w:tab w:val="left" w:pos="440"/>
               <w:tab w:val="right" w:leader="dot" w:pos="9350"/>
@@ -536,7 +536,7 @@
           <w:hyperlink w:anchor="_Toc477277653" w:history="1">
             <w:r>
               <w:rPr>
-                <w:rStyle w:val="Hyperlink"/>
+                <w:rStyle w:val="Hipervnculo"/>
                 <w:noProof/>
                 <w:lang w:val="es-ES_tradnl"/>
               </w:rPr>
@@ -552,7 +552,7 @@
             </w:r>
             <w:r>
               <w:rPr>
-                <w:rStyle w:val="Hyperlink"/>
+                <w:rStyle w:val="Hipervnculo"/>
                 <w:noProof/>
                 <w:lang w:val="es-ES_tradnl"/>
               </w:rPr>
@@ -621,7 +621,7 @@
     </w:sdt>
     <w:p>
       <w:pPr>
-        <w:pStyle w:val="Title"/>
+        <w:pStyle w:val="Ttulo"/>
         <w:rPr>
           <w:color w:val="365F91" w:themeColor="accent1" w:themeShade="BF"/>
           <w:sz w:val="28"/>
@@ -638,7 +638,7 @@
     </w:p>
     <w:p>
       <w:pPr>
-        <w:pStyle w:val="Heading1"/>
+        <w:pStyle w:val="Ttulo1"/>
         <w:numPr>
           <w:ilvl w:val="0"/>
           <w:numId w:val="5"/>
@@ -668,111 +668,89 @@
         <w:rPr>
           <w:lang w:val="es-ES_tradnl"/>
         </w:rPr>
-        <w:t xml:space="preserve">El proceso de generación de un </w:t>
+        <w:t xml:space="preserve">El proceso de generación de un instalador </w:t>
+      </w:r>
+      <w:r>
+        <w:rPr>
+          <w:lang w:val="es-ES_tradnl"/>
+        </w:rPr>
+        <w:t>.</w:t>
+      </w:r>
+      <w:r>
+        <w:rPr>
+          <w:i/>
+          <w:lang w:val="es-ES_tradnl"/>
+        </w:rPr>
+        <w:t>pkg</w:t>
+      </w:r>
+      <w:r>
+        <w:rPr>
+          <w:lang w:val="es-ES_tradnl"/>
+        </w:rPr>
+        <w:t xml:space="preserve"> de la aplicación AutoFirma consta de cuatro fases principales. Una primera en la que se prepara un directorio .</w:t>
       </w:r>
       <w:proofErr w:type="gramStart"/>
       <w:r>
         <w:rPr>
           <w:lang w:val="es-ES_tradnl"/>
         </w:rPr>
-        <w:t xml:space="preserve">instalador </w:t>
-      </w:r>
-      <w:r>
-        <w:rPr>
-          <w:lang w:val="es-ES_tradnl"/>
-        </w:rPr>
-        <w:t>.</w:t>
-      </w:r>
-      <w:proofErr w:type="spellStart"/>
+        <w:t>app</w:t>
+      </w:r>
+      <w:proofErr w:type="gramEnd"/>
+      <w:r>
+        <w:rPr>
+          <w:lang w:val="es-ES_tradnl"/>
+        </w:rPr>
+        <w:t xml:space="preserve"> con los ficheros necesarios para realizar la instalación. Posteriormente este directorio debe ser firmado. En la tercera fase se </w:t>
+      </w:r>
+      <w:proofErr w:type="gramStart"/>
+      <w:r>
+        <w:rPr>
+          <w:lang w:val="es-ES_tradnl"/>
+        </w:rPr>
+        <w:t>genera  el</w:t>
+      </w:r>
+      <w:proofErr w:type="gramEnd"/>
+      <w:r>
+        <w:rPr>
+          <w:lang w:val="es-ES_tradnl"/>
+        </w:rPr>
+        <w:t xml:space="preserve"> fichero </w:t>
+      </w:r>
       <w:r>
         <w:rPr>
           <w:i/>
           <w:lang w:val="es-ES_tradnl"/>
         </w:rPr>
-        <w:t>pkg</w:t>
-      </w:r>
-      <w:proofErr w:type="spellEnd"/>
+        <w:t>.pkg</w:t>
+      </w:r>
+      <w:r>
+        <w:rPr>
+          <w:lang w:val="es-ES_tradnl"/>
+        </w:rPr>
+        <w:t xml:space="preserve"> a partir del directorio .app firmado anteriormente. Por </w:t>
+      </w:r>
+      <w:proofErr w:type="gramStart"/>
+      <w:r>
+        <w:rPr>
+          <w:lang w:val="es-ES_tradnl"/>
+        </w:rPr>
+        <w:t>último</w:t>
+      </w:r>
       <w:proofErr w:type="gramEnd"/>
       <w:r>
         <w:rPr>
           <w:lang w:val="es-ES_tradnl"/>
         </w:rPr>
-        <w:t xml:space="preserve"> de la aplicación AutoFirma consta de cuatro fases principales. Una primera en la que se prepara un </w:t>
-      </w:r>
-      <w:proofErr w:type="gramStart"/>
-      <w:r>
-        <w:rPr>
-          <w:lang w:val="es-ES_tradnl"/>
-        </w:rPr>
-        <w:t>directorio .app</w:t>
-      </w:r>
-      <w:proofErr w:type="gramEnd"/>
-      <w:r>
-        <w:rPr>
-          <w:lang w:val="es-ES_tradnl"/>
-        </w:rPr>
-        <w:t xml:space="preserve"> con los ficheros necesarios para realizar la instalación. Posteriormente este directorio debe ser firmado. En la tercera fase se </w:t>
-      </w:r>
-      <w:proofErr w:type="gramStart"/>
-      <w:r>
-        <w:rPr>
-          <w:lang w:val="es-ES_tradnl"/>
-        </w:rPr>
-        <w:t>genera  el</w:t>
-      </w:r>
-      <w:proofErr w:type="gramEnd"/>
-      <w:r>
-        <w:rPr>
-          <w:lang w:val="es-ES_tradnl"/>
-        </w:rPr>
-        <w:t xml:space="preserve"> fichero </w:t>
+        <w:t xml:space="preserve"> se firma el fichero </w:t>
       </w:r>
       <w:r>
         <w:rPr>
           <w:i/>
           <w:lang w:val="es-ES_tradnl"/>
         </w:rPr>
-        <w:t>.</w:t>
-      </w:r>
-      <w:proofErr w:type="spellStart"/>
-      <w:r>
-        <w:rPr>
-          <w:i/>
-          <w:lang w:val="es-ES_tradnl"/>
-        </w:rPr>
-        <w:t>pkg</w:t>
-      </w:r>
-      <w:proofErr w:type="spellEnd"/>
-      <w:r>
-        <w:rPr>
-          <w:lang w:val="es-ES_tradnl"/>
-        </w:rPr>
-        <w:t xml:space="preserve"> a partir del directorio .app firmado anteriormente. Por último se firma el </w:t>
-      </w:r>
-      <w:proofErr w:type="gramStart"/>
-      <w:r>
-        <w:rPr>
-          <w:lang w:val="es-ES_tradnl"/>
-        </w:rPr>
-        <w:t xml:space="preserve">fichero </w:t>
-      </w:r>
-      <w:r>
-        <w:rPr>
-          <w:i/>
-          <w:lang w:val="es-ES_tradnl"/>
-        </w:rPr>
-        <w:t>.</w:t>
-      </w:r>
-      <w:proofErr w:type="spellStart"/>
-      <w:r>
-        <w:rPr>
-          <w:i/>
-          <w:lang w:val="es-ES_tradnl"/>
-        </w:rPr>
-        <w:t>pkg</w:t>
-      </w:r>
-      <w:proofErr w:type="spellEnd"/>
-      <w:proofErr w:type="gramEnd"/>
+        <w:t>.pkg</w:t>
+      </w:r>
       <w:r>
         <w:rPr>
           <w:lang w:val="es-ES_tradnl"/>
@@ -814,14 +792,14 @@
           <w:lang w:val="es-ES" w:eastAsia="es-ES"/>
         </w:rPr>
         <w:drawing>
-          <wp:inline distT="0" distB="0" distL="0" distR="0">
+          <wp:inline distT="0" distB="0" distL="0" distR="0" wp14:anchorId="177896B5" wp14:editId="083A6204">
             <wp:extent cx="5486400" cy="3200400"/>
             <wp:effectExtent l="0" t="0" r="19050" b="0"/>
             <wp:docPr id="5" name="Diagrama 5"/>
             <wp:cNvGraphicFramePr/>
             <a:graphic xmlns:a="http://schemas.openxmlformats.org/drawingml/2006/main">
               <a:graphicData uri="http://schemas.openxmlformats.org/drawingml/2006/diagram">
-                <dgm:relIds xmlns:dgm="http://schemas.openxmlformats.org/drawingml/2006/diagram" xmlns:r="http://schemas.openxmlformats.org/officeDocument/2006/relationships" r:dm="rId6" r:lo="rId7" r:qs="rId8" r:cs="rId9"/>
+                <dgm:relIds xmlns:dgm="http://schemas.openxmlformats.org/drawingml/2006/diagram" xmlns:r="http://schemas.openxmlformats.org/officeDocument/2006/relationships" r:dm="rId8" r:lo="rId9" r:qs="rId10" r:cs="rId11"/>
               </a:graphicData>
             </a:graphic>
           </wp:inline>
@@ -844,7 +822,7 @@
     </w:p>
     <w:p>
       <w:pPr>
-        <w:pStyle w:val="Heading1"/>
+        <w:pStyle w:val="Ttulo1"/>
         <w:numPr>
           <w:ilvl w:val="0"/>
           <w:numId w:val="5"/>
@@ -877,7 +855,7 @@
     </w:p>
     <w:p>
       <w:pPr>
-        <w:pStyle w:val="ListParagraph"/>
+        <w:pStyle w:val="Prrafodelista"/>
         <w:numPr>
           <w:ilvl w:val="0"/>
           <w:numId w:val="1"/>
@@ -886,7 +864,6 @@
           <w:lang w:val="es-ES_tradnl"/>
         </w:rPr>
       </w:pPr>
-      <w:proofErr w:type="spellStart"/>
       <w:r>
         <w:rPr>
           <w:i/>
@@ -894,7 +871,6 @@
         </w:rPr>
         <w:t>AutoFirma.app</w:t>
       </w:r>
-      <w:proofErr w:type="spellEnd"/>
       <w:r>
         <w:rPr>
           <w:lang w:val="es-ES_tradnl"/>
@@ -922,7 +898,7 @@
     </w:p>
     <w:p>
       <w:pPr>
-        <w:pStyle w:val="ListParagraph"/>
+        <w:pStyle w:val="Prrafodelista"/>
         <w:numPr>
           <w:ilvl w:val="0"/>
           <w:numId w:val="1"/>
@@ -942,21 +918,7 @@
         <w:rPr>
           <w:lang w:val="es-ES_tradnl"/>
         </w:rPr>
-        <w:t xml:space="preserve">: Es la carpeta que contiene el script de </w:t>
-      </w:r>
-      <w:proofErr w:type="spellStart"/>
-      <w:r>
-        <w:rPr>
-          <w:lang w:val="es-ES_tradnl"/>
-        </w:rPr>
-        <w:t>postinstalación</w:t>
-      </w:r>
-      <w:proofErr w:type="spellEnd"/>
-      <w:r>
-        <w:rPr>
-          <w:lang w:val="es-ES_tradnl"/>
-        </w:rPr>
-        <w:t xml:space="preserve">. </w:t>
+        <w:t xml:space="preserve">: Es la carpeta que contiene el script de postinstalación. </w:t>
       </w:r>
     </w:p>
     <w:p>
@@ -990,7 +952,6 @@
         </w:rPr>
         <w:t xml:space="preserve">ebemos hacer clic en el fichero </w:t>
       </w:r>
-      <w:proofErr w:type="spellStart"/>
       <w:r>
         <w:rPr>
           <w:i/>
@@ -1005,7 +966,6 @@
         </w:rPr>
         <w:t>.app</w:t>
       </w:r>
-      <w:proofErr w:type="spellEnd"/>
       <w:r>
         <w:rPr>
           <w:lang w:val="es-ES_tradnl"/>
@@ -1061,37 +1021,12 @@
         </w:rPr>
         <w:t>/</w:t>
       </w:r>
-      <w:proofErr w:type="spellStart"/>
       <w:r>
         <w:rPr>
           <w:b/>
           <w:lang w:val="es-ES_tradnl"/>
         </w:rPr>
-        <w:t>Contents</w:t>
-      </w:r>
-      <w:proofErr w:type="spellEnd"/>
-      <w:r>
-        <w:rPr>
-          <w:b/>
-          <w:lang w:val="es-ES_tradnl"/>
-        </w:rPr>
-        <w:t>/</w:t>
-      </w:r>
-      <w:proofErr w:type="spellStart"/>
-      <w:r>
-        <w:rPr>
-          <w:b/>
-          <w:lang w:val="es-ES_tradnl"/>
-        </w:rPr>
-        <w:t>Resources</w:t>
-      </w:r>
-      <w:proofErr w:type="spellEnd"/>
-      <w:r>
-        <w:rPr>
-          <w:b/>
-          <w:lang w:val="es-ES_tradnl"/>
-        </w:rPr>
-        <w:t>/JAR</w:t>
+        <w:t>Contents/Resources/JAR</w:t>
       </w:r>
       <w:r>
         <w:rPr>
@@ -1135,179 +1070,33 @@
     </w:p>
     <w:p>
       <w:pPr>
-        <w:pStyle w:val="Heading2"/>
-        <w:rPr>
-          <w:lang w:val="es-ES_tradnl"/>
-        </w:rPr>
-      </w:pPr>
-      <w:r>
-        <w:rPr>
-          <w:lang w:val="es-ES_tradnl"/>
-        </w:rPr>
-        <w:t>Actualización de la JRE</w:t>
-      </w:r>
-    </w:p>
-    <w:p>
-      <w:pPr>
-        <w:rPr>
-          <w:lang w:val="es-ES_tradnl"/>
-        </w:rPr>
-      </w:pPr>
-      <w:r>
-        <w:rPr>
-          <w:lang w:val="es-ES_tradnl"/>
-        </w:rPr>
-        <w:t xml:space="preserve">Si se desea actualizar la versión de Java incluida en el paquete de instalación, se puede eliminar el contenido del directorio </w:t>
-      </w:r>
-      <w:r>
-        <w:rPr>
-          <w:lang w:val="es-ES_tradnl"/>
-        </w:rPr>
-        <w:t>/</w:t>
-      </w:r>
-      <w:proofErr w:type="spellStart"/>
-      <w:r>
-        <w:rPr>
-          <w:b/>
-          <w:lang w:val="es-ES_tradnl"/>
-        </w:rPr>
-        <w:t>Contents</w:t>
-      </w:r>
-      <w:proofErr w:type="spellEnd"/>
-      <w:r>
-        <w:rPr>
-          <w:b/>
-          <w:lang w:val="es-ES_tradnl"/>
-        </w:rPr>
-        <w:t>/</w:t>
-      </w:r>
-      <w:proofErr w:type="spellStart"/>
-      <w:r>
-        <w:rPr>
-          <w:b/>
-          <w:lang w:val="es-ES_tradnl"/>
-        </w:rPr>
-        <w:t>Resources</w:t>
-      </w:r>
-      <w:proofErr w:type="spellEnd"/>
-      <w:r>
-        <w:rPr>
-          <w:b/>
-          <w:lang w:val="es-ES_tradnl"/>
-        </w:rPr>
-        <w:t>/Home</w:t>
-      </w:r>
-      <w:r>
-        <w:rPr>
-          <w:lang w:val="es-ES_tradnl"/>
-        </w:rPr>
-        <w:t xml:space="preserve"> </w:t>
-      </w:r>
-      <w:r>
-        <w:rPr>
-          <w:lang w:val="es-ES_tradnl"/>
-        </w:rPr>
-        <w:t>y reemplazarlo por los directorios “</w:t>
-      </w:r>
-      <w:proofErr w:type="spellStart"/>
-      <w:r>
-        <w:rPr>
-          <w:lang w:val="es-ES_tradnl"/>
-        </w:rPr>
-        <w:t>lib</w:t>
-      </w:r>
-      <w:proofErr w:type="spellEnd"/>
-      <w:r>
-        <w:rPr>
-          <w:lang w:val="es-ES_tradnl"/>
-        </w:rPr>
-        <w:t>” y “</w:t>
-      </w:r>
-      <w:proofErr w:type="spellStart"/>
-      <w:r>
-        <w:rPr>
-          <w:lang w:val="es-ES_tradnl"/>
-        </w:rPr>
-        <w:t>bin</w:t>
-      </w:r>
-      <w:proofErr w:type="spellEnd"/>
-      <w:r>
-        <w:rPr>
-          <w:lang w:val="es-ES_tradnl"/>
-        </w:rPr>
-        <w:t>” del JRE que desee incluir. Se recomienda reducir el tamaño del JRE eliminando componentes que no utilice AutoFirma (como las extensiones y biblioteca</w:t>
-      </w:r>
-      <w:r>
-        <w:rPr>
-          <w:lang w:val="es-ES_tradnl"/>
-        </w:rPr>
-        <w:t>s</w:t>
-      </w:r>
-      <w:r>
-        <w:rPr>
-          <w:lang w:val="es-ES_tradnl"/>
-        </w:rPr>
-        <w:t xml:space="preserve"> de </w:t>
-      </w:r>
-      <w:proofErr w:type="spellStart"/>
-      <w:r>
-        <w:rPr>
-          <w:lang w:val="es-ES_tradnl"/>
-        </w:rPr>
-        <w:t>JavaFX</w:t>
-      </w:r>
-      <w:proofErr w:type="spellEnd"/>
-      <w:r>
-        <w:rPr>
-          <w:lang w:val="es-ES_tradnl"/>
-        </w:rPr>
-        <w:t>, por ejemplo).</w:t>
-      </w:r>
-      <w:r>
-        <w:rPr>
-          <w:lang w:val="es-ES_tradnl"/>
-        </w:rPr>
-        <w:t xml:space="preserve"> </w:t>
-      </w:r>
-    </w:p>
-    <w:p>
-      <w:pPr>
-        <w:rPr>
-          <w:lang w:val="es-ES_tradnl"/>
-        </w:rPr>
-      </w:pPr>
-      <w:r>
-        <w:rPr>
-          <w:lang w:val="es-ES_tradnl"/>
-        </w:rPr>
-        <w:t>Si se actualiza la JRE de Java, también h</w:t>
-      </w:r>
-      <w:r>
-        <w:rPr>
-          <w:lang w:val="es-ES_tradnl"/>
-        </w:rPr>
-        <w:t xml:space="preserve">ay que realizar una copia del ejecutable </w:t>
-      </w:r>
-      <w:r>
-        <w:rPr>
-          <w:lang w:val="es-ES_tradnl"/>
-        </w:rPr>
-        <w:t>“</w:t>
-      </w:r>
-      <w:r>
-        <w:rPr>
-          <w:lang w:val="es-ES_tradnl"/>
-        </w:rPr>
-        <w:t>ja</w:t>
-      </w:r>
-      <w:r>
-        <w:rPr>
-          <w:lang w:val="es-ES_tradnl"/>
-        </w:rPr>
-        <w:t>va</w:t>
-      </w:r>
-      <w:r>
-        <w:rPr>
+        <w:rPr>
+          <w:lang w:val="es-ES_tradnl"/>
+        </w:rPr>
+      </w:pPr>
+      <w:r>
+        <w:rPr>
+          <w:lang w:val="es-ES_tradnl"/>
+        </w:rPr>
+        <w:t>El contenido del directorio “</w:t>
+      </w:r>
+      <w:r>
+        <w:rPr>
+          <w:i/>
+          <w:lang w:val="es-ES_tradnl"/>
+        </w:rPr>
+        <w:t>AutoFirma</w:t>
+      </w:r>
+      <w:r>
+        <w:rPr>
+          <w:i/>
+          <w:lang w:val="es-ES_tradnl"/>
+        </w:rPr>
+        <w:t>.app</w:t>
+      </w:r>
+      <w:r>
+        <w:rPr>
+          <w:i/>
           <w:lang w:val="es-ES_tradnl"/>
         </w:rPr>
         <w:t>”</w:t>
@@ -1316,211 +1105,7 @@
         <w:rPr>
           <w:lang w:val="es-ES_tradnl"/>
         </w:rPr>
-        <w:t xml:space="preserve"> en el mismo directorio</w:t>
-      </w:r>
-      <w:r>
-        <w:rPr>
-          <w:lang w:val="es-ES_tradnl"/>
-        </w:rPr>
-        <w:t xml:space="preserve">, y </w:t>
-      </w:r>
-      <w:r>
-        <w:rPr>
-          <w:lang w:val="es-ES_tradnl"/>
-        </w:rPr>
-        <w:t>cambiarles</w:t>
-      </w:r>
-      <w:r>
-        <w:rPr>
-          <w:lang w:val="es-ES_tradnl"/>
-        </w:rPr>
-        <w:t xml:space="preserve"> el nombre a ambo</w:t>
-      </w:r>
-      <w:r>
-        <w:rPr>
-          <w:lang w:val="es-ES_tradnl"/>
-        </w:rPr>
-        <w:t xml:space="preserve">s </w:t>
-      </w:r>
-      <w:r>
-        <w:rPr>
-          <w:lang w:val="es-ES_tradnl"/>
-        </w:rPr>
-        <w:t>ficheros</w:t>
-      </w:r>
-      <w:r>
-        <w:rPr>
-          <w:lang w:val="es-ES_tradnl"/>
-        </w:rPr>
-        <w:t xml:space="preserve">. </w:t>
-      </w:r>
-      <w:r>
-        <w:rPr>
-          <w:lang w:val="es-ES_tradnl"/>
-        </w:rPr>
-        <w:t>Los</w:t>
-      </w:r>
-      <w:r>
-        <w:rPr>
-          <w:lang w:val="es-ES_tradnl"/>
-        </w:rPr>
-        <w:t xml:space="preserve"> nombre</w:t>
-      </w:r>
-      <w:r>
-        <w:rPr>
-          <w:lang w:val="es-ES_tradnl"/>
-        </w:rPr>
-        <w:t>s</w:t>
-      </w:r>
-      <w:r>
-        <w:rPr>
-          <w:lang w:val="es-ES_tradnl"/>
-        </w:rPr>
-        <w:t xml:space="preserve"> d</w:t>
-      </w:r>
-      <w:r>
-        <w:rPr>
-          <w:lang w:val="es-ES_tradnl"/>
-        </w:rPr>
-        <w:t>e los nuevos ficheros deben ser</w:t>
-      </w:r>
-      <w:r>
-        <w:rPr>
-          <w:lang w:val="es-ES_tradnl"/>
-        </w:rPr>
-        <w:t>:</w:t>
-      </w:r>
-    </w:p>
-    <w:p>
-      <w:pPr>
-        <w:pStyle w:val="ListParagraph"/>
-        <w:numPr>
-          <w:ilvl w:val="1"/>
-          <w:numId w:val="4"/>
-        </w:numPr>
-        <w:rPr>
-          <w:lang w:val="es-ES_tradnl"/>
-        </w:rPr>
-      </w:pPr>
-      <w:r>
-        <w:rPr>
-          <w:lang w:val="es-ES_tradnl"/>
-        </w:rPr>
-        <w:t>AutoFirma</w:t>
-      </w:r>
-      <w:r>
-        <w:rPr>
-          <w:lang w:val="es-ES_tradnl"/>
-        </w:rPr>
-        <w:t xml:space="preserve">-&gt; Se encargará de ejecutar </w:t>
-      </w:r>
-      <w:r>
-        <w:rPr>
-          <w:lang w:val="es-ES_tradnl"/>
-        </w:rPr>
-        <w:t>AutoF</w:t>
-      </w:r>
-      <w:r>
-        <w:rPr>
-          <w:lang w:val="es-ES_tradnl"/>
-        </w:rPr>
-        <w:t>irma.jar</w:t>
-      </w:r>
-    </w:p>
-    <w:p>
-      <w:pPr>
-        <w:pStyle w:val="ListParagraph"/>
-        <w:numPr>
-          <w:ilvl w:val="1"/>
-          <w:numId w:val="4"/>
-        </w:numPr>
-        <w:rPr>
-          <w:lang w:val="es-ES_tradnl"/>
-        </w:rPr>
-      </w:pPr>
-      <w:r>
-        <w:rPr>
-          <w:lang w:val="es-ES_tradnl"/>
-        </w:rPr>
-        <w:t xml:space="preserve">ejecutar -&gt; Se encargará de ejecutar </w:t>
-      </w:r>
-      <w:r>
-        <w:rPr>
-          <w:lang w:val="es-ES_tradnl"/>
-        </w:rPr>
-        <w:t>AutoFirma</w:t>
-      </w:r>
-      <w:r>
-        <w:rPr>
-          <w:lang w:val="es-ES_tradnl"/>
-        </w:rPr>
-        <w:t>Configurador.jar</w:t>
-      </w:r>
-    </w:p>
-    <w:p>
-      <w:pPr>
-        <w:ind w:left="1080"/>
-        <w:rPr>
-          <w:b/>
-          <w:lang w:val="es-ES_tradnl"/>
-        </w:rPr>
-      </w:pPr>
-      <w:r>
-        <w:rPr>
-          <w:b/>
-          <w:lang w:val="es-ES_tradnl"/>
-        </w:rPr>
-        <w:t>No puede haber un fichero que se llame java</w:t>
-      </w:r>
-    </w:p>
-    <w:p>
-      <w:pPr>
-        <w:rPr>
-          <w:lang w:val="es-ES_tradnl"/>
-        </w:rPr>
-      </w:pPr>
-      <w:r>
-        <w:rPr>
-          <w:lang w:val="es-ES_tradnl"/>
-        </w:rPr>
-        <w:t>El contenido del directorio “</w:t>
-      </w:r>
-      <w:proofErr w:type="spellStart"/>
-      <w:r>
-        <w:rPr>
-          <w:i/>
-          <w:lang w:val="es-ES_tradnl"/>
-        </w:rPr>
-        <w:t>AutoFirma</w:t>
-      </w:r>
-      <w:r>
-        <w:rPr>
-          <w:i/>
-          <w:lang w:val="es-ES_tradnl"/>
-        </w:rPr>
-        <w:t>.app</w:t>
-      </w:r>
-      <w:proofErr w:type="spellEnd"/>
-      <w:r>
-        <w:rPr>
-          <w:i/>
-          <w:lang w:val="es-ES_tradnl"/>
-        </w:rPr>
-        <w:t>”</w:t>
-      </w:r>
-      <w:r>
-        <w:rPr>
-          <w:lang w:val="es-ES_tradnl"/>
-        </w:rPr>
-        <w:t xml:space="preserve"> </w:t>
-      </w:r>
-      <w:bookmarkStart w:id="2" w:name="_GoBack"/>
-      <w:bookmarkEnd w:id="2"/>
-      <w:r>
-        <w:rPr>
-          <w:lang w:val="es-ES_tradnl"/>
-        </w:rPr>
-        <w:t>debería quedar así:</w:t>
+        <w:t xml:space="preserve"> debería quedar así:</w:t>
       </w:r>
     </w:p>
     <w:p>
@@ -1538,7 +1123,7 @@
           <w:lang w:val="es-ES" w:eastAsia="es-ES"/>
         </w:rPr>
         <w:drawing>
-          <wp:inline distT="0" distB="0" distL="0" distR="0">
+          <wp:inline distT="0" distB="0" distL="0" distR="0" wp14:anchorId="3042F81A" wp14:editId="1434DC15">
             <wp:extent cx="4142740" cy="3578225"/>
             <wp:effectExtent l="0" t="0" r="0" b="3175"/>
             <wp:docPr id="12" name="Imagen 12" descr="D:\Captura de pantalla 2016-03-31 a las 18.31.10.png"/>
@@ -1555,7 +1140,7 @@
                     </pic:cNvPicPr>
                   </pic:nvPicPr>
                   <pic:blipFill>
-                    <a:blip r:embed="rId11">
+                    <a:blip r:embed="rId13">
                       <a:extLst>
                         <a:ext uri="{28A0092B-C50C-407E-A947-70E740481C1C}">
                           <a14:useLocalDpi xmlns:a14="http://schemas.microsoft.com/office/drawing/2010/main" val="0"/>
@@ -1604,25 +1189,7 @@
         <w:rPr>
           <w:lang w:val="es-ES_tradnl"/>
         </w:rPr>
-        <w:t>Es importante</w:t>
-      </w:r>
-      <w:r>
-        <w:rPr>
-          <w:lang w:val="es-ES_tradnl"/>
-        </w:rPr>
-        <w:t xml:space="preserve"> tener en cuenta</w:t>
-      </w:r>
-      <w:r>
-        <w:rPr>
-          <w:lang w:val="es-ES_tradnl"/>
-        </w:rPr>
-        <w:t xml:space="preserve"> al instalar </w:t>
-      </w:r>
-      <w:r>
-        <w:rPr>
-          <w:lang w:val="es-ES_tradnl"/>
-        </w:rPr>
-        <w:t>AutoFirma que, s</w:t>
+        <w:t>Es importante tener en cuenta al instalar AutoFirma que, s</w:t>
       </w:r>
       <w:r>
         <w:rPr>
@@ -1634,25 +1201,7 @@
         <w:rPr>
           <w:lang w:val="es-ES"/>
         </w:rPr>
-        <w:t xml:space="preserve">una versión anterior ya instalada, la aplicación </w:t>
-      </w:r>
-      <w:r>
-        <w:rPr>
-          <w:lang w:val="es-ES"/>
-        </w:rPr>
-        <w:t xml:space="preserve">se instalará en la misma ruta que </w:t>
-      </w:r>
-      <w:r>
-        <w:rPr>
-          <w:lang w:val="es-ES"/>
-        </w:rPr>
-        <w:t>esta</w:t>
-      </w:r>
-      <w:r>
-        <w:rPr>
-          <w:lang w:val="es-ES"/>
-        </w:rPr>
-        <w:t xml:space="preserve"> y no en la carpeta Aplicaciones</w:t>
+        <w:t>una versión anterior ya instalada, la aplicación se instalará en la misma ruta que esta y no en la carpeta Aplicaciones</w:t>
       </w:r>
       <w:r>
         <w:rPr>
@@ -1663,39 +1212,344 @@
     </w:p>
     <w:p>
       <w:pPr>
-        <w:rPr>
-          <w:lang w:val="es-ES_tradnl"/>
-        </w:rPr>
-      </w:pPr>
-      <w:r>
-        <w:rPr>
-          <w:lang w:val="es-ES_tradnl"/>
-        </w:rPr>
-        <w:t xml:space="preserve">Como último paso, se debe introducir en el almacén de confianza de la nueva JRE los certificados de las autoridades de certificación que se deseen. Para facilitar esta tarea, se provee del script </w:t>
-      </w:r>
-      <w:r>
-        <w:rPr>
-          <w:lang w:val="es-ES_tradnl"/>
-        </w:rPr>
-        <w:lastRenderedPageBreak/>
-        <w:t>“inser</w:t>
-      </w:r>
-      <w:r>
-        <w:rPr>
-          <w:lang w:val="es-ES_tradnl"/>
-        </w:rPr>
-        <w:t>t</w:t>
-      </w:r>
-      <w:r>
-        <w:rPr>
-          <w:lang w:val="es-ES_tradnl"/>
-        </w:rPr>
-        <w:t>_certs.sh”. Este script deberá localizarse en el directorio de los certificados a insertar y deberán reajustarse en el script las rutas de la JRE a la que se le desean agregar los certificados.</w:t>
+        <w:pStyle w:val="Ttulo2"/>
+        <w:rPr>
+          <w:lang w:val="es-ES_tradnl"/>
+        </w:rPr>
+      </w:pPr>
+      <w:r>
+        <w:rPr>
+          <w:lang w:val="es-ES_tradnl"/>
+        </w:rPr>
+        <w:t>Actualización de la JRE</w:t>
       </w:r>
     </w:p>
     <w:p>
       <w:pPr>
-        <w:pStyle w:val="Heading1"/>
+        <w:rPr>
+          <w:lang w:val="es-ES_tradnl"/>
+        </w:rPr>
+      </w:pPr>
+      <w:r>
+        <w:rPr>
+          <w:lang w:val="es-ES_tradnl"/>
+        </w:rPr>
+        <w:t xml:space="preserve">Si se desea actualizar la versión de Java incluida en el paquete de instalación, se puede eliminar el contenido del directorio </w:t>
+      </w:r>
+      <w:r>
+        <w:rPr>
+          <w:lang w:val="es-ES_tradnl"/>
+        </w:rPr>
+        <w:t>/</w:t>
+      </w:r>
+      <w:r>
+        <w:rPr>
+          <w:b/>
+          <w:lang w:val="es-ES_tradnl"/>
+        </w:rPr>
+        <w:t>Contents/Resources/Home</w:t>
+      </w:r>
+      <w:r>
+        <w:rPr>
+          <w:lang w:val="es-ES_tradnl"/>
+        </w:rPr>
+        <w:t xml:space="preserve"> </w:t>
+      </w:r>
+      <w:r>
+        <w:rPr>
+          <w:lang w:val="es-ES_tradnl"/>
+        </w:rPr>
+        <w:t xml:space="preserve">y reemplazarlo por </w:t>
+      </w:r>
+      <w:r>
+        <w:rPr>
+          <w:lang w:val="es-ES_tradnl"/>
+        </w:rPr>
+        <w:t xml:space="preserve">el directorio “Home” de la </w:t>
+      </w:r>
+      <w:r>
+        <w:rPr>
+          <w:lang w:val="es-ES_tradnl"/>
+        </w:rPr>
+        <w:t>JRE que desee incluir. Se recomienda reducir el tamaño del JRE eliminando componentes que no utilice AutoFirma (como las extensiones y biblioteca</w:t>
+      </w:r>
+      <w:r>
+        <w:rPr>
+          <w:lang w:val="es-ES_tradnl"/>
+        </w:rPr>
+        <w:t>s</w:t>
+      </w:r>
+      <w:r>
+        <w:rPr>
+          <w:lang w:val="es-ES_tradnl"/>
+        </w:rPr>
+        <w:t xml:space="preserve"> de JavaFX, por ejemplo).</w:t>
+      </w:r>
+      <w:r>
+        <w:rPr>
+          <w:lang w:val="es-ES_tradnl"/>
+        </w:rPr>
+        <w:t xml:space="preserve"> </w:t>
+      </w:r>
+      <w:r>
+        <w:rPr>
+          <w:lang w:val="es-ES_tradnl"/>
+        </w:rPr>
+        <w:t>A continuación:</w:t>
+      </w:r>
+    </w:p>
+    <w:p>
+      <w:pPr>
+        <w:pStyle w:val="Prrafodelista"/>
+        <w:numPr>
+          <w:ilvl w:val="0"/>
+          <w:numId w:val="10"/>
+        </w:numPr>
+        <w:rPr>
+          <w:lang w:val="es-ES_tradnl"/>
+        </w:rPr>
+      </w:pPr>
+      <w:r>
+        <w:rPr>
+          <w:lang w:val="es-ES_tradnl"/>
+        </w:rPr>
+        <w:t>H</w:t>
+      </w:r>
+      <w:r>
+        <w:rPr>
+          <w:lang w:val="es-ES_tradnl"/>
+        </w:rPr>
+        <w:t xml:space="preserve">ay que realizar una copia del ejecutable </w:t>
+      </w:r>
+      <w:r>
+        <w:rPr>
+          <w:lang w:val="es-ES_tradnl"/>
+        </w:rPr>
+        <w:t>“</w:t>
+      </w:r>
+      <w:r>
+        <w:rPr>
+          <w:lang w:val="es-ES_tradnl"/>
+        </w:rPr>
+        <w:t>ja</w:t>
+      </w:r>
+      <w:r>
+        <w:rPr>
+          <w:lang w:val="es-ES_tradnl"/>
+        </w:rPr>
+        <w:t>va</w:t>
+      </w:r>
+      <w:r>
+        <w:rPr>
+          <w:lang w:val="es-ES_tradnl"/>
+        </w:rPr>
+        <w:t>”</w:t>
+      </w:r>
+      <w:r>
+        <w:rPr>
+          <w:lang w:val="es-ES_tradnl"/>
+        </w:rPr>
+        <w:t xml:space="preserve"> en el mismo directorio</w:t>
+      </w:r>
+      <w:r>
+        <w:rPr>
+          <w:lang w:val="es-ES_tradnl"/>
+        </w:rPr>
+        <w:t xml:space="preserve">, y </w:t>
+      </w:r>
+      <w:proofErr w:type="gramStart"/>
+      <w:r>
+        <w:rPr>
+          <w:lang w:val="es-ES_tradnl"/>
+        </w:rPr>
+        <w:t>cambiarles</w:t>
+      </w:r>
+      <w:proofErr w:type="gramEnd"/>
+      <w:r>
+        <w:rPr>
+          <w:lang w:val="es-ES_tradnl"/>
+        </w:rPr>
+        <w:t xml:space="preserve"> el nombre a</w:t>
+      </w:r>
+      <w:r>
+        <w:rPr>
+          <w:lang w:val="es-ES_tradnl"/>
+        </w:rPr>
+        <w:t>l fichero original y a la copia para llamarlos</w:t>
+      </w:r>
+      <w:r>
+        <w:rPr>
+          <w:lang w:val="es-ES_tradnl"/>
+        </w:rPr>
+        <w:t>:</w:t>
+      </w:r>
+    </w:p>
+    <w:p>
+      <w:pPr>
+        <w:pStyle w:val="Prrafodelista"/>
+        <w:numPr>
+          <w:ilvl w:val="1"/>
+          <w:numId w:val="4"/>
+        </w:numPr>
+        <w:rPr>
+          <w:lang w:val="es-ES_tradnl"/>
+        </w:rPr>
+      </w:pPr>
+      <w:r>
+        <w:rPr>
+          <w:lang w:val="es-ES_tradnl"/>
+        </w:rPr>
+        <w:t>AutoFirma</w:t>
+      </w:r>
+      <w:r>
+        <w:rPr>
+          <w:lang w:val="es-ES_tradnl"/>
+        </w:rPr>
+        <w:t xml:space="preserve"> </w:t>
+      </w:r>
+      <w:r>
+        <w:rPr>
+          <w:lang w:val="es-ES_tradnl"/>
+        </w:rPr>
+        <w:t xml:space="preserve">-&gt; Se encargará de ejecutar </w:t>
+      </w:r>
+      <w:r>
+        <w:rPr>
+          <w:lang w:val="es-ES_tradnl"/>
+        </w:rPr>
+        <w:t>AutoF</w:t>
+      </w:r>
+      <w:r>
+        <w:rPr>
+          <w:lang w:val="es-ES_tradnl"/>
+        </w:rPr>
+        <w:t>irma.jar</w:t>
+      </w:r>
+    </w:p>
+    <w:p>
+      <w:pPr>
+        <w:pStyle w:val="Prrafodelista"/>
+        <w:numPr>
+          <w:ilvl w:val="1"/>
+          <w:numId w:val="4"/>
+        </w:numPr>
+        <w:rPr>
+          <w:lang w:val="es-ES_tradnl"/>
+        </w:rPr>
+      </w:pPr>
+      <w:r>
+        <w:rPr>
+          <w:lang w:val="es-ES_tradnl"/>
+        </w:rPr>
+        <w:t xml:space="preserve">ejecutar -&gt; Se encargará de ejecutar </w:t>
+      </w:r>
+      <w:r>
+        <w:rPr>
+          <w:lang w:val="es-ES_tradnl"/>
+        </w:rPr>
+        <w:t>AutoFirma</w:t>
+      </w:r>
+      <w:r>
+        <w:rPr>
+          <w:lang w:val="es-ES_tradnl"/>
+        </w:rPr>
+        <w:t>Configurador.jar</w:t>
+      </w:r>
+    </w:p>
+    <w:p>
+      <w:pPr>
+        <w:ind w:left="1080"/>
+        <w:rPr>
+          <w:b/>
+          <w:lang w:val="es-ES_tradnl"/>
+        </w:rPr>
+      </w:pPr>
+      <w:r>
+        <w:rPr>
+          <w:b/>
+          <w:lang w:val="es-ES_tradnl"/>
+        </w:rPr>
+        <w:t>No puede haber un fichero que se llame java</w:t>
+      </w:r>
+    </w:p>
+    <w:p>
+      <w:pPr>
+        <w:pStyle w:val="Prrafodelista"/>
+        <w:numPr>
+          <w:ilvl w:val="0"/>
+          <w:numId w:val="10"/>
+        </w:numPr>
+        <w:rPr>
+          <w:lang w:val="es-ES_tradnl"/>
+        </w:rPr>
+      </w:pPr>
+      <w:r>
+        <w:rPr>
+          <w:lang w:val="es-ES_tradnl"/>
+        </w:rPr>
+        <w:t>Se debe copiar al directorio “bin”, donde se encuentran los de ejecutables de Java, las bibliotecas “libnss3.dylib”, “</w:t>
+      </w:r>
+      <w:proofErr w:type="gramStart"/>
+      <w:r>
+        <w:rPr>
+          <w:lang w:val="es-ES_tradnl"/>
+        </w:rPr>
+        <w:t>libmozglue.dylib</w:t>
+      </w:r>
+      <w:proofErr w:type="gramEnd"/>
+      <w:r>
+        <w:rPr>
+          <w:lang w:val="es-ES_tradnl"/>
+        </w:rPr>
+        <w:t xml:space="preserve">” y “libsoftokn3.dylib” que vienen con Firefox. Esto </w:t>
+      </w:r>
+      <w:r>
+        <w:rPr>
+          <w:lang w:val="es-ES_tradnl"/>
+        </w:rPr>
+        <w:lastRenderedPageBreak/>
+        <w:t>es necesario porque será en este directorio en donde busque Java estas bibliotecas cuando intente acceder al almacén de certificados de Firefox.</w:t>
+      </w:r>
+    </w:p>
+    <w:p>
+      <w:pPr>
+        <w:pStyle w:val="Prrafodelista"/>
+        <w:numPr>
+          <w:ilvl w:val="0"/>
+          <w:numId w:val="10"/>
+        </w:numPr>
+        <w:rPr>
+          <w:lang w:val="es-ES_tradnl"/>
+        </w:rPr>
+      </w:pPr>
+      <w:r>
+        <w:rPr>
+          <w:lang w:val="es-ES_tradnl"/>
+        </w:rPr>
+        <w:t>S</w:t>
+      </w:r>
+      <w:r>
+        <w:rPr>
+          <w:lang w:val="es-ES_tradnl"/>
+        </w:rPr>
+        <w:t>e debe introducir en el almacén de confianza de la nueva JRE los certificados de las autoridades de certificación que se deseen. Para facilitar esta tarea, se provee del script “inser</w:t>
+      </w:r>
+      <w:r>
+        <w:rPr>
+          <w:lang w:val="es-ES_tradnl"/>
+        </w:rPr>
+        <w:t>t</w:t>
+      </w:r>
+      <w:r>
+        <w:rPr>
+          <w:lang w:val="es-ES_tradnl"/>
+        </w:rPr>
+        <w:t>_certs.sh”. Este script deberá localizarse en el directorio de los certificados a insertar y deberán reajustarse en el script las rutas de la JRE a la que se le desean agregar los certificados.</w:t>
+      </w:r>
+    </w:p>
+    <w:p>
+      <w:pPr>
+        <w:pStyle w:val="Ttulo1"/>
         <w:numPr>
           <w:ilvl w:val="0"/>
           <w:numId w:val="5"/>
@@ -1704,34 +1558,12 @@
           <w:lang w:val="es-ES_tradnl"/>
         </w:rPr>
       </w:pPr>
-      <w:bookmarkStart w:id="3" w:name="_Toc477277650"/>
-      <w:r>
-        <w:rPr>
-          <w:lang w:val="es-ES_tradnl"/>
-        </w:rPr>
-        <w:t xml:space="preserve">Generar el </w:t>
-      </w:r>
-      <w:proofErr w:type="gramStart"/>
-      <w:r>
-        <w:rPr>
-          <w:lang w:val="es-ES_tradnl"/>
-        </w:rPr>
-        <w:t>fichero .</w:t>
-      </w:r>
-      <w:proofErr w:type="spellStart"/>
-      <w:r>
-        <w:rPr>
-          <w:lang w:val="es-ES_tradnl"/>
-        </w:rPr>
-        <w:t>pkg</w:t>
-      </w:r>
-      <w:proofErr w:type="spellEnd"/>
-      <w:proofErr w:type="gramEnd"/>
-      <w:r>
-        <w:rPr>
-          <w:lang w:val="es-ES_tradnl"/>
-        </w:rPr>
-        <w:t xml:space="preserve"> en </w:t>
+      <w:bookmarkStart w:id="2" w:name="_Toc477277650"/>
+      <w:r>
+        <w:rPr>
+          <w:lang w:val="es-ES_tradnl"/>
+        </w:rPr>
+        <w:t xml:space="preserve">Generar el fichero .pkg en </w:t>
       </w:r>
       <w:r>
         <w:rPr>
@@ -1739,7 +1571,7 @@
         </w:rPr>
         <w:t>OS X</w:t>
       </w:r>
-      <w:bookmarkEnd w:id="3"/>
+      <w:bookmarkEnd w:id="2"/>
     </w:p>
     <w:p>
       <w:pPr>
@@ -1756,7 +1588,7 @@
     </w:p>
     <w:p>
       <w:pPr>
-        <w:pStyle w:val="Heading1"/>
+        <w:pStyle w:val="Ttulo1"/>
         <w:numPr>
           <w:ilvl w:val="1"/>
           <w:numId w:val="5"/>
@@ -1765,14 +1597,13 @@
           <w:lang w:val="es-ES_tradnl"/>
         </w:rPr>
       </w:pPr>
-      <w:bookmarkStart w:id="4" w:name="_Toc477277651"/>
+      <w:bookmarkStart w:id="3" w:name="_Toc477277651"/>
       <w:r>
         <w:rPr>
           <w:lang w:val="es-ES_tradnl"/>
         </w:rPr>
         <w:t xml:space="preserve">Generación mediante </w:t>
       </w:r>
-      <w:proofErr w:type="spellStart"/>
       <w:r>
         <w:rPr>
           <w:i/>
@@ -1780,8 +1611,7 @@
         </w:rPr>
         <w:t>packages</w:t>
       </w:r>
-      <w:bookmarkEnd w:id="4"/>
-      <w:proofErr w:type="spellEnd"/>
+      <w:bookmarkEnd w:id="3"/>
     </w:p>
     <w:p>
       <w:pPr>
@@ -1795,7 +1625,6 @@
         </w:rPr>
         <w:t xml:space="preserve">La aplicación </w:t>
       </w:r>
-      <w:proofErr w:type="spellStart"/>
       <w:r>
         <w:rPr>
           <w:i/>
@@ -1803,42 +1632,12 @@
         </w:rPr>
         <w:t>packages</w:t>
       </w:r>
-      <w:proofErr w:type="spellEnd"/>
-      <w:r>
-        <w:rPr>
-          <w:lang w:val="es-ES_tradnl"/>
-        </w:rPr>
-        <w:t xml:space="preserve"> nos permite empaquetar una aplicación, configurando aspectos que no es posible configurar mediante la herramienta </w:t>
-      </w:r>
-      <w:proofErr w:type="spellStart"/>
-      <w:r>
-        <w:rPr>
-          <w:lang w:val="es-ES_tradnl"/>
-        </w:rPr>
-        <w:t>pkgbuild</w:t>
-      </w:r>
-      <w:proofErr w:type="spellEnd"/>
-      <w:r>
-        <w:rPr>
-          <w:lang w:val="es-ES_tradnl"/>
-        </w:rPr>
-        <w:t xml:space="preserve"> (que se presenta más adelante). La estructura de empaquetado ya incluye un proyecto de </w:t>
-      </w:r>
-      <w:proofErr w:type="spellStart"/>
-      <w:r>
-        <w:rPr>
-          <w:lang w:val="es-ES_tradnl"/>
-        </w:rPr>
-        <w:t>packages</w:t>
-      </w:r>
-      <w:proofErr w:type="spellEnd"/>
-      <w:r>
-        <w:rPr>
-          <w:lang w:val="es-ES_tradnl"/>
-        </w:rPr>
-        <w:t xml:space="preserve">, llamado </w:t>
-      </w:r>
-      <w:proofErr w:type="spellStart"/>
+      <w:r>
+        <w:rPr>
+          <w:lang w:val="es-ES_tradnl"/>
+        </w:rPr>
+        <w:t xml:space="preserve"> nos permite empaquetar una aplicación, configurando aspectos que no es posible configurar mediante la herramienta pkgbuild (que se presenta más adelante). La estructura de empaquetado ya incluye un proyecto de packages, llamado </w:t>
+      </w:r>
       <w:r>
         <w:rPr>
           <w:i/>
@@ -1846,7 +1645,6 @@
         </w:rPr>
         <w:t>AutoFirma.pkgproj</w:t>
       </w:r>
-      <w:proofErr w:type="spellEnd"/>
       <w:r>
         <w:rPr>
           <w:lang w:val="es-ES_tradnl"/>
@@ -1863,21 +1661,7 @@
         <w:rPr>
           <w:lang w:val="es-ES_tradnl"/>
         </w:rPr>
-        <w:t xml:space="preserve"> “</w:t>
-      </w:r>
-      <w:proofErr w:type="spellStart"/>
-      <w:r>
-        <w:rPr>
-          <w:lang w:val="es-ES_tradnl"/>
-        </w:rPr>
-        <w:t>AutoFirma.app</w:t>
-      </w:r>
-      <w:proofErr w:type="spellEnd"/>
-      <w:r>
-        <w:rPr>
-          <w:lang w:val="es-ES_tradnl"/>
-        </w:rPr>
-        <w:t>” y el directorio “scripts”, a los que hace referencia</w:t>
+        <w:t xml:space="preserve"> “AutoFirma.app” y el directorio “scripts”, a los que hace referencia</w:t>
       </w:r>
       <w:r>
         <w:rPr>
@@ -1916,7 +1700,6 @@
         </w:rPr>
         <w:t>se deberá abrir el proyecto “</w:t>
       </w:r>
-      <w:proofErr w:type="spellStart"/>
       <w:r>
         <w:rPr>
           <w:i/>
@@ -1931,7 +1714,6 @@
         </w:rPr>
         <w:t>.pkgproj</w:t>
       </w:r>
-      <w:proofErr w:type="spellEnd"/>
       <w:r>
         <w:rPr>
           <w:lang w:val="es-ES_tradnl"/>
@@ -1942,21 +1724,7 @@
         <w:rPr>
           <w:lang w:val="es-ES_tradnl"/>
         </w:rPr>
-        <w:t xml:space="preserve">. La aplicación </w:t>
-      </w:r>
-      <w:proofErr w:type="spellStart"/>
-      <w:r>
-        <w:rPr>
-          <w:lang w:val="es-ES_tradnl"/>
-        </w:rPr>
-        <w:t>packages</w:t>
-      </w:r>
-      <w:proofErr w:type="spellEnd"/>
-      <w:r>
-        <w:rPr>
-          <w:lang w:val="es-ES_tradnl"/>
-        </w:rPr>
-        <w:t xml:space="preserve"> se nos presentará con una apariencia similar a la siguiente:</w:t>
+        <w:t>. La aplicación packages se nos presentará con una apariencia similar a la siguiente:</w:t>
       </w:r>
       <w:r>
         <w:rPr>
@@ -1977,7 +1745,7 @@
           <w:lang w:val="es-ES" w:eastAsia="es-ES"/>
         </w:rPr>
         <w:drawing>
-          <wp:inline distT="0" distB="0" distL="0" distR="0">
+          <wp:inline distT="0" distB="0" distL="0" distR="0" wp14:anchorId="292E172D" wp14:editId="683BCF85">
             <wp:extent cx="5943600" cy="3383915"/>
             <wp:effectExtent l="0" t="0" r="0" b="0"/>
             <wp:docPr id="2" name="Picture 2"/>
@@ -1992,7 +1760,7 @@
                     <pic:cNvPicPr/>
                   </pic:nvPicPr>
                   <pic:blipFill>
-                    <a:blip r:embed="rId12">
+                    <a:blip r:embed="rId14">
                       <a:extLst>
                         <a:ext uri="{28A0092B-C50C-407E-A947-70E740481C1C}">
                           <a14:useLocalDpi xmlns:a14="http://schemas.microsoft.com/office/drawing/2010/main" val="0"/>
@@ -2029,21 +1797,7 @@
         <w:rPr>
           <w:lang w:val="es-ES_tradnl"/>
         </w:rPr>
-        <w:t>En caso de que fuese necesario (por haber copiado el proyecto), se deberán corregir las referencias a los directorios “</w:t>
-      </w:r>
-      <w:proofErr w:type="spellStart"/>
-      <w:r>
-        <w:rPr>
-          <w:lang w:val="es-ES_tradnl"/>
-        </w:rPr>
-        <w:t>AutoFirma.app</w:t>
-      </w:r>
-      <w:proofErr w:type="spellEnd"/>
-      <w:r>
-        <w:rPr>
-          <w:lang w:val="es-ES_tradnl"/>
-        </w:rPr>
-        <w:t>” y “scripts”.</w:t>
+        <w:t>En caso de que fuese necesario (por haber copiado el proyecto), se deberán corregir las referencias a los directorios “AutoFirma.app” y “scripts”.</w:t>
       </w:r>
     </w:p>
     <w:p>
@@ -2056,44 +1810,15 @@
         <w:rPr>
           <w:lang w:val="es-ES_tradnl"/>
         </w:rPr>
-        <w:t>Para construir el proyecto basta con acceder al menú “</w:t>
-      </w:r>
-      <w:proofErr w:type="spellStart"/>
-      <w:r>
-        <w:rPr>
-          <w:lang w:val="es-ES_tradnl"/>
-        </w:rPr>
-        <w:t>Build</w:t>
-      </w:r>
-      <w:proofErr w:type="spellEnd"/>
-      <w:r>
-        <w:rPr>
-          <w:lang w:val="es-ES_tradnl"/>
-        </w:rPr>
-        <w:t>” y pulsar en la opción “</w:t>
-      </w:r>
-      <w:proofErr w:type="spellStart"/>
-      <w:r>
-        <w:rPr>
-          <w:lang w:val="es-ES_tradnl"/>
-        </w:rPr>
-        <w:t>Build</w:t>
-      </w:r>
-      <w:proofErr w:type="spellEnd"/>
-      <w:r>
-        <w:rPr>
-          <w:lang w:val="es-ES_tradnl"/>
-        </w:rPr>
-        <w:t>” (</w:t>
-      </w:r>
-      <w:proofErr w:type="spellStart"/>
+        <w:lastRenderedPageBreak/>
+        <w:t>Para construir el proyecto basta con acceder al menú “Build” y pulsar en la opción “Build” (</w:t>
+      </w:r>
       <w:r>
         <w:rPr>
           <w:lang w:val="es-ES"/>
         </w:rPr>
         <w:t>Command+B</w:t>
       </w:r>
-      <w:proofErr w:type="spellEnd"/>
       <w:r>
         <w:rPr>
           <w:lang w:val="es-ES_tradnl"/>
@@ -2112,26 +1837,12 @@
         <w:rPr>
           <w:lang w:val="es-ES_tradnl"/>
         </w:rPr>
-        <w:t>El paquete se creará con el nombre “</w:t>
-      </w:r>
-      <w:proofErr w:type="spellStart"/>
-      <w:r>
-        <w:rPr>
-          <w:lang w:val="es-ES_tradnl"/>
-        </w:rPr>
-        <w:t>AutoFirma.pkg</w:t>
-      </w:r>
-      <w:proofErr w:type="spellEnd"/>
-      <w:r>
-        <w:rPr>
-          <w:lang w:val="es-ES_tradnl"/>
-        </w:rPr>
-        <w:t>” en el mismo directorio que el fichero de proyecto.</w:t>
+        <w:t>El paquete se creará con el nombre “AutoFirma.pkg” en el mismo directorio que el fichero de proyecto.</w:t>
       </w:r>
     </w:p>
     <w:p>
       <w:pPr>
-        <w:pStyle w:val="Heading1"/>
+        <w:pStyle w:val="Ttulo1"/>
         <w:numPr>
           <w:ilvl w:val="1"/>
           <w:numId w:val="5"/>
@@ -2140,15 +1851,28 @@
           <w:lang w:val="es-ES_tradnl"/>
         </w:rPr>
       </w:pPr>
-      <w:bookmarkStart w:id="5" w:name="_Toc477277652"/>
-      <w:r>
-        <w:rPr>
-          <w:lang w:val="es-ES_tradnl"/>
-        </w:rPr>
-        <w:lastRenderedPageBreak/>
-        <w:t>Generación por línea de comandos</w:t>
-      </w:r>
-      <w:bookmarkEnd w:id="5"/>
+      <w:bookmarkStart w:id="4" w:name="_Toc477277652"/>
+      <w:r>
+        <w:rPr>
+          <w:lang w:val="es-ES_tradnl"/>
+        </w:rPr>
+        <w:t xml:space="preserve">Generación por </w:t>
+      </w:r>
+      <w:proofErr w:type="gramStart"/>
+      <w:r>
+        <w:rPr>
+          <w:lang w:val="es-ES_tradnl"/>
+        </w:rPr>
+        <w:t>línea</w:t>
+      </w:r>
+      <w:proofErr w:type="gramEnd"/>
+      <w:r>
+        <w:rPr>
+          <w:lang w:val="es-ES_tradnl"/>
+        </w:rPr>
+        <w:t xml:space="preserve"> de comandos</w:t>
+      </w:r>
+      <w:bookmarkEnd w:id="4"/>
     </w:p>
     <w:p>
       <w:pPr>
@@ -2169,10 +1893,9 @@
         </w:rPr>
         <w:t xml:space="preserve">ue ejecutar el comando </w:t>
       </w:r>
-      <w:proofErr w:type="spellStart"/>
-      <w:r>
-        <w:rPr>
-          <w:rStyle w:val="SubtleEmphasis"/>
+      <w:r>
+        <w:rPr>
+          <w:rStyle w:val="nfasissutil"/>
           <w:b/>
           <w:sz w:val="18"/>
           <w:szCs w:val="18"/>
@@ -2180,7 +1903,6 @@
         </w:rPr>
         <w:t>pkgbuild</w:t>
       </w:r>
-      <w:proofErr w:type="spellEnd"/>
       <w:r>
         <w:rPr>
           <w:lang w:val="es-ES_tradnl"/>
@@ -2216,8 +1938,6 @@
           <w:lang w:val="en-GB"/>
         </w:rPr>
       </w:pPr>
-      <w:proofErr w:type="spellStart"/>
-      <w:proofErr w:type="gramStart"/>
       <w:r>
         <w:rPr>
           <w:rFonts w:ascii="Consolas" w:hAnsi="Consolas" w:cs="Consolas"/>
@@ -2226,10 +1946,20 @@
           <w:szCs w:val="18"/>
           <w:lang w:val="en-GB"/>
         </w:rPr>
-        <w:t>pkgbuild</w:t>
-      </w:r>
-      <w:proofErr w:type="spellEnd"/>
-      <w:proofErr w:type="gramEnd"/>
+        <w:t xml:space="preserve">pkgbuild </w:t>
+      </w:r>
+      <w:r>
+        <w:rPr>
+          <w:lang w:val="en-GB"/>
+        </w:rPr>
+        <w:t xml:space="preserve">--install-location </w:t>
+      </w:r>
+      <w:r>
+        <w:rPr>
+          <w:lang w:val="en-GB"/>
+        </w:rPr>
+        <w:t>&lt;</w:t>
+      </w:r>
       <w:r>
         <w:rPr>
           <w:rFonts w:ascii="Consolas" w:hAnsi="Consolas" w:cs="Consolas"/>
@@ -2238,19 +1968,7 @@
           <w:szCs w:val="18"/>
           <w:lang w:val="en-GB"/>
         </w:rPr>
-        <w:t xml:space="preserve"> </w:t>
-      </w:r>
-      <w:r>
-        <w:rPr>
-          <w:lang w:val="en-GB"/>
-        </w:rPr>
-        <w:t xml:space="preserve">--install-location </w:t>
-      </w:r>
-      <w:r>
-        <w:rPr>
-          <w:lang w:val="en-GB"/>
-        </w:rPr>
-        <w:t>&lt;</w:t>
+        <w:t>installation-path</w:t>
       </w:r>
       <w:r>
         <w:rPr>
@@ -2260,7 +1978,7 @@
           <w:szCs w:val="18"/>
           <w:lang w:val="en-GB"/>
         </w:rPr>
-        <w:t>installation-path</w:t>
+        <w:t>&gt;</w:t>
       </w:r>
       <w:r>
         <w:rPr>
@@ -2270,7 +1988,7 @@
           <w:szCs w:val="18"/>
           <w:lang w:val="en-GB"/>
         </w:rPr>
-        <w:t>&gt;</w:t>
+        <w:t xml:space="preserve"> </w:t>
       </w:r>
       <w:r>
         <w:rPr>
@@ -2280,7 +1998,7 @@
           <w:szCs w:val="18"/>
           <w:lang w:val="en-GB"/>
         </w:rPr>
-        <w:t xml:space="preserve"> </w:t>
+        <w:t xml:space="preserve">--scripts &lt;scripts-path&gt; </w:t>
       </w:r>
       <w:r>
         <w:rPr>
@@ -2290,7 +2008,7 @@
           <w:szCs w:val="18"/>
           <w:lang w:val="en-GB"/>
         </w:rPr>
-        <w:t xml:space="preserve">--scripts &lt;scripts-path&gt; </w:t>
+        <w:t xml:space="preserve">--component </w:t>
       </w:r>
       <w:r>
         <w:rPr>
@@ -2300,7 +2018,7 @@
           <w:szCs w:val="18"/>
           <w:lang w:val="en-GB"/>
         </w:rPr>
-        <w:t xml:space="preserve">--component </w:t>
+        <w:t>&lt;</w:t>
       </w:r>
       <w:r>
         <w:rPr>
@@ -2310,7 +2028,7 @@
           <w:szCs w:val="18"/>
           <w:lang w:val="en-GB"/>
         </w:rPr>
-        <w:t>&lt;</w:t>
+        <w:t>component-path</w:t>
       </w:r>
       <w:r>
         <w:rPr>
@@ -2320,7 +2038,7 @@
           <w:szCs w:val="18"/>
           <w:lang w:val="en-GB"/>
         </w:rPr>
-        <w:t>component-path</w:t>
+        <w:t>&gt;</w:t>
       </w:r>
       <w:r>
         <w:rPr>
@@ -2330,7 +2048,7 @@
           <w:szCs w:val="18"/>
           <w:lang w:val="en-GB"/>
         </w:rPr>
-        <w:t>&gt;</w:t>
+        <w:t xml:space="preserve"> </w:t>
       </w:r>
       <w:r>
         <w:rPr>
@@ -2340,7 +2058,7 @@
           <w:szCs w:val="18"/>
           <w:lang w:val="en-GB"/>
         </w:rPr>
-        <w:t xml:space="preserve"> </w:t>
+        <w:t>&lt;</w:t>
       </w:r>
       <w:r>
         <w:rPr>
@@ -2350,7 +2068,7 @@
           <w:szCs w:val="18"/>
           <w:lang w:val="en-GB"/>
         </w:rPr>
-        <w:t>&lt;</w:t>
+        <w:t>package-output-path</w:t>
       </w:r>
       <w:r>
         <w:rPr>
@@ -2360,28 +2078,18 @@
           <w:szCs w:val="18"/>
           <w:lang w:val="en-GB"/>
         </w:rPr>
-        <w:t>package-output-path</w:t>
-      </w:r>
-      <w:r>
-        <w:rPr>
-          <w:rFonts w:ascii="Consolas" w:hAnsi="Consolas" w:cs="Consolas"/>
-          <w:bCs/>
-          <w:spacing w:val="-3"/>
-          <w:szCs w:val="18"/>
-          <w:lang w:val="en-GB"/>
-        </w:rPr>
         <w:t>&gt;</w:t>
       </w:r>
     </w:p>
     <w:p>
       <w:pPr>
-        <w:pStyle w:val="ListParagraph"/>
+        <w:pStyle w:val="Prrafodelista"/>
         <w:numPr>
           <w:ilvl w:val="0"/>
           <w:numId w:val="9"/>
         </w:numPr>
         <w:rPr>
-          <w:rStyle w:val="HTMLTypewriter"/>
+          <w:rStyle w:val="MquinadeescribirHTML"/>
           <w:rFonts w:asciiTheme="minorHAnsi" w:eastAsiaTheme="minorHAnsi" w:hAnsiTheme="minorHAnsi" w:cs="Lucida Sans Unicode"/>
           <w:bCs/>
           <w:spacing w:val="-3"/>
@@ -2390,7 +2098,6 @@
           <w:lang w:val="es-ES_tradnl"/>
         </w:rPr>
       </w:pPr>
-      <w:proofErr w:type="spellStart"/>
       <w:r>
         <w:rPr>
           <w:rFonts w:ascii="Consolas" w:hAnsi="Consolas" w:cs="Consolas"/>
@@ -2401,10 +2108,9 @@
         </w:rPr>
         <w:t>installation-path</w:t>
       </w:r>
-      <w:proofErr w:type="spellEnd"/>
-      <w:r>
-        <w:rPr>
-          <w:rStyle w:val="HTMLTypewriter"/>
+      <w:r>
+        <w:rPr>
+          <w:rStyle w:val="MquinadeescribirHTML"/>
           <w:rFonts w:asciiTheme="minorHAnsi" w:eastAsiaTheme="minorHAnsi" w:hAnsiTheme="minorHAnsi" w:cs="Lucida Sans Unicode"/>
           <w:b/>
           <w:bCs/>
@@ -2417,7 +2123,7 @@
       </w:r>
       <w:r>
         <w:rPr>
-          <w:rStyle w:val="HTMLTypewriter"/>
+          <w:rStyle w:val="MquinadeescribirHTML"/>
           <w:rFonts w:asciiTheme="minorHAnsi" w:eastAsiaTheme="minorHAnsi" w:hAnsiTheme="minorHAnsi" w:cs="Lucida Sans Unicode"/>
           <w:bCs/>
           <w:spacing w:val="-3"/>
@@ -2425,28 +2131,14 @@
           <w:szCs w:val="22"/>
           <w:lang w:val="es-ES_tradnl"/>
         </w:rPr>
-        <w:t>Ruta donde se instalará el paquete, la ruta habitual suele ser:  /</w:t>
-      </w:r>
-      <w:proofErr w:type="spellStart"/>
-      <w:r>
-        <w:rPr>
-          <w:rStyle w:val="HTMLTypewriter"/>
+        <w:t>Ruta donde se instalará el paquete, la ruta habitual suele ser:  /Applications</w:t>
+      </w:r>
+      <w:r>
+        <w:rPr>
+          <w:rStyle w:val="MquinadeescribirHTML"/>
           <w:rFonts w:asciiTheme="minorHAnsi" w:eastAsiaTheme="minorHAnsi" w:hAnsiTheme="minorHAnsi" w:cs="Lucida Sans Unicode"/>
           <w:bCs/>
           <w:spacing w:val="-3"/>
-          <w:sz w:val="22"/>
-          <w:szCs w:val="22"/>
-          <w:lang w:val="es-ES_tradnl"/>
-        </w:rPr>
-        <w:t>Applications</w:t>
-      </w:r>
-      <w:proofErr w:type="spellEnd"/>
-      <w:r>
-        <w:rPr>
-          <w:rStyle w:val="HTMLTypewriter"/>
-          <w:rFonts w:asciiTheme="minorHAnsi" w:eastAsiaTheme="minorHAnsi" w:hAnsiTheme="minorHAnsi" w:cs="Lucida Sans Unicode"/>
-          <w:bCs/>
-          <w:spacing w:val="-3"/>
           <w:sz w:val="18"/>
           <w:szCs w:val="18"/>
           <w:lang w:val="es-ES_tradnl"/>
@@ -2456,7 +2148,7 @@
     </w:p>
     <w:p>
       <w:pPr>
-        <w:pStyle w:val="ListParagraph"/>
+        <w:pStyle w:val="Prrafodelista"/>
         <w:numPr>
           <w:ilvl w:val="0"/>
           <w:numId w:val="9"/>
@@ -2478,20 +2170,8 @@
           <w:szCs w:val="18"/>
           <w:lang w:val="es-ES"/>
         </w:rPr>
-        <w:t>scripts-</w:t>
-      </w:r>
-      <w:proofErr w:type="spellStart"/>
-      <w:r>
-        <w:rPr>
-          <w:rFonts w:ascii="Consolas" w:hAnsi="Consolas" w:cs="Consolas"/>
-          <w:bCs/>
-          <w:spacing w:val="-3"/>
-          <w:szCs w:val="18"/>
-          <w:lang w:val="es-ES"/>
-        </w:rPr>
-        <w:t>path</w:t>
-      </w:r>
-      <w:proofErr w:type="spellEnd"/>
+        <w:t>scripts-path</w:t>
+      </w:r>
       <w:r>
         <w:rPr>
           <w:lang w:val="es-ES_tradnl"/>
@@ -2507,7 +2187,7 @@
     </w:p>
     <w:p>
       <w:pPr>
-        <w:pStyle w:val="ListParagraph"/>
+        <w:pStyle w:val="Prrafodelista"/>
         <w:numPr>
           <w:ilvl w:val="0"/>
           <w:numId w:val="9"/>
@@ -2516,7 +2196,6 @@
           <w:lang w:val="es-ES_tradnl"/>
         </w:rPr>
       </w:pPr>
-      <w:proofErr w:type="spellStart"/>
       <w:r>
         <w:rPr>
           <w:rFonts w:ascii="Consolas" w:hAnsi="Consolas" w:cs="Consolas"/>
@@ -2527,7 +2206,6 @@
         </w:rPr>
         <w:t>component-path</w:t>
       </w:r>
-      <w:proofErr w:type="spellEnd"/>
       <w:r>
         <w:rPr>
           <w:u w:val="single"/>
@@ -2539,14 +2217,14 @@
         <w:rPr>
           <w:lang w:val="es-ES_tradnl"/>
         </w:rPr>
-        <w:t xml:space="preserve"> Ruta del </w:t>
+        <w:t xml:space="preserve"> Ruta del fichero .</w:t>
       </w:r>
       <w:proofErr w:type="gramStart"/>
       <w:r>
         <w:rPr>
           <w:lang w:val="es-ES_tradnl"/>
         </w:rPr>
-        <w:t>fichero .app</w:t>
+        <w:t>app</w:t>
       </w:r>
       <w:proofErr w:type="gramEnd"/>
       <w:r>
@@ -2559,14 +2237,7 @@
         <w:rPr>
           <w:lang w:val="es-ES_tradnl"/>
         </w:rPr>
-        <w:t xml:space="preserve">“Cliente @firma para OS </w:t>
-      </w:r>
-      <w:proofErr w:type="spellStart"/>
-      <w:r>
-        <w:rPr>
-          <w:lang w:val="es-ES_tradnl"/>
-        </w:rPr>
-        <w:t>X.</w:t>
+        <w:t>“Cliente @firma para OS X.</w:t>
       </w:r>
       <w:r>
         <w:rPr>
@@ -2574,7 +2245,6 @@
         </w:rPr>
         <w:t>app</w:t>
       </w:r>
-      <w:proofErr w:type="spellEnd"/>
       <w:r>
         <w:rPr>
           <w:lang w:val="es-ES_tradnl"/>
@@ -2584,13 +2254,13 @@
     </w:p>
     <w:p>
       <w:pPr>
-        <w:pStyle w:val="ListParagraph"/>
+        <w:pStyle w:val="Prrafodelista"/>
         <w:numPr>
           <w:ilvl w:val="0"/>
           <w:numId w:val="9"/>
         </w:numPr>
         <w:rPr>
-          <w:rStyle w:val="HTMLTypewriter"/>
+          <w:rStyle w:val="MquinadeescribirHTML"/>
           <w:rFonts w:asciiTheme="minorHAnsi" w:eastAsiaTheme="minorHAnsi" w:hAnsiTheme="minorHAnsi" w:cs="Lucida Sans Unicode"/>
           <w:bCs/>
           <w:spacing w:val="-3"/>
@@ -2599,7 +2269,6 @@
           <w:lang w:val="es-ES_tradnl"/>
         </w:rPr>
       </w:pPr>
-      <w:proofErr w:type="spellStart"/>
       <w:r>
         <w:rPr>
           <w:rFonts w:ascii="Consolas" w:hAnsi="Consolas" w:cs="Consolas"/>
@@ -2608,101 +2277,112 @@
           <w:szCs w:val="18"/>
           <w:lang w:val="es-ES"/>
         </w:rPr>
-        <w:t>package</w:t>
-      </w:r>
-      <w:proofErr w:type="spellEnd"/>
-      <w:r>
+        <w:t>package-output-path</w:t>
+      </w:r>
+      <w:r>
+        <w:rPr>
+          <w:u w:val="single"/>
+          <w:lang w:val="es-ES_tradnl"/>
+        </w:rPr>
+        <w:t>:</w:t>
+      </w:r>
+      <w:r>
+        <w:rPr>
+          <w:lang w:val="es-ES_tradnl"/>
+        </w:rPr>
+        <w:t xml:space="preserve"> Ruta donde se generará el instalador .</w:t>
+      </w:r>
+      <w:r>
+        <w:rPr>
+          <w:i/>
+          <w:lang w:val="es-ES_tradnl"/>
+        </w:rPr>
+        <w:t>pkg</w:t>
+      </w:r>
+      <w:r>
+        <w:rPr>
+          <w:lang w:val="es-ES_tradnl"/>
+        </w:rPr>
+        <w:t>. En nuestro caso AutoFirmaInstaller.pkg</w:t>
+      </w:r>
+    </w:p>
+    <w:p>
+      <w:pPr>
+        <w:rPr>
+          <w:lang w:val="es-ES"/>
+        </w:rPr>
+      </w:pPr>
+      <w:r>
+        <w:rPr>
+          <w:lang w:val="es-ES"/>
+        </w:rPr>
+        <w:t xml:space="preserve">Si todo ha ocurrido sin problemas se </w:t>
+      </w:r>
+      <w:proofErr w:type="gramStart"/>
+      <w:r>
+        <w:rPr>
+          <w:lang w:val="es-ES"/>
+        </w:rPr>
+        <w:t>mostrarán  los</w:t>
+      </w:r>
+      <w:proofErr w:type="gramEnd"/>
+      <w:r>
+        <w:rPr>
+          <w:lang w:val="es-ES"/>
+        </w:rPr>
+        <w:t xml:space="preserve"> siguientes mensajes:</w:t>
+      </w:r>
+    </w:p>
+    <w:p>
+      <w:pPr>
         <w:rPr>
           <w:rFonts w:ascii="Consolas" w:hAnsi="Consolas" w:cs="Consolas"/>
           <w:bCs/>
           <w:spacing w:val="-3"/>
           <w:szCs w:val="18"/>
-          <w:lang w:val="es-ES"/>
-        </w:rPr>
-        <w:t>-output-</w:t>
-      </w:r>
-      <w:proofErr w:type="spellStart"/>
+          <w:lang w:val="en-GB"/>
+        </w:rPr>
+      </w:pPr>
       <w:r>
         <w:rPr>
           <w:rFonts w:ascii="Consolas" w:hAnsi="Consolas" w:cs="Consolas"/>
           <w:bCs/>
           <w:spacing w:val="-3"/>
           <w:szCs w:val="18"/>
-          <w:lang w:val="es-ES"/>
-        </w:rPr>
-        <w:t>path</w:t>
-      </w:r>
-      <w:proofErr w:type="spellEnd"/>
-      <w:r>
-        <w:rPr>
-          <w:u w:val="single"/>
-          <w:lang w:val="es-ES_tradnl"/>
-        </w:rPr>
-        <w:t>:</w:t>
-      </w:r>
-      <w:r>
-        <w:rPr>
-          <w:lang w:val="es-ES_tradnl"/>
-        </w:rPr>
-        <w:t xml:space="preserve"> Ruta donde se generará el </w:t>
-      </w:r>
-      <w:proofErr w:type="gramStart"/>
-      <w:r>
-        <w:rPr>
-          <w:lang w:val="es-ES_tradnl"/>
-        </w:rPr>
-        <w:t>instalador .</w:t>
-      </w:r>
-      <w:proofErr w:type="spellStart"/>
-      <w:r>
-        <w:rPr>
-          <w:i/>
-          <w:lang w:val="es-ES_tradnl"/>
-        </w:rPr>
-        <w:t>pkg</w:t>
-      </w:r>
-      <w:proofErr w:type="spellEnd"/>
-      <w:proofErr w:type="gramEnd"/>
-      <w:r>
-        <w:rPr>
-          <w:lang w:val="es-ES_tradnl"/>
-        </w:rPr>
-        <w:t xml:space="preserve">. En nuestro caso </w:t>
-      </w:r>
-      <w:proofErr w:type="spellStart"/>
-      <w:r>
-        <w:rPr>
-          <w:lang w:val="es-ES_tradnl"/>
-        </w:rPr>
-        <w:t>AutoFirmaInstaller.pkg</w:t>
-      </w:r>
-      <w:proofErr w:type="spellEnd"/>
+          <w:lang w:val="en-GB"/>
+        </w:rPr>
+        <w:t>Pkgbuild: Adding component at</w:t>
+      </w:r>
+      <w:r>
+        <w:rPr>
+          <w:rFonts w:ascii="Consolas" w:hAnsi="Consolas" w:cs="Consolas"/>
+          <w:bCs/>
+          <w:spacing w:val="-3"/>
+          <w:szCs w:val="18"/>
+          <w:lang w:val="en-GB"/>
+        </w:rPr>
+        <w:t xml:space="preserve"> component-path </w:t>
+      </w:r>
     </w:p>
     <w:p>
       <w:pPr>
         <w:rPr>
-          <w:lang w:val="es-ES"/>
-        </w:rPr>
-      </w:pPr>
-      <w:r>
-        <w:rPr>
-          <w:lang w:val="es-ES"/>
-        </w:rPr>
-        <w:t xml:space="preserve">Si todo ha ocurrido sin problemas se </w:t>
-      </w:r>
-      <w:proofErr w:type="gramStart"/>
-      <w:r>
-        <w:rPr>
-          <w:lang w:val="es-ES"/>
-        </w:rPr>
-        <w:t>mostrarán  los</w:t>
-      </w:r>
-      <w:proofErr w:type="gramEnd"/>
-      <w:r>
-        <w:rPr>
-          <w:lang w:val="es-ES"/>
-        </w:rPr>
-        <w:t xml:space="preserve"> siguientes mensajes:</w:t>
+          <w:rFonts w:ascii="Consolas" w:hAnsi="Consolas" w:cs="Consolas"/>
+          <w:bCs/>
+          <w:spacing w:val="-3"/>
+          <w:szCs w:val="18"/>
+          <w:lang w:val="en-GB"/>
+        </w:rPr>
+      </w:pPr>
+      <w:r>
+        <w:rPr>
+          <w:rFonts w:ascii="Consolas" w:hAnsi="Consolas" w:cs="Consolas"/>
+          <w:bCs/>
+          <w:spacing w:val="-3"/>
+          <w:szCs w:val="18"/>
+          <w:lang w:val="en-GB"/>
+        </w:rPr>
+        <w:t>Pkgbuild: Addig top-level postinstall script (si hay preinstall script aparecerá un mensaje análogo)</w:t>
       </w:r>
     </w:p>
     <w:p>
@@ -2715,7 +2395,6 @@
           <w:lang w:val="en-GB"/>
         </w:rPr>
       </w:pPr>
-      <w:proofErr w:type="spellStart"/>
       <w:r>
         <w:rPr>
           <w:rFonts w:ascii="Consolas" w:hAnsi="Consolas" w:cs="Consolas"/>
@@ -2724,248 +2403,7 @@
           <w:szCs w:val="18"/>
           <w:lang w:val="en-GB"/>
         </w:rPr>
-        <w:t>Pkgbuild</w:t>
-      </w:r>
-      <w:proofErr w:type="spellEnd"/>
-      <w:r>
-        <w:rPr>
-          <w:rFonts w:ascii="Consolas" w:hAnsi="Consolas" w:cs="Consolas"/>
-          <w:bCs/>
-          <w:spacing w:val="-3"/>
-          <w:szCs w:val="18"/>
-          <w:lang w:val="en-GB"/>
-        </w:rPr>
-        <w:t>: Adding component at</w:t>
-      </w:r>
-      <w:r>
-        <w:rPr>
-          <w:rFonts w:ascii="Consolas" w:hAnsi="Consolas" w:cs="Consolas"/>
-          <w:bCs/>
-          <w:spacing w:val="-3"/>
-          <w:szCs w:val="18"/>
-          <w:lang w:val="en-GB"/>
-        </w:rPr>
-        <w:t xml:space="preserve"> component-path </w:t>
-      </w:r>
-    </w:p>
-    <w:p>
-      <w:pPr>
-        <w:rPr>
-          <w:rFonts w:ascii="Consolas" w:hAnsi="Consolas" w:cs="Consolas"/>
-          <w:bCs/>
-          <w:spacing w:val="-3"/>
-          <w:szCs w:val="18"/>
-          <w:lang w:val="en-GB"/>
-        </w:rPr>
-      </w:pPr>
-      <w:proofErr w:type="spellStart"/>
-      <w:r>
-        <w:rPr>
-          <w:rFonts w:ascii="Consolas" w:hAnsi="Consolas" w:cs="Consolas"/>
-          <w:bCs/>
-          <w:spacing w:val="-3"/>
-          <w:szCs w:val="18"/>
-          <w:lang w:val="en-GB"/>
-        </w:rPr>
-        <w:t>Pkgbuild</w:t>
-      </w:r>
-      <w:proofErr w:type="spellEnd"/>
-      <w:r>
-        <w:rPr>
-          <w:rFonts w:ascii="Consolas" w:hAnsi="Consolas" w:cs="Consolas"/>
-          <w:bCs/>
-          <w:spacing w:val="-3"/>
-          <w:szCs w:val="18"/>
-          <w:lang w:val="en-GB"/>
-        </w:rPr>
-        <w:t xml:space="preserve">: </w:t>
-      </w:r>
-      <w:proofErr w:type="spellStart"/>
-      <w:r>
-        <w:rPr>
-          <w:rFonts w:ascii="Consolas" w:hAnsi="Consolas" w:cs="Consolas"/>
-          <w:bCs/>
-          <w:spacing w:val="-3"/>
-          <w:szCs w:val="18"/>
-          <w:lang w:val="en-GB"/>
-        </w:rPr>
-        <w:t>Addig</w:t>
-      </w:r>
-      <w:proofErr w:type="spellEnd"/>
-      <w:r>
-        <w:rPr>
-          <w:rFonts w:ascii="Consolas" w:hAnsi="Consolas" w:cs="Consolas"/>
-          <w:bCs/>
-          <w:spacing w:val="-3"/>
-          <w:szCs w:val="18"/>
-          <w:lang w:val="en-GB"/>
-        </w:rPr>
-        <w:t xml:space="preserve"> top-level </w:t>
-      </w:r>
-      <w:proofErr w:type="spellStart"/>
-      <w:r>
-        <w:rPr>
-          <w:rFonts w:ascii="Consolas" w:hAnsi="Consolas" w:cs="Consolas"/>
-          <w:bCs/>
-          <w:spacing w:val="-3"/>
-          <w:szCs w:val="18"/>
-          <w:lang w:val="en-GB"/>
-        </w:rPr>
-        <w:t>postinstall</w:t>
-      </w:r>
-      <w:proofErr w:type="spellEnd"/>
-      <w:r>
-        <w:rPr>
-          <w:rFonts w:ascii="Consolas" w:hAnsi="Consolas" w:cs="Consolas"/>
-          <w:bCs/>
-          <w:spacing w:val="-3"/>
-          <w:szCs w:val="18"/>
-          <w:lang w:val="en-GB"/>
-        </w:rPr>
-        <w:t xml:space="preserve"> script (</w:t>
-      </w:r>
-      <w:proofErr w:type="spellStart"/>
-      <w:r>
-        <w:rPr>
-          <w:rFonts w:ascii="Consolas" w:hAnsi="Consolas" w:cs="Consolas"/>
-          <w:bCs/>
-          <w:spacing w:val="-3"/>
-          <w:szCs w:val="18"/>
-          <w:lang w:val="en-GB"/>
-        </w:rPr>
-        <w:t>si</w:t>
-      </w:r>
-      <w:proofErr w:type="spellEnd"/>
-      <w:r>
-        <w:rPr>
-          <w:rFonts w:ascii="Consolas" w:hAnsi="Consolas" w:cs="Consolas"/>
-          <w:bCs/>
-          <w:spacing w:val="-3"/>
-          <w:szCs w:val="18"/>
-          <w:lang w:val="en-GB"/>
-        </w:rPr>
-        <w:t xml:space="preserve"> hay preinstall script </w:t>
-      </w:r>
-      <w:proofErr w:type="spellStart"/>
-      <w:r>
-        <w:rPr>
-          <w:rFonts w:ascii="Consolas" w:hAnsi="Consolas" w:cs="Consolas"/>
-          <w:bCs/>
-          <w:spacing w:val="-3"/>
-          <w:szCs w:val="18"/>
-          <w:lang w:val="en-GB"/>
-        </w:rPr>
-        <w:t>aparecerá</w:t>
-      </w:r>
-      <w:proofErr w:type="spellEnd"/>
-      <w:r>
-        <w:rPr>
-          <w:rFonts w:ascii="Consolas" w:hAnsi="Consolas" w:cs="Consolas"/>
-          <w:bCs/>
-          <w:spacing w:val="-3"/>
-          <w:szCs w:val="18"/>
-          <w:lang w:val="en-GB"/>
-        </w:rPr>
-        <w:t xml:space="preserve"> </w:t>
-      </w:r>
-      <w:proofErr w:type="gramStart"/>
-      <w:r>
-        <w:rPr>
-          <w:rFonts w:ascii="Consolas" w:hAnsi="Consolas" w:cs="Consolas"/>
-          <w:bCs/>
-          <w:spacing w:val="-3"/>
-          <w:szCs w:val="18"/>
-          <w:lang w:val="en-GB"/>
-        </w:rPr>
-        <w:t>un</w:t>
-      </w:r>
-      <w:proofErr w:type="gramEnd"/>
-      <w:r>
-        <w:rPr>
-          <w:rFonts w:ascii="Consolas" w:hAnsi="Consolas" w:cs="Consolas"/>
-          <w:bCs/>
-          <w:spacing w:val="-3"/>
-          <w:szCs w:val="18"/>
-          <w:lang w:val="en-GB"/>
-        </w:rPr>
-        <w:t xml:space="preserve"> </w:t>
-      </w:r>
-      <w:proofErr w:type="spellStart"/>
-      <w:r>
-        <w:rPr>
-          <w:rFonts w:ascii="Consolas" w:hAnsi="Consolas" w:cs="Consolas"/>
-          <w:bCs/>
-          <w:spacing w:val="-3"/>
-          <w:szCs w:val="18"/>
-          <w:lang w:val="en-GB"/>
-        </w:rPr>
-        <w:t>mensaje</w:t>
-      </w:r>
-      <w:proofErr w:type="spellEnd"/>
-      <w:r>
-        <w:rPr>
-          <w:rFonts w:ascii="Consolas" w:hAnsi="Consolas" w:cs="Consolas"/>
-          <w:bCs/>
-          <w:spacing w:val="-3"/>
-          <w:szCs w:val="18"/>
-          <w:lang w:val="en-GB"/>
-        </w:rPr>
-        <w:t xml:space="preserve"> </w:t>
-      </w:r>
-      <w:proofErr w:type="spellStart"/>
-      <w:r>
-        <w:rPr>
-          <w:rFonts w:ascii="Consolas" w:hAnsi="Consolas" w:cs="Consolas"/>
-          <w:bCs/>
-          <w:spacing w:val="-3"/>
-          <w:szCs w:val="18"/>
-          <w:lang w:val="en-GB"/>
-        </w:rPr>
-        <w:t>análogo</w:t>
-      </w:r>
-      <w:proofErr w:type="spellEnd"/>
-      <w:r>
-        <w:rPr>
-          <w:rFonts w:ascii="Consolas" w:hAnsi="Consolas" w:cs="Consolas"/>
-          <w:bCs/>
-          <w:spacing w:val="-3"/>
-          <w:szCs w:val="18"/>
-          <w:lang w:val="en-GB"/>
-        </w:rPr>
-        <w:t>)</w:t>
-      </w:r>
-    </w:p>
-    <w:p>
-      <w:pPr>
-        <w:rPr>
-          <w:rFonts w:ascii="Consolas" w:hAnsi="Consolas" w:cs="Consolas"/>
-          <w:bCs/>
-          <w:spacing w:val="-3"/>
-          <w:szCs w:val="18"/>
-          <w:lang w:val="en-GB"/>
-        </w:rPr>
-      </w:pPr>
-      <w:proofErr w:type="spellStart"/>
-      <w:r>
-        <w:rPr>
-          <w:rFonts w:ascii="Consolas" w:hAnsi="Consolas" w:cs="Consolas"/>
-          <w:bCs/>
-          <w:spacing w:val="-3"/>
-          <w:szCs w:val="18"/>
-          <w:lang w:val="en-GB"/>
-        </w:rPr>
-        <w:t>Pkgbuild</w:t>
-      </w:r>
-      <w:proofErr w:type="spellEnd"/>
-      <w:r>
-        <w:rPr>
-          <w:rFonts w:ascii="Consolas" w:hAnsi="Consolas" w:cs="Consolas"/>
-          <w:bCs/>
-          <w:spacing w:val="-3"/>
-          <w:szCs w:val="18"/>
-          <w:lang w:val="en-GB"/>
-        </w:rPr>
-        <w:t xml:space="preserve">: Wrote package to package-output-path </w:t>
+        <w:t xml:space="preserve">Pkgbuild: Wrote package to package-output-path </w:t>
       </w:r>
     </w:p>
     <w:p>
@@ -3004,17 +2442,7 @@
           <w:szCs w:val="18"/>
           <w:lang w:val="es-ES_tradnl"/>
         </w:rPr>
-        <w:t xml:space="preserve">El </w:t>
-      </w:r>
-      <w:proofErr w:type="gramStart"/>
-      <w:r>
-        <w:rPr>
-          <w:rFonts w:eastAsia="Times New Roman" w:cs="Courier New"/>
-          <w:spacing w:val="-3"/>
-          <w:szCs w:val="18"/>
-          <w:lang w:val="es-ES_tradnl"/>
-        </w:rPr>
-        <w:t xml:space="preserve">fichero </w:t>
+        <w:t xml:space="preserve">El fichero </w:t>
       </w:r>
       <w:r>
         <w:rPr>
@@ -3024,21 +2452,8 @@
           <w:szCs w:val="18"/>
           <w:lang w:val="es-ES_tradnl"/>
         </w:rPr>
-        <w:t>.</w:t>
-      </w:r>
-      <w:proofErr w:type="spellStart"/>
-      <w:r>
-        <w:rPr>
-          <w:rFonts w:eastAsia="Times New Roman" w:cs="Courier New"/>
-          <w:i/>
-          <w:spacing w:val="-3"/>
-          <w:szCs w:val="18"/>
-          <w:lang w:val="es-ES_tradnl"/>
-        </w:rPr>
-        <w:t>pkg</w:t>
-      </w:r>
-      <w:proofErr w:type="spellEnd"/>
-      <w:proofErr w:type="gramEnd"/>
+        <w:t>.pkg</w:t>
+      </w:r>
       <w:r>
         <w:rPr>
           <w:rFonts w:eastAsia="Times New Roman" w:cs="Courier New"/>
@@ -3103,67 +2518,7 @@
           <w:szCs w:val="18"/>
           <w:lang w:val="es-ES_tradnl"/>
         </w:rPr>
-        <w:t>Si no sale el mensaje “</w:t>
-      </w:r>
-      <w:proofErr w:type="spellStart"/>
-      <w:r>
-        <w:rPr>
-          <w:rFonts w:eastAsia="Times New Roman" w:cs="Courier New"/>
-          <w:spacing w:val="-3"/>
-          <w:szCs w:val="18"/>
-          <w:lang w:val="es-ES_tradnl"/>
-        </w:rPr>
-        <w:t>Adding</w:t>
-      </w:r>
-      <w:proofErr w:type="spellEnd"/>
-      <w:r>
-        <w:rPr>
-          <w:rFonts w:eastAsia="Times New Roman" w:cs="Courier New"/>
-          <w:spacing w:val="-3"/>
-          <w:szCs w:val="18"/>
-          <w:lang w:val="es-ES_tradnl"/>
-        </w:rPr>
-        <w:t xml:space="preserve"> top-</w:t>
-      </w:r>
-      <w:proofErr w:type="spellStart"/>
-      <w:r>
-        <w:rPr>
-          <w:rFonts w:eastAsia="Times New Roman" w:cs="Courier New"/>
-          <w:spacing w:val="-3"/>
-          <w:szCs w:val="18"/>
-          <w:lang w:val="es-ES_tradnl"/>
-        </w:rPr>
-        <w:t>level</w:t>
-      </w:r>
-      <w:proofErr w:type="spellEnd"/>
-      <w:r>
-        <w:rPr>
-          <w:rFonts w:eastAsia="Times New Roman" w:cs="Courier New"/>
-          <w:spacing w:val="-3"/>
-          <w:szCs w:val="18"/>
-          <w:lang w:val="es-ES_tradnl"/>
-        </w:rPr>
-        <w:t xml:space="preserve"> … script” quiere decir que no ha reconocido el script de </w:t>
-      </w:r>
-      <w:proofErr w:type="spellStart"/>
-      <w:r>
-        <w:rPr>
-          <w:rFonts w:eastAsia="Times New Roman" w:cs="Courier New"/>
-          <w:spacing w:val="-3"/>
-          <w:szCs w:val="18"/>
-          <w:lang w:val="es-ES_tradnl"/>
-        </w:rPr>
-        <w:t>postinstalación</w:t>
-      </w:r>
-      <w:proofErr w:type="spellEnd"/>
-      <w:r>
-        <w:rPr>
-          <w:rFonts w:eastAsia="Times New Roman" w:cs="Courier New"/>
-          <w:spacing w:val="-3"/>
-          <w:szCs w:val="18"/>
-          <w:lang w:val="es-ES_tradnl"/>
-        </w:rPr>
-        <w:t>, repasa el punto 2.</w:t>
+        <w:t>Si no sale el mensaje “Adding top-level … script” quiere decir que no ha reconocido el script de postinstalación, repasa el punto 2.</w:t>
       </w:r>
     </w:p>
     <w:p>
@@ -3222,7 +2577,6 @@
         </w:rPr>
         <w:t xml:space="preserve">ando </w:t>
       </w:r>
-      <w:proofErr w:type="spellStart"/>
       <w:r>
         <w:rPr>
           <w:i/>
@@ -3230,7 +2584,6 @@
         </w:rPr>
         <w:t>pkgbuild</w:t>
       </w:r>
-      <w:proofErr w:type="spellEnd"/>
       <w:r>
         <w:rPr>
           <w:rFonts w:eastAsia="Times New Roman" w:cs="Courier New"/>
@@ -3274,17 +2627,17 @@
         </w:tabs>
         <w:spacing w:before="109" w:after="218" w:line="240" w:lineRule="auto"/>
         <w:rPr>
-          <w:rStyle w:val="Hyperlink"/>
+          <w:rStyle w:val="Hipervnculo"/>
           <w:rFonts w:eastAsia="Times New Roman" w:cs="Courier New"/>
           <w:spacing w:val="-3"/>
           <w:szCs w:val="18"/>
           <w:lang w:val="es-ES_tradnl"/>
         </w:rPr>
       </w:pPr>
-      <w:hyperlink r:id="rId13" w:history="1">
+      <w:hyperlink r:id="rId15" w:history="1">
         <w:r>
           <w:rPr>
-            <w:rStyle w:val="Hyperlink"/>
+            <w:rStyle w:val="Hipervnculo"/>
             <w:rFonts w:eastAsia="Times New Roman" w:cs="Courier New"/>
             <w:spacing w:val="-3"/>
             <w:szCs w:val="18"/>
@@ -3296,7 +2649,7 @@
     </w:p>
     <w:p>
       <w:pPr>
-        <w:pStyle w:val="Heading1"/>
+        <w:pStyle w:val="Ttulo1"/>
         <w:numPr>
           <w:ilvl w:val="0"/>
           <w:numId w:val="5"/>
@@ -3305,7 +2658,7 @@
           <w:lang w:val="es-ES_tradnl"/>
         </w:rPr>
       </w:pPr>
-      <w:bookmarkStart w:id="6" w:name="_Toc477277653"/>
+      <w:bookmarkStart w:id="5" w:name="_Toc477277653"/>
       <w:r>
         <w:rPr>
           <w:lang w:val="es-ES_tradnl"/>
@@ -3316,29 +2669,7 @@
         <w:rPr>
           <w:lang w:val="es-ES_tradnl"/>
         </w:rPr>
-        <w:t xml:space="preserve"> el </w:t>
-      </w:r>
-      <w:proofErr w:type="gramStart"/>
-      <w:r>
-        <w:rPr>
-          <w:lang w:val="es-ES_tradnl"/>
-        </w:rPr>
-        <w:t>fichero .</w:t>
-      </w:r>
-      <w:proofErr w:type="spellStart"/>
-      <w:r>
-        <w:rPr>
-          <w:lang w:val="es-ES_tradnl"/>
-        </w:rPr>
-        <w:t>pkg</w:t>
-      </w:r>
-      <w:proofErr w:type="spellEnd"/>
-      <w:proofErr w:type="gramEnd"/>
-      <w:r>
-        <w:rPr>
-          <w:lang w:val="es-ES_tradnl"/>
-        </w:rPr>
-        <w:t xml:space="preserve"> en </w:t>
+        <w:t xml:space="preserve"> el fichero .pkg en </w:t>
       </w:r>
       <w:r>
         <w:rPr>
@@ -3346,7 +2677,7 @@
         </w:rPr>
         <w:t>OS X</w:t>
       </w:r>
-      <w:bookmarkEnd w:id="6"/>
+      <w:bookmarkEnd w:id="5"/>
     </w:p>
     <w:p>
       <w:pPr>
@@ -3358,32 +2689,15 @@
         <w:rPr>
           <w:lang w:val="es-ES_tradnl"/>
         </w:rPr>
-        <w:t xml:space="preserve">Para firmar el </w:t>
-      </w:r>
-      <w:proofErr w:type="gramStart"/>
-      <w:r>
-        <w:rPr>
-          <w:lang w:val="es-ES_tradnl"/>
-        </w:rPr>
-        <w:t xml:space="preserve">fichero </w:t>
+        <w:t xml:space="preserve">Para firmar el fichero </w:t>
       </w:r>
       <w:r>
         <w:rPr>
           <w:i/>
           <w:lang w:val="es-ES_tradnl"/>
         </w:rPr>
-        <w:t>.</w:t>
-      </w:r>
-      <w:proofErr w:type="spellStart"/>
-      <w:r>
-        <w:rPr>
-          <w:i/>
-          <w:lang w:val="es-ES_tradnl"/>
-        </w:rPr>
-        <w:t>pkg</w:t>
-      </w:r>
-      <w:proofErr w:type="spellEnd"/>
-      <w:proofErr w:type="gramEnd"/>
+        <w:t>.pkg</w:t>
+      </w:r>
       <w:r>
         <w:rPr>
           <w:lang w:val="es-ES_tradnl"/>
@@ -3432,7 +2746,6 @@
           <w:lang w:val="es-ES"/>
         </w:rPr>
       </w:pPr>
-      <w:proofErr w:type="spellStart"/>
       <w:r>
         <w:rPr>
           <w:rFonts w:ascii="Consolas" w:hAnsi="Consolas" w:cs="Consolas"/>
@@ -3441,89 +2754,12 @@
           <w:szCs w:val="18"/>
           <w:lang w:val="es-ES"/>
         </w:rPr>
-        <w:t>productsign</w:t>
-      </w:r>
-      <w:proofErr w:type="spellEnd"/>
-      <w:r>
-        <w:rPr>
-          <w:rFonts w:ascii="Consolas" w:hAnsi="Consolas" w:cs="Consolas"/>
-          <w:bCs/>
-          <w:spacing w:val="-3"/>
-          <w:szCs w:val="18"/>
-          <w:lang w:val="es-ES"/>
-        </w:rPr>
-        <w:t xml:space="preserve"> –</w:t>
-      </w:r>
-      <w:proofErr w:type="spellStart"/>
-      <w:r>
-        <w:rPr>
-          <w:rFonts w:ascii="Consolas" w:hAnsi="Consolas" w:cs="Consolas"/>
-          <w:bCs/>
-          <w:spacing w:val="-3"/>
-          <w:szCs w:val="18"/>
-          <w:lang w:val="es-ES"/>
-        </w:rPr>
-        <w:t>sign</w:t>
-      </w:r>
-      <w:proofErr w:type="spellEnd"/>
-      <w:r>
-        <w:rPr>
-          <w:rFonts w:ascii="Consolas" w:hAnsi="Consolas" w:cs="Consolas"/>
-          <w:bCs/>
-          <w:spacing w:val="-3"/>
-          <w:szCs w:val="18"/>
-          <w:lang w:val="es-ES"/>
-        </w:rPr>
-        <w:t xml:space="preserve"> &lt;Nombre certificado&gt; &lt;</w:t>
-      </w:r>
-      <w:proofErr w:type="spellStart"/>
-      <w:r>
-        <w:rPr>
-          <w:rFonts w:ascii="Consolas" w:hAnsi="Consolas" w:cs="Consolas"/>
-          <w:bCs/>
-          <w:spacing w:val="-3"/>
-          <w:szCs w:val="18"/>
-          <w:lang w:val="es-ES"/>
-        </w:rPr>
-        <w:t>original.pkg</w:t>
-      </w:r>
-      <w:proofErr w:type="spellEnd"/>
-      <w:r>
-        <w:rPr>
-          <w:rFonts w:ascii="Consolas" w:hAnsi="Consolas" w:cs="Consolas"/>
-          <w:bCs/>
-          <w:spacing w:val="-3"/>
-          <w:szCs w:val="18"/>
-          <w:lang w:val="es-ES"/>
-        </w:rPr>
-        <w:t>&gt; &lt;</w:t>
-      </w:r>
-      <w:proofErr w:type="spellStart"/>
-      <w:r>
-        <w:rPr>
-          <w:rFonts w:ascii="Consolas" w:hAnsi="Consolas" w:cs="Consolas"/>
-          <w:bCs/>
-          <w:spacing w:val="-3"/>
-          <w:szCs w:val="18"/>
-          <w:lang w:val="es-ES"/>
-        </w:rPr>
-        <w:t>firmado.pkg</w:t>
-      </w:r>
-      <w:proofErr w:type="spellEnd"/>
-      <w:r>
-        <w:rPr>
-          <w:rFonts w:ascii="Consolas" w:hAnsi="Consolas" w:cs="Consolas"/>
-          <w:bCs/>
-          <w:spacing w:val="-3"/>
-          <w:szCs w:val="18"/>
-          <w:lang w:val="es-ES"/>
-        </w:rPr>
-        <w:t>&gt;</w:t>
+        <w:t>productsign –sign &lt;Nombre certificado&gt; &lt;original.pkg&gt; &lt;firmado.pkg&gt;</w:t>
       </w:r>
     </w:p>
     <w:p>
       <w:pPr>
-        <w:pStyle w:val="ListParagraph"/>
+        <w:pStyle w:val="Prrafodelista"/>
         <w:numPr>
           <w:ilvl w:val="0"/>
           <w:numId w:val="7"/>
@@ -3543,6 +2779,7 @@
           <w:szCs w:val="18"/>
           <w:lang w:val="es-ES"/>
         </w:rPr>
+        <w:lastRenderedPageBreak/>
         <w:t>Nombre certificado:</w:t>
       </w:r>
       <w:r>
@@ -3552,9 +2789,8 @@
           <w:spacing w:val="-3"/>
           <w:lang w:val="es-ES_tradnl"/>
         </w:rPr>
-        <w:t xml:space="preserve"> Nombre del certificado </w:t>
-      </w:r>
-      <w:proofErr w:type="gramStart"/>
+        <w:t xml:space="preserve"> Nombre del certificado tal como aparece en el llavero de OS X</w:t>
+      </w:r>
       <w:r>
         <w:rPr>
           <w:rFonts w:cs="Lucida Sans Unicode"/>
@@ -3562,9 +2798,8 @@
           <w:spacing w:val="-3"/>
           <w:lang w:val="es-ES_tradnl"/>
         </w:rPr>
-        <w:t>tal  como</w:t>
-      </w:r>
-      <w:proofErr w:type="gramEnd"/>
+        <w:t xml:space="preserve"> (podemos observarlo en la siguiente imagen)</w:t>
+      </w:r>
       <w:r>
         <w:rPr>
           <w:rFonts w:cs="Lucida Sans Unicode"/>
@@ -3572,30 +2807,12 @@
           <w:spacing w:val="-3"/>
           <w:lang w:val="es-ES_tradnl"/>
         </w:rPr>
-        <w:t xml:space="preserve"> aparece en el llavero de OS X</w:t>
-      </w:r>
-      <w:r>
-        <w:rPr>
-          <w:rFonts w:cs="Lucida Sans Unicode"/>
-          <w:bCs/>
-          <w:spacing w:val="-3"/>
-          <w:lang w:val="es-ES_tradnl"/>
-        </w:rPr>
-        <w:t xml:space="preserve"> (podemos observarlo en la siguiente imagen)</w:t>
-      </w:r>
-      <w:r>
-        <w:rPr>
-          <w:rFonts w:cs="Lucida Sans Unicode"/>
-          <w:bCs/>
-          <w:spacing w:val="-3"/>
-          <w:lang w:val="es-ES_tradnl"/>
-        </w:rPr>
         <w:t>.</w:t>
       </w:r>
     </w:p>
     <w:p>
       <w:pPr>
-        <w:pStyle w:val="ListParagraph"/>
+        <w:pStyle w:val="Prrafodelista"/>
         <w:numPr>
           <w:ilvl w:val="0"/>
           <w:numId w:val="7"/>
@@ -3607,7 +2824,6 @@
           <w:lang w:val="es-ES_tradnl"/>
         </w:rPr>
       </w:pPr>
-      <w:proofErr w:type="spellStart"/>
       <w:r>
         <w:rPr>
           <w:rFonts w:ascii="Consolas" w:hAnsi="Consolas" w:cs="Consolas"/>
@@ -3618,7 +2834,6 @@
         </w:rPr>
         <w:t>original.pkg</w:t>
       </w:r>
-      <w:proofErr w:type="spellEnd"/>
       <w:r>
         <w:rPr>
           <w:rFonts w:ascii="Consolas" w:hAnsi="Consolas" w:cs="Consolas"/>
@@ -3636,17 +2851,7 @@
           <w:spacing w:val="-3"/>
           <w:lang w:val="es-ES_tradnl"/>
         </w:rPr>
-        <w:t xml:space="preserve">  Nombre del </w:t>
-      </w:r>
-      <w:proofErr w:type="gramStart"/>
-      <w:r>
-        <w:rPr>
-          <w:rFonts w:cs="Lucida Sans Unicode"/>
-          <w:bCs/>
-          <w:spacing w:val="-3"/>
-          <w:lang w:val="es-ES_tradnl"/>
-        </w:rPr>
-        <w:t xml:space="preserve">fichero </w:t>
+        <w:t xml:space="preserve">  Nombre del fichero </w:t>
       </w:r>
       <w:r>
         <w:rPr>
@@ -3658,7 +2863,6 @@
         </w:rPr>
         <w:t>.</w:t>
       </w:r>
-      <w:proofErr w:type="spellStart"/>
       <w:r>
         <w:rPr>
           <w:rFonts w:cs="Lucida Sans Unicode"/>
@@ -3669,8 +2873,6 @@
         </w:rPr>
         <w:t>pkg</w:t>
       </w:r>
-      <w:proofErr w:type="spellEnd"/>
-      <w:proofErr w:type="gramEnd"/>
       <w:r>
         <w:rPr>
           <w:rFonts w:cs="Lucida Sans Unicode"/>
@@ -3683,7 +2885,7 @@
     </w:p>
     <w:p>
       <w:pPr>
-        <w:pStyle w:val="ListParagraph"/>
+        <w:pStyle w:val="Prrafodelista"/>
         <w:numPr>
           <w:ilvl w:val="0"/>
           <w:numId w:val="7"/>
@@ -3695,7 +2897,6 @@
           <w:lang w:val="es-ES_tradnl"/>
         </w:rPr>
       </w:pPr>
-      <w:proofErr w:type="spellStart"/>
       <w:r>
         <w:rPr>
           <w:rFonts w:ascii="Consolas" w:hAnsi="Consolas" w:cs="Consolas"/>
@@ -3706,7 +2907,6 @@
         </w:rPr>
         <w:t>firmado.pkg</w:t>
       </w:r>
-      <w:proofErr w:type="spellEnd"/>
       <w:r>
         <w:rPr>
           <w:rFonts w:ascii="Consolas" w:hAnsi="Consolas" w:cs="Consolas"/>
@@ -3724,17 +2924,7 @@
           <w:spacing w:val="-3"/>
           <w:lang w:val="es-ES_tradnl"/>
         </w:rPr>
-        <w:t xml:space="preserve"> Nombre </w:t>
-      </w:r>
-      <w:proofErr w:type="gramStart"/>
-      <w:r>
-        <w:rPr>
-          <w:rFonts w:cs="Lucida Sans Unicode"/>
-          <w:bCs/>
-          <w:spacing w:val="-3"/>
-          <w:lang w:val="es-ES_tradnl"/>
-        </w:rPr>
-        <w:t xml:space="preserve">del </w:t>
+        <w:t xml:space="preserve"> Nombre del </w:t>
       </w:r>
       <w:r>
         <w:rPr>
@@ -3746,7 +2936,6 @@
         </w:rPr>
         <w:t>.</w:t>
       </w:r>
-      <w:proofErr w:type="spellStart"/>
       <w:r>
         <w:rPr>
           <w:rFonts w:cs="Lucida Sans Unicode"/>
@@ -3757,8 +2946,6 @@
         </w:rPr>
         <w:t>pkg</w:t>
       </w:r>
-      <w:proofErr w:type="spellEnd"/>
-      <w:proofErr w:type="gramEnd"/>
       <w:r>
         <w:rPr>
           <w:rFonts w:cs="Lucida Sans Unicode"/>
@@ -3804,11 +2991,10 @@
           <w:spacing w:val="-3"/>
           <w:lang w:val="es-ES" w:eastAsia="es-ES"/>
         </w:rPr>
-        <w:lastRenderedPageBreak/>
         <mc:AlternateContent>
           <mc:Choice Requires="wps">
             <w:drawing>
-              <wp:anchor distT="0" distB="0" distL="114300" distR="114300" simplePos="0" relativeHeight="251660288" behindDoc="0" locked="0" layoutInCell="1" allowOverlap="1">
+              <wp:anchor distT="0" distB="0" distL="114300" distR="114300" simplePos="0" relativeHeight="251660288" behindDoc="0" locked="0" layoutInCell="1" allowOverlap="1" wp14:anchorId="599507AB" wp14:editId="4554099B">
                 <wp:simplePos x="0" y="0"/>
                 <wp:positionH relativeFrom="column">
                   <wp:posOffset>4031311</wp:posOffset>
@@ -3869,11 +3055,11 @@
           </mc:Choice>
           <mc:Fallback>
             <w:pict>
-              <v:shapetype w14:anchorId="34751CBF" id="_x0000_t32" coordsize="21600,21600" o:spt="32" o:oned="t" path="m,l21600,21600e" filled="f">
+              <v:shapetype w14:anchorId="422C8A6B" id="_x0000_t32" coordsize="21600,21600" o:spt="32" o:oned="t" path="m,l21600,21600e" filled="f">
                 <v:path arrowok="t" fillok="f" o:connecttype="none"/>
                 <o:lock v:ext="edit" shapetype="t"/>
               </v:shapetype>
-              <v:shape id="8 Conector recto de flecha" o:spid="_x0000_s1026" type="#_x0000_t32" style="position:absolute;margin-left:317.45pt;margin-top:-3.15pt;width:46.35pt;height:31.25pt;flip:x;z-index:251660288;visibility:visible;mso-wrap-style:square;mso-width-percent:0;mso-height-percent:0;mso-wrap-distance-left:9pt;mso-wrap-distance-top:0;mso-wrap-distance-right:9pt;mso-wrap-distance-bottom:0;mso-position-horizontal:absolute;mso-position-horizontal-relative:text;mso-position-vertical:absolute;mso-position-vertical-relative:text;mso-width-percent:0;mso-height-percent:0;mso-width-relative:margin;mso-height-relative:margin" o:gfxdata="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" strokecolor="red" strokeweight="2.25pt">
+              <v:shape id="8 Conector recto de flecha" o:spid="_x0000_s1026" type="#_x0000_t32" style="position:absolute;margin-left:317.45pt;margin-top:-3.15pt;width:46.35pt;height:31.25pt;flip:x;z-index:251660288;visibility:visible;mso-wrap-style:square;mso-width-percent:0;mso-height-percent:0;mso-wrap-distance-left:9pt;mso-wrap-distance-top:0;mso-wrap-distance-right:9pt;mso-wrap-distance-bottom:0;mso-position-horizontal:absolute;mso-position-horizontal-relative:text;mso-position-vertical:absolute;mso-position-vertical-relative:text;mso-width-percent:0;mso-height-percent:0;mso-width-relative:margin;mso-height-relative:margin" o:gfxdata="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" strokecolor="red" strokeweight="2.25pt">
                 <v:stroke endarrow="open"/>
               </v:shape>
             </w:pict>
@@ -3889,7 +3075,7 @@
           <w:lang w:val="es-ES" w:eastAsia="es-ES"/>
         </w:rPr>
         <w:drawing>
-          <wp:inline distT="0" distB="0" distL="0" distR="0" wp14:anchorId="50B9F654" wp14:editId="092BDEFE">
+          <wp:inline distT="0" distB="0" distL="0" distR="0" wp14:anchorId="44015B05" wp14:editId="030DB53F">
             <wp:extent cx="5931535" cy="2194560"/>
             <wp:effectExtent l="0" t="0" r="0" b="0"/>
             <wp:docPr id="1" name="Imagen 1" descr="D:\Captura de pantalla 2016-03-31 a las 14.30.22.png"/>
@@ -3906,7 +3092,7 @@
                     </pic:cNvPicPr>
                   </pic:nvPicPr>
                   <pic:blipFill>
-                    <a:blip r:embed="rId14">
+                    <a:blip r:embed="rId16">
                       <a:extLst>
                         <a:ext uri="{28A0092B-C50C-407E-A947-70E740481C1C}">
                           <a14:useLocalDpi xmlns:a14="http://schemas.microsoft.com/office/drawing/2010/main" val="0"/>
@@ -3967,7 +3153,6 @@
           <w:lang w:val="es-ES_tradnl"/>
         </w:rPr>
       </w:pPr>
-      <w:proofErr w:type="spellStart"/>
       <w:r>
         <w:rPr>
           <w:rFonts w:ascii="Consolas" w:hAnsi="Consolas" w:cs="Consolas"/>
@@ -3976,9 +3161,8 @@
           <w:szCs w:val="18"/>
           <w:lang w:val="es-ES"/>
         </w:rPr>
-        <w:t>productsign</w:t>
-      </w:r>
-      <w:proofErr w:type="spellEnd"/>
+        <w:t>productsign –sign</w:t>
+      </w:r>
       <w:r>
         <w:rPr>
           <w:rFonts w:ascii="Consolas" w:hAnsi="Consolas" w:cs="Consolas"/>
@@ -3987,9 +3171,9 @@
           <w:szCs w:val="18"/>
           <w:lang w:val="es-ES"/>
         </w:rPr>
-        <w:t xml:space="preserve"> –</w:t>
-      </w:r>
-      <w:proofErr w:type="spellStart"/>
+        <w:t xml:space="preserve"> com.apple.idms.appleid.prd.6f5772585537487363e4d76793868355a48413369673d3</w:t>
+      </w:r>
+      <w:proofErr w:type="gramStart"/>
       <w:r>
         <w:rPr>
           <w:rFonts w:ascii="Consolas" w:hAnsi="Consolas" w:cs="Consolas"/>
@@ -3998,9 +3182,8 @@
           <w:szCs w:val="18"/>
           <w:lang w:val="es-ES"/>
         </w:rPr>
-        <w:t>sign</w:t>
-      </w:r>
-      <w:proofErr w:type="spellEnd"/>
+        <w:t xml:space="preserve">d </w:t>
+      </w:r>
       <w:r>
         <w:rPr>
           <w:rFonts w:ascii="Consolas" w:hAnsi="Consolas" w:cs="Consolas"/>
@@ -4009,71 +3192,28 @@
           <w:szCs w:val="18"/>
           <w:lang w:val="es-ES"/>
         </w:rPr>
-        <w:t xml:space="preserve"> com.apple.idms.appleid.prd.6f5772585537487363e4d76793868355a48413369673d3</w:t>
-      </w:r>
-      <w:proofErr w:type="gramStart"/>
+        <w:t xml:space="preserve"> </w:t>
+      </w:r>
       <w:r>
         <w:rPr>
           <w:rFonts w:ascii="Consolas" w:hAnsi="Consolas" w:cs="Consolas"/>
           <w:bCs/>
           <w:spacing w:val="-3"/>
           <w:szCs w:val="18"/>
-          <w:lang w:val="es-ES"/>
-        </w:rPr>
-        <w:t xml:space="preserve">d </w:t>
-      </w:r>
+          <w:lang w:val="es-ES_tradnl"/>
+        </w:rPr>
+        <w:t>.</w:t>
+      </w:r>
+      <w:proofErr w:type="gramEnd"/>
       <w:r>
         <w:rPr>
           <w:rFonts w:ascii="Consolas" w:hAnsi="Consolas" w:cs="Consolas"/>
           <w:bCs/>
           <w:spacing w:val="-3"/>
           <w:szCs w:val="18"/>
-          <w:lang w:val="es-ES"/>
-        </w:rPr>
-        <w:t xml:space="preserve"> </w:t>
-      </w:r>
-      <w:r>
-        <w:rPr>
-          <w:rFonts w:ascii="Consolas" w:hAnsi="Consolas" w:cs="Consolas"/>
-          <w:bCs/>
-          <w:spacing w:val="-3"/>
-          <w:szCs w:val="18"/>
-          <w:lang w:val="es-ES_tradnl"/>
-        </w:rPr>
-        <w:t>.</w:t>
-      </w:r>
-      <w:proofErr w:type="gramEnd"/>
-      <w:r>
-        <w:rPr>
-          <w:rFonts w:ascii="Consolas" w:hAnsi="Consolas" w:cs="Consolas"/>
-          <w:bCs/>
-          <w:spacing w:val="-3"/>
-          <w:szCs w:val="18"/>
-          <w:lang w:val="es-ES_tradnl"/>
-        </w:rPr>
-        <w:t xml:space="preserve">/Desktop/test/”Cliente @firma para OS </w:t>
-      </w:r>
-      <w:proofErr w:type="spellStart"/>
-      <w:r>
-        <w:rPr>
-          <w:rFonts w:ascii="Consolas" w:hAnsi="Consolas" w:cs="Consolas"/>
-          <w:bCs/>
-          <w:spacing w:val="-3"/>
-          <w:szCs w:val="18"/>
-          <w:lang w:val="es-ES_tradnl"/>
-        </w:rPr>
-        <w:t>X.pkg</w:t>
-      </w:r>
-      <w:proofErr w:type="spellEnd"/>
-      <w:r>
-        <w:rPr>
-          <w:rFonts w:ascii="Consolas" w:hAnsi="Consolas" w:cs="Consolas"/>
-          <w:bCs/>
-          <w:spacing w:val="-3"/>
-          <w:szCs w:val="18"/>
-          <w:lang w:val="es-ES_tradnl"/>
-        </w:rPr>
-        <w:t xml:space="preserve">”  </w:t>
+          <w:lang w:val="es-ES_tradnl"/>
+        </w:rPr>
+        <w:t xml:space="preserve">/Desktop/test/”Cliente @firma para OS X.pkg”  </w:t>
       </w:r>
       <w:r>
         <w:rPr>
@@ -4160,9 +3300,26 @@
           <w:szCs w:val="18"/>
           <w:lang w:val="es-ES_tradnl"/>
         </w:rPr>
+        <w:t xml:space="preserve"> mostrará</w:t>
+      </w:r>
+      <w:r>
+        <w:rPr>
+          <w:rFonts w:eastAsia="Times New Roman" w:cs="Courier New"/>
+          <w:spacing w:val="-3"/>
+          <w:szCs w:val="18"/>
+          <w:lang w:val="es-ES_tradnl"/>
+        </w:rPr>
+        <w:t>n</w:t>
+      </w:r>
+      <w:r>
+        <w:rPr>
+          <w:rFonts w:eastAsia="Times New Roman" w:cs="Courier New"/>
+          <w:spacing w:val="-3"/>
+          <w:szCs w:val="18"/>
+          <w:lang w:val="es-ES_tradnl"/>
+        </w:rPr>
         <w:t xml:space="preserve"> </w:t>
       </w:r>
-      <w:proofErr w:type="gramStart"/>
       <w:r>
         <w:rPr>
           <w:rFonts w:eastAsia="Times New Roman" w:cs="Courier New"/>
@@ -4170,44 +3327,7 @@
           <w:szCs w:val="18"/>
           <w:lang w:val="es-ES_tradnl"/>
         </w:rPr>
-        <w:t>mostrará</w:t>
-      </w:r>
-      <w:r>
-        <w:rPr>
-          <w:rFonts w:eastAsia="Times New Roman" w:cs="Courier New"/>
-          <w:spacing w:val="-3"/>
-          <w:szCs w:val="18"/>
-          <w:lang w:val="es-ES_tradnl"/>
-        </w:rPr>
-        <w:t>n</w:t>
-      </w:r>
-      <w:r>
-        <w:rPr>
-          <w:rFonts w:eastAsia="Times New Roman" w:cs="Courier New"/>
-          <w:spacing w:val="-3"/>
-          <w:szCs w:val="18"/>
-          <w:lang w:val="es-ES_tradnl"/>
-        </w:rPr>
-        <w:t xml:space="preserve">  </w:t>
-      </w:r>
-      <w:r>
-        <w:rPr>
-          <w:rFonts w:eastAsia="Times New Roman" w:cs="Courier New"/>
-          <w:spacing w:val="-3"/>
-          <w:szCs w:val="18"/>
-          <w:lang w:val="es-ES_tradnl"/>
-        </w:rPr>
-        <w:t>los</w:t>
-      </w:r>
-      <w:proofErr w:type="gramEnd"/>
-      <w:r>
-        <w:rPr>
-          <w:rFonts w:eastAsia="Times New Roman" w:cs="Courier New"/>
-          <w:spacing w:val="-3"/>
-          <w:szCs w:val="18"/>
-          <w:lang w:val="es-ES_tradnl"/>
-        </w:rPr>
-        <w:t xml:space="preserve"> siguientes</w:t>
+        <w:t>los siguientes</w:t>
       </w:r>
       <w:r>
         <w:rPr>
@@ -4261,8 +3381,6 @@
           <w:lang w:val="en-GB"/>
         </w:rPr>
       </w:pPr>
-      <w:proofErr w:type="spellStart"/>
-      <w:proofErr w:type="gramStart"/>
       <w:r>
         <w:rPr>
           <w:rFonts w:ascii="Consolas" w:hAnsi="Consolas" w:cs="Consolas"/>
@@ -4271,11 +3389,11 @@
           <w:szCs w:val="18"/>
           <w:lang w:val="en-GB"/>
         </w:rPr>
-        <w:t>productsign</w:t>
-      </w:r>
-      <w:proofErr w:type="spellEnd"/>
-      <w:proofErr w:type="gramEnd"/>
-      <w:r>
+        <w:t>productsign: adding certificate “Apple Application Integration Certification Authority”</w:t>
+      </w:r>
+    </w:p>
+    <w:p>
+      <w:pPr>
         <w:rPr>
           <w:rFonts w:ascii="Consolas" w:hAnsi="Consolas" w:cs="Consolas"/>
           <w:bCs/>
@@ -4283,8 +3401,7 @@
           <w:szCs w:val="18"/>
           <w:lang w:val="en-GB"/>
         </w:rPr>
-        <w:t>: adding certificate “Apple Application Integration</w:t>
-      </w:r>
+      </w:pPr>
       <w:r>
         <w:rPr>
           <w:rFonts w:ascii="Consolas" w:hAnsi="Consolas" w:cs="Consolas"/>
@@ -4293,9 +3410,11 @@
           <w:szCs w:val="18"/>
           <w:lang w:val="en-GB"/>
         </w:rPr>
-        <w:t xml:space="preserve"> </w:t>
-      </w:r>
-      <w:r>
+        <w:t>productsign: adding certificate “Apple Root CA”</w:t>
+      </w:r>
+    </w:p>
+    <w:p>
+      <w:pPr>
         <w:rPr>
           <w:rFonts w:ascii="Consolas" w:hAnsi="Consolas" w:cs="Consolas"/>
           <w:bCs/>
@@ -4303,11 +3422,8 @@
           <w:szCs w:val="18"/>
           <w:lang w:val="en-GB"/>
         </w:rPr>
-        <w:t xml:space="preserve"> Certification Authority”</w:t>
-      </w:r>
-    </w:p>
-    <w:p>
-      <w:pPr>
+      </w:pPr>
+      <w:r>
         <w:rPr>
           <w:rFonts w:ascii="Consolas" w:hAnsi="Consolas" w:cs="Consolas"/>
           <w:bCs/>
@@ -4315,9 +3431,8 @@
           <w:szCs w:val="18"/>
           <w:lang w:val="en-GB"/>
         </w:rPr>
-      </w:pPr>
-      <w:proofErr w:type="spellStart"/>
-      <w:proofErr w:type="gramStart"/>
+        <w:t>productsign: Wrote signed_</w:t>
+      </w:r>
       <w:r>
         <w:rPr>
           <w:rFonts w:ascii="Consolas" w:hAnsi="Consolas" w:cs="Consolas"/>
@@ -4326,86 +3441,7 @@
           <w:szCs w:val="18"/>
           <w:lang w:val="en-GB"/>
         </w:rPr>
-        <w:t>productsign</w:t>
-      </w:r>
-      <w:proofErr w:type="spellEnd"/>
-      <w:proofErr w:type="gramEnd"/>
-      <w:r>
-        <w:rPr>
-          <w:rFonts w:ascii="Consolas" w:hAnsi="Consolas" w:cs="Consolas"/>
-          <w:bCs/>
-          <w:spacing w:val="-3"/>
-          <w:szCs w:val="18"/>
-          <w:lang w:val="en-GB"/>
-        </w:rPr>
-        <w:t>: adding certificate “Apple Root CA”</w:t>
-      </w:r>
-    </w:p>
-    <w:p>
-      <w:pPr>
-        <w:rPr>
-          <w:rFonts w:ascii="Consolas" w:hAnsi="Consolas" w:cs="Consolas"/>
-          <w:bCs/>
-          <w:spacing w:val="-3"/>
-          <w:szCs w:val="18"/>
-          <w:lang w:val="en-GB"/>
-        </w:rPr>
-      </w:pPr>
-      <w:proofErr w:type="spellStart"/>
-      <w:proofErr w:type="gramStart"/>
-      <w:r>
-        <w:rPr>
-          <w:rFonts w:ascii="Consolas" w:hAnsi="Consolas" w:cs="Consolas"/>
-          <w:bCs/>
-          <w:spacing w:val="-3"/>
-          <w:szCs w:val="18"/>
-          <w:lang w:val="en-GB"/>
-        </w:rPr>
-        <w:t>productsign</w:t>
-      </w:r>
-      <w:proofErr w:type="spellEnd"/>
-      <w:proofErr w:type="gramEnd"/>
-      <w:r>
-        <w:rPr>
-          <w:rFonts w:ascii="Consolas" w:hAnsi="Consolas" w:cs="Consolas"/>
-          <w:bCs/>
-          <w:spacing w:val="-3"/>
-          <w:szCs w:val="18"/>
-          <w:lang w:val="en-GB"/>
-        </w:rPr>
-        <w:t xml:space="preserve">: Wrote </w:t>
-      </w:r>
-      <w:proofErr w:type="spellStart"/>
-      <w:r>
-        <w:rPr>
-          <w:rFonts w:ascii="Consolas" w:hAnsi="Consolas" w:cs="Consolas"/>
-          <w:bCs/>
-          <w:spacing w:val="-3"/>
-          <w:szCs w:val="18"/>
-          <w:lang w:val="en-GB"/>
-        </w:rPr>
-        <w:t>signed_</w:t>
-      </w:r>
-      <w:r>
-        <w:rPr>
-          <w:rFonts w:ascii="Consolas" w:hAnsi="Consolas" w:cs="Consolas"/>
-          <w:bCs/>
-          <w:spacing w:val="-3"/>
-          <w:szCs w:val="18"/>
-          <w:lang w:val="en-GB"/>
-        </w:rPr>
         <w:t>product</w:t>
-      </w:r>
-      <w:proofErr w:type="spellEnd"/>
-      <w:r>
-        <w:rPr>
-          <w:rFonts w:ascii="Consolas" w:hAnsi="Consolas" w:cs="Consolas"/>
-          <w:bCs/>
-          <w:spacing w:val="-3"/>
-          <w:szCs w:val="18"/>
-          <w:lang w:val="en-GB"/>
-        </w:rPr>
-        <w:t xml:space="preserve"> </w:t>
       </w:r>
       <w:r>
         <w:rPr>
@@ -4507,7 +3543,7 @@
         </w:tabs>
         <w:spacing w:before="109" w:after="218" w:line="240" w:lineRule="auto"/>
         <w:rPr>
-          <w:rStyle w:val="Hyperlink"/>
+          <w:rStyle w:val="Hipervnculo"/>
           <w:rFonts w:eastAsia="Times New Roman" w:cs="Courier New"/>
           <w:spacing w:val="-3"/>
           <w:szCs w:val="18"/>
@@ -4528,7 +3564,7 @@
         <mc:AlternateContent>
           <mc:Choice Requires="wps">
             <w:drawing>
-              <wp:anchor distT="0" distB="0" distL="114300" distR="114300" simplePos="0" relativeHeight="251659264" behindDoc="0" locked="0" layoutInCell="1" allowOverlap="1">
+              <wp:anchor distT="0" distB="0" distL="114300" distR="114300" simplePos="0" relativeHeight="251659264" behindDoc="0" locked="0" layoutInCell="1" allowOverlap="1" wp14:anchorId="3FEEF0FA" wp14:editId="4C9F7E6A">
                 <wp:simplePos x="0" y="0"/>
                 <wp:positionH relativeFrom="column">
                   <wp:posOffset>-452286</wp:posOffset>
@@ -4592,7 +3628,7 @@
           </mc:Choice>
           <mc:Fallback>
             <w:pict>
-              <v:shapetype w14:anchorId="7C35B186" id="_x0000_t13" coordsize="21600,21600" o:spt="13" adj="16200,5400" path="m@0,l@0@1,0@1,0@2@0@2@0,21600,21600,10800xe">
+              <v:shapetype w14:anchorId="739F32B1" id="_x0000_t13" coordsize="21600,21600" o:spt="13" adj="16200,5400" path="m@0,l@0@1,0@1,0@2@0@2@0,21600,21600,10800xe">
                 <v:stroke joinstyle="miter"/>
                 <v:formulas>
                   <v:f eqn="val #0"/>
@@ -4608,7 +3644,7 @@
                   <v:h position="#0,#1" xrange="0,21600" yrange="0,10800"/>
                 </v:handles>
               </v:shapetype>
-              <v:shape id="6 Flecha derecha" o:spid="_x0000_s1026" type="#_x0000_t13" style="position:absolute;margin-left:-35.6pt;margin-top:14.95pt;width:28.15pt;height:20.05pt;z-index:251659264;visibility:visible;mso-wrap-style:square;mso-wrap-distance-left:9pt;mso-wrap-distance-top:0;mso-wrap-distance-right:9pt;mso-wrap-distance-bottom:0;mso-position-horizontal:absolute;mso-position-horizontal-relative:text;mso-position-vertical:absolute;mso-position-vertical-relative:text;v-text-anchor:middle" o:gfxdata="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" adj="13920" fillcolor="red" strokecolor="red" strokeweight="2pt"/>
+              <v:shape id="6 Flecha derecha" o:spid="_x0000_s1026" type="#_x0000_t13" style="position:absolute;margin-left:-35.6pt;margin-top:14.95pt;width:28.15pt;height:20.05pt;z-index:251659264;visibility:visible;mso-wrap-style:square;mso-wrap-distance-left:9pt;mso-wrap-distance-top:0;mso-wrap-distance-right:9pt;mso-wrap-distance-bottom:0;mso-position-horizontal:absolute;mso-position-horizontal-relative:text;mso-position-vertical:absolute;mso-position-vertical-relative:text;v-text-anchor:middle" o:gfxdata="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" adj="13920" fillcolor="red" strokecolor="red" strokeweight="2pt"/>
             </w:pict>
           </mc:Fallback>
         </mc:AlternateContent>
@@ -4626,7 +3662,7 @@
           <w:lang w:val="es-ES" w:eastAsia="es-ES"/>
         </w:rPr>
         <w:drawing>
-          <wp:inline distT="0" distB="0" distL="0" distR="0">
+          <wp:inline distT="0" distB="0" distL="0" distR="0" wp14:anchorId="1DC17FF4" wp14:editId="23566625">
             <wp:extent cx="5931535" cy="445135"/>
             <wp:effectExtent l="0" t="0" r="0" b="0"/>
             <wp:docPr id="16" name="Imagen 16" descr="D:\Captura de pantalla 2016-03-31 a las 19.30.25.png"/>
@@ -4643,7 +3679,7 @@
                     </pic:cNvPicPr>
                   </pic:nvPicPr>
                   <pic:blipFill>
-                    <a:blip r:embed="rId15" cstate="print">
+                    <a:blip r:embed="rId17" cstate="print">
                       <a:extLst>
                         <a:ext uri="{28A0092B-C50C-407E-A947-70E740481C1C}">
                           <a14:useLocalDpi xmlns:a14="http://schemas.microsoft.com/office/drawing/2010/main" val="0"/>
@@ -4731,7 +3767,6 @@
         </w:rPr>
         <w:t xml:space="preserve">ando </w:t>
       </w:r>
-      <w:proofErr w:type="spellStart"/>
       <w:r>
         <w:rPr>
           <w:rFonts w:eastAsia="Times New Roman" w:cs="Courier New"/>
@@ -4745,7 +3780,6 @@
         </w:rPr>
         <w:t>productsign</w:t>
       </w:r>
-      <w:proofErr w:type="spellEnd"/>
       <w:r>
         <w:rPr>
           <w:rFonts w:eastAsia="Times New Roman" w:cs="Courier New"/>
@@ -4796,10 +3830,10 @@
           <w:lang w:val="es-ES_tradnl"/>
         </w:rPr>
       </w:pPr>
-      <w:hyperlink r:id="rId16" w:history="1">
+      <w:hyperlink r:id="rId18" w:history="1">
         <w:r>
           <w:rPr>
-            <w:rStyle w:val="Hyperlink"/>
+            <w:rStyle w:val="Hipervnculo"/>
             <w:rFonts w:eastAsia="Times New Roman" w:cs="Courier New"/>
             <w:spacing w:val="-3"/>
             <w:szCs w:val="18"/>
@@ -4819,8 +3853,58 @@
 </w:document>
 </file>
 
+<file path=word/endnotes.xml><?xml version="1.0" encoding="utf-8"?>
+<w:endnotes xmlns:wpc="http://schemas.microsoft.com/office/word/2010/wordprocessingCanvas" xmlns:cx="http://schemas.microsoft.com/office/drawing/2014/chartex" xmlns:cx1="http://schemas.microsoft.com/office/drawing/2015/9/8/chartex" xmlns:cx2="http://schemas.microsoft.com/office/drawing/2015/10/21/chartex" xmlns:cx3="http://schemas.microsoft.com/office/drawing/2016/5/9/chartex" xmlns:cx4="http://schemas.microsoft.com/office/drawing/2016/5/10/chartex" xmlns:cx5="http://schemas.microsoft.com/office/drawing/2016/5/11/chartex" xmlns:cx6="http://schemas.microsoft.com/office/drawing/2016/5/12/chartex" xmlns:cx7="http://schemas.microsoft.com/office/drawing/2016/5/13/chartex" xmlns:cx8="http://schemas.microsoft.com/office/drawing/2016/5/14/chartex" xmlns:mc="http://schemas.openxmlformats.org/markup-compatibility/2006" xmlns:aink="http://schemas.microsoft.com/office/drawing/2016/ink" xmlns:am3d="http://schemas.microsoft.com/office/drawing/2017/model3d" xmlns:o="urn:schemas-microsoft-com:office:office" xmlns:r="http://schemas.openxmlformats.org/officeDocument/2006/relationships" xmlns:m="http://schemas.openxmlformats.org/officeDocument/2006/math" xmlns:v="urn:schemas-microsoft-com:vml" xmlns:wp14="http://schemas.microsoft.com/office/word/2010/wordprocessingDrawing" xmlns:wp="http://schemas.openxmlformats.org/drawingml/2006/wordprocessingDrawing" xmlns:w10="urn:schemas-microsoft-com:office:word" xmlns:w="http://schemas.openxmlformats.org/wordprocessingml/2006/main" xmlns:w14="http://schemas.microsoft.com/office/word/2010/wordml" xmlns:w15="http://schemas.microsoft.com/office/word/2012/wordml" xmlns:w16cex="http://schemas.microsoft.com/office/word/2018/wordml/cex" xmlns:w16cid="http://schemas.microsoft.com/office/word/2016/wordml/cid" xmlns:w16="http://schemas.microsoft.com/office/word/2018/wordml" xmlns:w16sdtdh="http://schemas.microsoft.com/office/word/2020/wordml/sdtdatahash" xmlns:w16se="http://schemas.microsoft.com/office/word/2015/wordml/symex" xmlns:wpg="http://schemas.microsoft.com/office/word/2010/wordprocessingGroup" xmlns:wpi="http://schemas.microsoft.com/office/word/2010/wordprocessingInk" xmlns:wne="http://schemas.microsoft.com/office/word/2006/wordml" xmlns:wps="http://schemas.microsoft.com/office/word/2010/wordprocessingShape" mc:Ignorable="w14 w15 w16se w16cid w16 w16cex w16sdtdh wp14">
+  <w:endnote w:type="separator" w:id="-1">
+    <w:p>
+      <w:pPr>
+        <w:spacing w:after="0" w:line="240" w:lineRule="auto"/>
+      </w:pPr>
+      <w:r>
+        <w:separator/>
+      </w:r>
+    </w:p>
+  </w:endnote>
+  <w:endnote w:type="continuationSeparator" w:id="0">
+    <w:p>
+      <w:pPr>
+        <w:spacing w:after="0" w:line="240" w:lineRule="auto"/>
+      </w:pPr>
+      <w:r>
+        <w:continuationSeparator/>
+      </w:r>
+    </w:p>
+  </w:endnote>
+</w:endnotes>
+</file>
+
+<file path=word/footnotes.xml><?xml version="1.0" encoding="utf-8"?>
+<w:footnotes xmlns:wpc="http://schemas.microsoft.com/office/word/2010/wordprocessingCanvas" xmlns:cx="http://schemas.microsoft.com/office/drawing/2014/chartex" xmlns:cx1="http://schemas.microsoft.com/office/drawing/2015/9/8/chartex" xmlns:cx2="http://schemas.microsoft.com/office/drawing/2015/10/21/chartex" xmlns:cx3="http://schemas.microsoft.com/office/drawing/2016/5/9/chartex" xmlns:cx4="http://schemas.microsoft.com/office/drawing/2016/5/10/chartex" xmlns:cx5="http://schemas.microsoft.com/office/drawing/2016/5/11/chartex" xmlns:cx6="http://schemas.microsoft.com/office/drawing/2016/5/12/chartex" xmlns:cx7="http://schemas.microsoft.com/office/drawing/2016/5/13/chartex" xmlns:cx8="http://schemas.microsoft.com/office/drawing/2016/5/14/chartex" xmlns:mc="http://schemas.openxmlformats.org/markup-compatibility/2006" xmlns:aink="http://schemas.microsoft.com/office/drawing/2016/ink" xmlns:am3d="http://schemas.microsoft.com/office/drawing/2017/model3d" xmlns:o="urn:schemas-microsoft-com:office:office" xmlns:r="http://schemas.openxmlformats.org/officeDocument/2006/relationships" xmlns:m="http://schemas.openxmlformats.org/officeDocument/2006/math" xmlns:v="urn:schemas-microsoft-com:vml" xmlns:wp14="http://schemas.microsoft.com/office/word/2010/wordprocessingDrawing" xmlns:wp="http://schemas.openxmlformats.org/drawingml/2006/wordprocessingDrawing" xmlns:w10="urn:schemas-microsoft-com:office:word" xmlns:w="http://schemas.openxmlformats.org/wordprocessingml/2006/main" xmlns:w14="http://schemas.microsoft.com/office/word/2010/wordml" xmlns:w15="http://schemas.microsoft.com/office/word/2012/wordml" xmlns:w16cex="http://schemas.microsoft.com/office/word/2018/wordml/cex" xmlns:w16cid="http://schemas.microsoft.com/office/word/2016/wordml/cid" xmlns:w16="http://schemas.microsoft.com/office/word/2018/wordml" xmlns:w16sdtdh="http://schemas.microsoft.com/office/word/2020/wordml/sdtdatahash" xmlns:w16se="http://schemas.microsoft.com/office/word/2015/wordml/symex" xmlns:wpg="http://schemas.microsoft.com/office/word/2010/wordprocessingGroup" xmlns:wpi="http://schemas.microsoft.com/office/word/2010/wordprocessingInk" xmlns:wne="http://schemas.microsoft.com/office/word/2006/wordml" xmlns:wps="http://schemas.microsoft.com/office/word/2010/wordprocessingShape" mc:Ignorable="w14 w15 w16se w16cid w16 w16cex w16sdtdh wp14">
+  <w:footnote w:type="separator" w:id="-1">
+    <w:p>
+      <w:pPr>
+        <w:spacing w:after="0" w:line="240" w:lineRule="auto"/>
+      </w:pPr>
+      <w:r>
+        <w:separator/>
+      </w:r>
+    </w:p>
+  </w:footnote>
+  <w:footnote w:type="continuationSeparator" w:id="0">
+    <w:p>
+      <w:pPr>
+        <w:spacing w:after="0" w:line="240" w:lineRule="auto"/>
+      </w:pPr>
+      <w:r>
+        <w:continuationSeparator/>
+      </w:r>
+    </w:p>
+  </w:footnote>
+</w:footnotes>
+</file>
+
 <file path=word/numbering.xml><?xml version="1.0" encoding="utf-8"?>
-<w:numbering xmlns:wpc="http://schemas.microsoft.com/office/word/2010/wordprocessingCanvas" xmlns:cx="http://schemas.microsoft.com/office/drawing/2014/chartex" xmlns:cx1="http://schemas.microsoft.com/office/drawing/2015/9/8/chartex" xmlns:mc="http://schemas.openxmlformats.org/markup-compatibility/2006" xmlns:o="urn:schemas-microsoft-com:office:office" xmlns:r="http://schemas.openxmlformats.org/officeDocument/2006/relationships" xmlns:m="http://schemas.openxmlformats.org/officeDocument/2006/math" xmlns:v="urn:schemas-microsoft-com:vml" xmlns:wp14="http://schemas.microsoft.com/office/word/2010/wordprocessingDrawing" xmlns:wp="http://schemas.openxmlformats.org/drawingml/2006/wordprocessingDrawing" xmlns:w10="urn:schemas-microsoft-com:office:word" xmlns:w="http://schemas.openxmlformats.org/wordprocessingml/2006/main" xmlns:w14="http://schemas.microsoft.com/office/word/2010/wordml" xmlns:w15="http://schemas.microsoft.com/office/word/2012/wordml" xmlns:w16se="http://schemas.microsoft.com/office/word/2015/wordml/symex" xmlns:wpg="http://schemas.microsoft.com/office/word/2010/wordprocessingGroup" xmlns:wpi="http://schemas.microsoft.com/office/word/2010/wordprocessingInk" xmlns:wne="http://schemas.microsoft.com/office/word/2006/wordml" xmlns:wps="http://schemas.microsoft.com/office/word/2010/wordprocessingShape" mc:Ignorable="w14 w15 w16se wp14">
+<w:numbering xmlns:wpc="http://schemas.microsoft.com/office/word/2010/wordprocessingCanvas" xmlns:cx="http://schemas.microsoft.com/office/drawing/2014/chartex" xmlns:cx1="http://schemas.microsoft.com/office/drawing/2015/9/8/chartex" xmlns:cx2="http://schemas.microsoft.com/office/drawing/2015/10/21/chartex" xmlns:cx3="http://schemas.microsoft.com/office/drawing/2016/5/9/chartex" xmlns:cx4="http://schemas.microsoft.com/office/drawing/2016/5/10/chartex" xmlns:cx5="http://schemas.microsoft.com/office/drawing/2016/5/11/chartex" xmlns:cx6="http://schemas.microsoft.com/office/drawing/2016/5/12/chartex" xmlns:cx7="http://schemas.microsoft.com/office/drawing/2016/5/13/chartex" xmlns:cx8="http://schemas.microsoft.com/office/drawing/2016/5/14/chartex" xmlns:mc="http://schemas.openxmlformats.org/markup-compatibility/2006" xmlns:aink="http://schemas.microsoft.com/office/drawing/2016/ink" xmlns:am3d="http://schemas.microsoft.com/office/drawing/2017/model3d" xmlns:o="urn:schemas-microsoft-com:office:office" xmlns:r="http://schemas.openxmlformats.org/officeDocument/2006/relationships" xmlns:m="http://schemas.openxmlformats.org/officeDocument/2006/math" xmlns:v="urn:schemas-microsoft-com:vml" xmlns:wp14="http://schemas.microsoft.com/office/word/2010/wordprocessingDrawing" xmlns:wp="http://schemas.openxmlformats.org/drawingml/2006/wordprocessingDrawing" xmlns:w10="urn:schemas-microsoft-com:office:word" xmlns:w="http://schemas.openxmlformats.org/wordprocessingml/2006/main" xmlns:w14="http://schemas.microsoft.com/office/word/2010/wordml" xmlns:w15="http://schemas.microsoft.com/office/word/2012/wordml" xmlns:w16cex="http://schemas.microsoft.com/office/word/2018/wordml/cex" xmlns:w16cid="http://schemas.microsoft.com/office/word/2016/wordml/cid" xmlns:w16="http://schemas.microsoft.com/office/word/2018/wordml" xmlns:w16sdtdh="http://schemas.microsoft.com/office/word/2020/wordml/sdtdatahash" xmlns:w16se="http://schemas.microsoft.com/office/word/2015/wordml/symex" xmlns:wpg="http://schemas.microsoft.com/office/word/2010/wordprocessingGroup" xmlns:wpi="http://schemas.microsoft.com/office/word/2010/wordprocessingInk" xmlns:wne="http://schemas.microsoft.com/office/word/2006/wordml" xmlns:wps="http://schemas.microsoft.com/office/word/2010/wordprocessingShape" mc:Ignorable="w14 w15 w16se w16cid w16 w16cex w16sdtdh wp14">
   <w:abstractNum w:abstractNumId="0" w15:restartNumberingAfterBreak="0">
     <w:nsid w:val="2B396AEE"/>
     <w:multiLevelType w:val="hybridMultilevel"/>
@@ -5446,6 +4530,92 @@
     </w:lvl>
   </w:abstractNum>
   <w:abstractNum w:abstractNumId="6" w15:restartNumberingAfterBreak="0">
+    <w:nsid w:val="5A315B92"/>
+    <w:multiLevelType w:val="hybridMultilevel"/>
+    <w:tmpl w:val="D28CF346"/>
+    <w:lvl w:ilvl="0" w:tplc="0C0A000F">
+      <w:start w:val="1"/>
+      <w:numFmt w:val="decimal"/>
+      <w:lvlText w:val="%1."/>
+      <w:lvlJc w:val="left"/>
+      <w:pPr>
+        <w:ind w:left="720" w:hanging="360"/>
+      </w:pPr>
+    </w:lvl>
+    <w:lvl w:ilvl="1" w:tplc="0C0A0019" w:tentative="1">
+      <w:start w:val="1"/>
+      <w:numFmt w:val="lowerLetter"/>
+      <w:lvlText w:val="%2."/>
+      <w:lvlJc w:val="left"/>
+      <w:pPr>
+        <w:ind w:left="1440" w:hanging="360"/>
+      </w:pPr>
+    </w:lvl>
+    <w:lvl w:ilvl="2" w:tplc="0C0A001B" w:tentative="1">
+      <w:start w:val="1"/>
+      <w:numFmt w:val="lowerRoman"/>
+      <w:lvlText w:val="%3."/>
+      <w:lvlJc w:val="right"/>
+      <w:pPr>
+        <w:ind w:left="2160" w:hanging="180"/>
+      </w:pPr>
+    </w:lvl>
+    <w:lvl w:ilvl="3" w:tplc="0C0A000F" w:tentative="1">
+      <w:start w:val="1"/>
+      <w:numFmt w:val="decimal"/>
+      <w:lvlText w:val="%4."/>
+      <w:lvlJc w:val="left"/>
+      <w:pPr>
+        <w:ind w:left="2880" w:hanging="360"/>
+      </w:pPr>
+    </w:lvl>
+    <w:lvl w:ilvl="4" w:tplc="0C0A0019" w:tentative="1">
+      <w:start w:val="1"/>
+      <w:numFmt w:val="lowerLetter"/>
+      <w:lvlText w:val="%5."/>
+      <w:lvlJc w:val="left"/>
+      <w:pPr>
+        <w:ind w:left="3600" w:hanging="360"/>
+      </w:pPr>
+    </w:lvl>
+    <w:lvl w:ilvl="5" w:tplc="0C0A001B" w:tentative="1">
+      <w:start w:val="1"/>
+      <w:numFmt w:val="lowerRoman"/>
+      <w:lvlText w:val="%6."/>
+      <w:lvlJc w:val="right"/>
+      <w:pPr>
+        <w:ind w:left="4320" w:hanging="180"/>
+      </w:pPr>
+    </w:lvl>
+    <w:lvl w:ilvl="6" w:tplc="0C0A000F" w:tentative="1">
+      <w:start w:val="1"/>
+      <w:numFmt w:val="decimal"/>
+      <w:lvlText w:val="%7."/>
+      <w:lvlJc w:val="left"/>
+      <w:pPr>
+        <w:ind w:left="5040" w:hanging="360"/>
+      </w:pPr>
+    </w:lvl>
+    <w:lvl w:ilvl="7" w:tplc="0C0A0019" w:tentative="1">
+      <w:start w:val="1"/>
+      <w:numFmt w:val="lowerLetter"/>
+      <w:lvlText w:val="%8."/>
+      <w:lvlJc w:val="left"/>
+      <w:pPr>
+        <w:ind w:left="5760" w:hanging="360"/>
+      </w:pPr>
+    </w:lvl>
+    <w:lvl w:ilvl="8" w:tplc="0C0A001B" w:tentative="1">
+      <w:start w:val="1"/>
+      <w:numFmt w:val="lowerRoman"/>
+      <w:lvlText w:val="%9."/>
+      <w:lvlJc w:val="right"/>
+      <w:pPr>
+        <w:ind w:left="6480" w:hanging="180"/>
+      </w:pPr>
+    </w:lvl>
+  </w:abstractNum>
+  <w:abstractNum w:abstractNumId="7" w15:restartNumberingAfterBreak="0">
     <w:nsid w:val="62465CD1"/>
     <w:multiLevelType w:val="hybridMultilevel"/>
     <w:tmpl w:val="0E845C6C"/>
@@ -5558,7 +4728,7 @@
       </w:rPr>
     </w:lvl>
   </w:abstractNum>
-  <w:abstractNum w:abstractNumId="7" w15:restartNumberingAfterBreak="0">
+  <w:abstractNum w:abstractNumId="8" w15:restartNumberingAfterBreak="0">
     <w:nsid w:val="70082ACD"/>
     <w:multiLevelType w:val="hybridMultilevel"/>
     <w:tmpl w:val="518CDCEC"/>
@@ -5671,7 +4841,7 @@
       </w:rPr>
     </w:lvl>
   </w:abstractNum>
-  <w:abstractNum w:abstractNumId="8" w15:restartNumberingAfterBreak="0">
+  <w:abstractNum w:abstractNumId="9" w15:restartNumberingAfterBreak="0">
     <w:nsid w:val="7C983625"/>
     <w:multiLevelType w:val="hybridMultilevel"/>
     <w:tmpl w:val="AC48EFBA"/>
@@ -5785,7 +4955,7 @@
     </w:lvl>
   </w:abstractNum>
   <w:num w:numId="1">
-    <w:abstractNumId w:val="8"/>
+    <w:abstractNumId w:val="9"/>
   </w:num>
   <w:num w:numId="2">
     <w:abstractNumId w:val="5"/>
@@ -5806,16 +4976,19 @@
     <w:abstractNumId w:val="2"/>
   </w:num>
   <w:num w:numId="8">
+    <w:abstractNumId w:val="8"/>
+  </w:num>
+  <w:num w:numId="9">
     <w:abstractNumId w:val="7"/>
   </w:num>
-  <w:num w:numId="9">
+  <w:num w:numId="10">
     <w:abstractNumId w:val="6"/>
   </w:num>
 </w:numbering>
 </file>
 
 <file path=word/styles.xml><?xml version="1.0" encoding="utf-8"?>
-<w:styles xmlns:mc="http://schemas.openxmlformats.org/markup-compatibility/2006" xmlns:r="http://schemas.openxmlformats.org/officeDocument/2006/relationships" xmlns:w="http://schemas.openxmlformats.org/wordprocessingml/2006/main" xmlns:w14="http://schemas.microsoft.com/office/word/2010/wordml" xmlns:w15="http://schemas.microsoft.com/office/word/2012/wordml" xmlns:w16se="http://schemas.microsoft.com/office/word/2015/wordml/symex" mc:Ignorable="w14 w15 w16se">
+<w:styles xmlns:mc="http://schemas.openxmlformats.org/markup-compatibility/2006" xmlns:r="http://schemas.openxmlformats.org/officeDocument/2006/relationships" xmlns:w="http://schemas.openxmlformats.org/wordprocessingml/2006/main" xmlns:w14="http://schemas.microsoft.com/office/word/2010/wordml" xmlns:w15="http://schemas.microsoft.com/office/word/2012/wordml" xmlns:w16cex="http://schemas.microsoft.com/office/word/2018/wordml/cex" xmlns:w16cid="http://schemas.microsoft.com/office/word/2016/wordml/cid" xmlns:w16="http://schemas.microsoft.com/office/word/2018/wordml" xmlns:w16sdtdh="http://schemas.microsoft.com/office/word/2020/wordml/sdtdatahash" xmlns:w16se="http://schemas.microsoft.com/office/word/2015/wordml/symex" mc:Ignorable="w14 w15 w16se w16cid w16 w16cex w16sdtdh">
   <w:docDefaults>
     <w:rPrDefault>
       <w:rPr>
@@ -5831,7 +5004,7 @@
       </w:pPr>
     </w:pPrDefault>
   </w:docDefaults>
-  <w:latentStyles w:defLockedState="0" w:defUIPriority="99" w:defSemiHidden="0" w:defUnhideWhenUsed="0" w:defQFormat="0" w:count="371">
+  <w:latentStyles w:defLockedState="0" w:defUIPriority="99" w:defSemiHidden="0" w:defUnhideWhenUsed="0" w:defQFormat="0" w:count="376">
     <w:lsdException w:name="Normal" w:uiPriority="0" w:qFormat="1"/>
     <w:lsdException w:name="heading 1" w:uiPriority="9" w:qFormat="1"/>
     <w:lsdException w:name="heading 2" w:semiHidden="1" w:uiPriority="9" w:unhideWhenUsed="1" w:qFormat="1"/>
@@ -6203,16 +5376,21 @@
     <w:lsdException w:name="List Table 5 Dark Accent 6" w:uiPriority="50"/>
     <w:lsdException w:name="List Table 6 Colorful Accent 6" w:uiPriority="51"/>
     <w:lsdException w:name="List Table 7 Colorful Accent 6" w:uiPriority="52"/>
+    <w:lsdException w:name="Mention" w:semiHidden="1" w:unhideWhenUsed="1"/>
+    <w:lsdException w:name="Smart Hyperlink" w:semiHidden="1" w:unhideWhenUsed="1"/>
+    <w:lsdException w:name="Hashtag" w:semiHidden="1" w:unhideWhenUsed="1"/>
+    <w:lsdException w:name="Unresolved Mention" w:semiHidden="1" w:unhideWhenUsed="1"/>
+    <w:lsdException w:name="Smart Link" w:semiHidden="1" w:unhideWhenUsed="1"/>
   </w:latentStyles>
   <w:style w:type="paragraph" w:default="1" w:styleId="Normal">
     <w:name w:val="Normal"/>
     <w:qFormat/>
   </w:style>
-  <w:style w:type="paragraph" w:styleId="Heading1">
+  <w:style w:type="paragraph" w:styleId="Ttulo1">
     <w:name w:val="heading 1"/>
     <w:basedOn w:val="Normal"/>
     <w:next w:val="Normal"/>
-    <w:link w:val="Heading1Char"/>
+    <w:link w:val="Ttulo1Car"/>
     <w:uiPriority w:val="9"/>
     <w:qFormat/>
     <w:rsid w:val="00E449ED"/>
@@ -6231,11 +5409,11 @@
       <w:szCs w:val="28"/>
     </w:rPr>
   </w:style>
-  <w:style w:type="paragraph" w:styleId="Heading2">
+  <w:style w:type="paragraph" w:styleId="Ttulo2">
     <w:name w:val="heading 2"/>
     <w:basedOn w:val="Normal"/>
     <w:next w:val="Normal"/>
-    <w:link w:val="Heading2Char"/>
+    <w:link w:val="Ttulo2Car"/>
     <w:uiPriority w:val="9"/>
     <w:unhideWhenUsed/>
     <w:qFormat/>
@@ -6253,13 +5431,13 @@
       <w:szCs w:val="26"/>
     </w:rPr>
   </w:style>
-  <w:style w:type="character" w:default="1" w:styleId="DefaultParagraphFont">
+  <w:style w:type="character" w:default="1" w:styleId="Fuentedeprrafopredeter">
     <w:name w:val="Default Paragraph Font"/>
     <w:uiPriority w:val="1"/>
     <w:semiHidden/>
     <w:unhideWhenUsed/>
   </w:style>
-  <w:style w:type="table" w:default="1" w:styleId="TableNormal">
+  <w:style w:type="table" w:default="1" w:styleId="Tablanormal">
     <w:name w:val="Normal Table"/>
     <w:uiPriority w:val="99"/>
     <w:semiHidden/>
@@ -6274,16 +5452,16 @@
       </w:tblCellMar>
     </w:tblPr>
   </w:style>
-  <w:style w:type="numbering" w:default="1" w:styleId="NoList">
+  <w:style w:type="numbering" w:default="1" w:styleId="Sinlista">
     <w:name w:val="No List"/>
     <w:uiPriority w:val="99"/>
     <w:semiHidden/>
     <w:unhideWhenUsed/>
   </w:style>
-  <w:style w:type="character" w:customStyle="1" w:styleId="Heading1Char">
-    <w:name w:val="Heading 1 Char"/>
-    <w:basedOn w:val="DefaultParagraphFont"/>
-    <w:link w:val="Heading1"/>
+  <w:style w:type="character" w:customStyle="1" w:styleId="Ttulo1Car">
+    <w:name w:val="Título 1 Car"/>
+    <w:basedOn w:val="Fuentedeprrafopredeter"/>
+    <w:link w:val="Ttulo1"/>
     <w:uiPriority w:val="9"/>
     <w:rsid w:val="00E449ED"/>
     <w:rPr>
@@ -6295,10 +5473,10 @@
       <w:szCs w:val="28"/>
     </w:rPr>
   </w:style>
-  <w:style w:type="paragraph" w:styleId="HTMLPreformatted">
+  <w:style w:type="paragraph" w:styleId="HTMLconformatoprevio">
     <w:name w:val="HTML Preformatted"/>
     <w:basedOn w:val="Normal"/>
-    <w:link w:val="HTMLPreformattedChar"/>
+    <w:link w:val="HTMLconformatoprevioCar"/>
     <w:uiPriority w:val="99"/>
     <w:unhideWhenUsed/>
     <w:rsid w:val="00E449ED"/>
@@ -6329,10 +5507,10 @@
       <w:szCs w:val="20"/>
     </w:rPr>
   </w:style>
-  <w:style w:type="character" w:customStyle="1" w:styleId="HTMLPreformattedChar">
-    <w:name w:val="HTML Preformatted Char"/>
-    <w:basedOn w:val="DefaultParagraphFont"/>
-    <w:link w:val="HTMLPreformatted"/>
+  <w:style w:type="character" w:customStyle="1" w:styleId="HTMLconformatoprevioCar">
+    <w:name w:val="HTML con formato previo Car"/>
+    <w:basedOn w:val="Fuentedeprrafopredeter"/>
+    <w:link w:val="HTMLconformatoprevio"/>
     <w:uiPriority w:val="99"/>
     <w:rsid w:val="00E449ED"/>
     <w:rPr>
@@ -6341,9 +5519,9 @@
       <w:szCs w:val="20"/>
     </w:rPr>
   </w:style>
-  <w:style w:type="character" w:styleId="HTMLTypewriter">
+  <w:style w:type="character" w:styleId="MquinadeescribirHTML">
     <w:name w:val="HTML Typewriter"/>
-    <w:basedOn w:val="DefaultParagraphFont"/>
+    <w:basedOn w:val="Fuentedeprrafopredeter"/>
     <w:uiPriority w:val="99"/>
     <w:semiHidden/>
     <w:unhideWhenUsed/>
@@ -6354,7 +5532,7 @@
       <w:szCs w:val="20"/>
     </w:rPr>
   </w:style>
-  <w:style w:type="paragraph" w:styleId="ListParagraph">
+  <w:style w:type="paragraph" w:styleId="Prrafodelista">
     <w:name w:val="List Paragraph"/>
     <w:basedOn w:val="Normal"/>
     <w:uiPriority w:val="34"/>
@@ -6365,9 +5543,9 @@
       <w:contextualSpacing/>
     </w:pPr>
   </w:style>
-  <w:style w:type="character" w:styleId="Hyperlink">
+  <w:style w:type="character" w:styleId="Hipervnculo">
     <w:name w:val="Hyperlink"/>
-    <w:basedOn w:val="DefaultParagraphFont"/>
+    <w:basedOn w:val="Fuentedeprrafopredeter"/>
     <w:uiPriority w:val="99"/>
     <w:unhideWhenUsed/>
     <w:rsid w:val="00490AAB"/>
@@ -6376,9 +5554,9 @@
       <w:u w:val="single"/>
     </w:rPr>
   </w:style>
-  <w:style w:type="character" w:styleId="FollowedHyperlink">
+  <w:style w:type="character" w:styleId="Hipervnculovisitado">
     <w:name w:val="FollowedHyperlink"/>
-    <w:basedOn w:val="DefaultParagraphFont"/>
+    <w:basedOn w:val="Fuentedeprrafopredeter"/>
     <w:uiPriority w:val="99"/>
     <w:semiHidden/>
     <w:unhideWhenUsed/>
@@ -6388,10 +5566,10 @@
       <w:u w:val="single"/>
     </w:rPr>
   </w:style>
-  <w:style w:type="paragraph" w:styleId="BalloonText">
+  <w:style w:type="paragraph" w:styleId="Textodeglobo">
     <w:name w:val="Balloon Text"/>
     <w:basedOn w:val="Normal"/>
-    <w:link w:val="BalloonTextChar"/>
+    <w:link w:val="TextodegloboCar"/>
     <w:uiPriority w:val="99"/>
     <w:semiHidden/>
     <w:unhideWhenUsed/>
@@ -6405,10 +5583,10 @@
       <w:szCs w:val="16"/>
     </w:rPr>
   </w:style>
-  <w:style w:type="character" w:customStyle="1" w:styleId="BalloonTextChar">
-    <w:name w:val="Balloon Text Char"/>
-    <w:basedOn w:val="DefaultParagraphFont"/>
-    <w:link w:val="BalloonText"/>
+  <w:style w:type="character" w:customStyle="1" w:styleId="TextodegloboCar">
+    <w:name w:val="Texto de globo Car"/>
+    <w:basedOn w:val="Fuentedeprrafopredeter"/>
+    <w:link w:val="Textodeglobo"/>
     <w:uiPriority w:val="99"/>
     <w:semiHidden/>
     <w:rsid w:val="00D6748F"/>
@@ -6418,11 +5596,11 @@
       <w:szCs w:val="16"/>
     </w:rPr>
   </w:style>
-  <w:style w:type="paragraph" w:styleId="Title">
+  <w:style w:type="paragraph" w:styleId="Ttulo">
     <w:name w:val="Title"/>
     <w:basedOn w:val="Normal"/>
     <w:next w:val="Normal"/>
-    <w:link w:val="TitleChar"/>
+    <w:link w:val="TtuloCar"/>
     <w:uiPriority w:val="10"/>
     <w:qFormat/>
     <w:rsid w:val="00170A50"/>
@@ -6442,10 +5620,10 @@
       <w:szCs w:val="52"/>
     </w:rPr>
   </w:style>
-  <w:style w:type="character" w:customStyle="1" w:styleId="TitleChar">
-    <w:name w:val="Title Char"/>
-    <w:basedOn w:val="DefaultParagraphFont"/>
-    <w:link w:val="Title"/>
+  <w:style w:type="character" w:customStyle="1" w:styleId="TtuloCar">
+    <w:name w:val="Título Car"/>
+    <w:basedOn w:val="Fuentedeprrafopredeter"/>
+    <w:link w:val="Ttulo"/>
     <w:uiPriority w:val="10"/>
     <w:rsid w:val="00170A50"/>
     <w:rPr>
@@ -6457,9 +5635,9 @@
       <w:szCs w:val="52"/>
     </w:rPr>
   </w:style>
-  <w:style w:type="paragraph" w:styleId="TOCHeading">
+  <w:style w:type="paragraph" w:styleId="TtuloTDC">
     <w:name w:val="TOC Heading"/>
-    <w:basedOn w:val="Heading1"/>
+    <w:basedOn w:val="Ttulo1"/>
     <w:next w:val="Normal"/>
     <w:uiPriority w:val="39"/>
     <w:semiHidden/>
@@ -6473,7 +5651,7 @@
       <w:lang w:val="es-ES" w:eastAsia="es-ES"/>
     </w:rPr>
   </w:style>
-  <w:style w:type="paragraph" w:styleId="TOC1">
+  <w:style w:type="paragraph" w:styleId="TDC1">
     <w:name w:val="toc 1"/>
     <w:basedOn w:val="Normal"/>
     <w:next w:val="Normal"/>
@@ -6485,9 +5663,9 @@
       <w:spacing w:after="100"/>
     </w:pPr>
   </w:style>
-  <w:style w:type="character" w:styleId="SubtleEmphasis">
+  <w:style w:type="character" w:styleId="nfasissutil">
     <w:name w:val="Subtle Emphasis"/>
-    <w:basedOn w:val="DefaultParagraphFont"/>
+    <w:basedOn w:val="Fuentedeprrafopredeter"/>
     <w:uiPriority w:val="19"/>
     <w:qFormat/>
     <w:rsid w:val="00E2286D"/>
@@ -6497,10 +5675,10 @@
       <w:color w:val="808080" w:themeColor="text1" w:themeTint="7F"/>
     </w:rPr>
   </w:style>
-  <w:style w:type="character" w:customStyle="1" w:styleId="Heading2Char">
-    <w:name w:val="Heading 2 Char"/>
-    <w:basedOn w:val="DefaultParagraphFont"/>
-    <w:link w:val="Heading2"/>
+  <w:style w:type="character" w:customStyle="1" w:styleId="Ttulo2Car">
+    <w:name w:val="Título 2 Car"/>
+    <w:basedOn w:val="Fuentedeprrafopredeter"/>
+    <w:link w:val="Ttulo2"/>
     <w:uiPriority w:val="9"/>
     <w:rsid w:val="00760695"/>
     <w:rPr>
@@ -7435,13 +6613,6 @@
         </dgm:presLayoutVars>
       </dgm:prSet>
       <dgm:spPr/>
-      <dgm:t>
-        <a:bodyPr/>
-        <a:lstStyle/>
-        <a:p>
-          <a:endParaRPr lang="es-ES"/>
-        </a:p>
-      </dgm:t>
     </dgm:pt>
     <dgm:pt modelId="{2F280612-5C84-47FB-8D75-34840415D48B}" type="pres">
       <dgm:prSet presAssocID="{F4E2A134-2A4E-4EA3-A6E2-157A399D4183}" presName="sibTrans" presStyleCnt="0"/>
@@ -7454,13 +6625,6 @@
         </dgm:presLayoutVars>
       </dgm:prSet>
       <dgm:spPr/>
-      <dgm:t>
-        <a:bodyPr/>
-        <a:lstStyle/>
-        <a:p>
-          <a:endParaRPr lang="es-ES"/>
-        </a:p>
-      </dgm:t>
     </dgm:pt>
     <dgm:pt modelId="{5FDF6870-B4ED-467F-9162-4AFAC664C8F5}" type="pres">
       <dgm:prSet presAssocID="{A0B04FAB-BFAC-4E34-B021-9CE32BF344E0}" presName="sibTrans" presStyleCnt="0"/>
@@ -7473,13 +6637,6 @@
         </dgm:presLayoutVars>
       </dgm:prSet>
       <dgm:spPr/>
-      <dgm:t>
-        <a:bodyPr/>
-        <a:lstStyle/>
-        <a:p>
-          <a:endParaRPr lang="es-ES"/>
-        </a:p>
-      </dgm:t>
     </dgm:pt>
     <dgm:pt modelId="{6884BB84-C4E5-41F4-8A7C-D29BBABCF6C9}" type="pres">
       <dgm:prSet presAssocID="{B17B0E50-12AD-4BF9-9A53-FD8A16FFC473}" presName="sibTrans" presStyleCnt="0"/>
@@ -7492,25 +6649,18 @@
         </dgm:presLayoutVars>
       </dgm:prSet>
       <dgm:spPr/>
-      <dgm:t>
-        <a:bodyPr/>
-        <a:lstStyle/>
-        <a:p>
-          <a:endParaRPr lang="es-ES"/>
-        </a:p>
-      </dgm:t>
     </dgm:pt>
   </dgm:ptLst>
   <dgm:cxnLst>
+    <dgm:cxn modelId="{E38B9600-D6ED-4C22-9F95-17B87C893E8C}" srcId="{570E4309-3719-4379-9809-0100B0585256}" destId="{574C4DEA-0637-4A9C-ADBD-03A3D3578F53}" srcOrd="0" destOrd="0" parTransId="{D1F78470-6852-4604-AEF3-04C3BFB9C114}" sibTransId="{F4E2A134-2A4E-4EA3-A6E2-157A399D4183}"/>
+    <dgm:cxn modelId="{5A99895C-F730-47CC-B5C1-5741377B9D92}" type="presOf" srcId="{93DEF7BB-B939-4248-96C0-64C60E33CB4C}" destId="{1B9935E4-3BF3-41CB-A613-1370971736FB}" srcOrd="0" destOrd="0" presId="urn:microsoft.com/office/officeart/2005/8/layout/hProcess9"/>
+    <dgm:cxn modelId="{ED7FAF48-3FDB-41EE-8C9B-9BFE8CEED863}" srcId="{570E4309-3719-4379-9809-0100B0585256}" destId="{EC3A7FE4-C29D-48A3-A41E-99CF10583C02}" srcOrd="2" destOrd="0" parTransId="{2BB003E2-19F4-4C77-846F-9D0D0699F3B5}" sibTransId="{B17B0E50-12AD-4BF9-9A53-FD8A16FFC473}"/>
+    <dgm:cxn modelId="{6191CB88-B7C4-4284-B99B-C4983B399197}" type="presOf" srcId="{8530A428-2C25-4755-8146-20965FE7EC7C}" destId="{ECC08098-FEDD-4C2A-A95B-D32BE606AD7D}" srcOrd="0" destOrd="0" presId="urn:microsoft.com/office/officeart/2005/8/layout/hProcess9"/>
+    <dgm:cxn modelId="{E38C3B8C-7EA5-483C-B72F-3FC982F78663}" srcId="{570E4309-3719-4379-9809-0100B0585256}" destId="{93DEF7BB-B939-4248-96C0-64C60E33CB4C}" srcOrd="3" destOrd="0" parTransId="{EEBC33FA-945A-4B7F-A068-0C5BBC5CC8F5}" sibTransId="{080D58CC-42AA-469E-BE2E-39F24B034A22}"/>
+    <dgm:cxn modelId="{3BE94C91-9B05-424B-BE21-5F2DCC31A1BA}" type="presOf" srcId="{570E4309-3719-4379-9809-0100B0585256}" destId="{7C043CBC-5E68-4D55-86E8-D555E7227543}" srcOrd="0" destOrd="0" presId="urn:microsoft.com/office/officeart/2005/8/layout/hProcess9"/>
+    <dgm:cxn modelId="{BA8238BC-3952-40C6-89E6-5FBD95FDD7D5}" srcId="{570E4309-3719-4379-9809-0100B0585256}" destId="{8530A428-2C25-4755-8146-20965FE7EC7C}" srcOrd="1" destOrd="0" parTransId="{D1B98FAF-D5E4-4979-918A-5D30A66DE444}" sibTransId="{A0B04FAB-BFAC-4E34-B021-9CE32BF344E0}"/>
     <dgm:cxn modelId="{35A44BCB-9636-4EA1-9B0F-7941D2601A6C}" type="presOf" srcId="{574C4DEA-0637-4A9C-ADBD-03A3D3578F53}" destId="{BBFA8015-927F-4AB5-A453-3FCF80B4CA30}" srcOrd="0" destOrd="0" presId="urn:microsoft.com/office/officeart/2005/8/layout/hProcess9"/>
     <dgm:cxn modelId="{BD712ADD-8817-4B3C-99E4-4C9A07C98DF9}" type="presOf" srcId="{EC3A7FE4-C29D-48A3-A41E-99CF10583C02}" destId="{EAD4A54D-39FF-49F3-A5D0-9BE4802E5D37}" srcOrd="0" destOrd="0" presId="urn:microsoft.com/office/officeart/2005/8/layout/hProcess9"/>
-    <dgm:cxn modelId="{BA8238BC-3952-40C6-89E6-5FBD95FDD7D5}" srcId="{570E4309-3719-4379-9809-0100B0585256}" destId="{8530A428-2C25-4755-8146-20965FE7EC7C}" srcOrd="1" destOrd="0" parTransId="{D1B98FAF-D5E4-4979-918A-5D30A66DE444}" sibTransId="{A0B04FAB-BFAC-4E34-B021-9CE32BF344E0}"/>
-    <dgm:cxn modelId="{ED7FAF48-3FDB-41EE-8C9B-9BFE8CEED863}" srcId="{570E4309-3719-4379-9809-0100B0585256}" destId="{EC3A7FE4-C29D-48A3-A41E-99CF10583C02}" srcOrd="2" destOrd="0" parTransId="{2BB003E2-19F4-4C77-846F-9D0D0699F3B5}" sibTransId="{B17B0E50-12AD-4BF9-9A53-FD8A16FFC473}"/>
-    <dgm:cxn modelId="{3BE94C91-9B05-424B-BE21-5F2DCC31A1BA}" type="presOf" srcId="{570E4309-3719-4379-9809-0100B0585256}" destId="{7C043CBC-5E68-4D55-86E8-D555E7227543}" srcOrd="0" destOrd="0" presId="urn:microsoft.com/office/officeart/2005/8/layout/hProcess9"/>
-    <dgm:cxn modelId="{5A99895C-F730-47CC-B5C1-5741377B9D92}" type="presOf" srcId="{93DEF7BB-B939-4248-96C0-64C60E33CB4C}" destId="{1B9935E4-3BF3-41CB-A613-1370971736FB}" srcOrd="0" destOrd="0" presId="urn:microsoft.com/office/officeart/2005/8/layout/hProcess9"/>
-    <dgm:cxn modelId="{E38B9600-D6ED-4C22-9F95-17B87C893E8C}" srcId="{570E4309-3719-4379-9809-0100B0585256}" destId="{574C4DEA-0637-4A9C-ADBD-03A3D3578F53}" srcOrd="0" destOrd="0" parTransId="{D1F78470-6852-4604-AEF3-04C3BFB9C114}" sibTransId="{F4E2A134-2A4E-4EA3-A6E2-157A399D4183}"/>
-    <dgm:cxn modelId="{6191CB88-B7C4-4284-B99B-C4983B399197}" type="presOf" srcId="{8530A428-2C25-4755-8146-20965FE7EC7C}" destId="{ECC08098-FEDD-4C2A-A95B-D32BE606AD7D}" srcOrd="0" destOrd="0" presId="urn:microsoft.com/office/officeart/2005/8/layout/hProcess9"/>
-    <dgm:cxn modelId="{E38C3B8C-7EA5-483C-B72F-3FC982F78663}" srcId="{570E4309-3719-4379-9809-0100B0585256}" destId="{93DEF7BB-B939-4248-96C0-64C60E33CB4C}" srcOrd="3" destOrd="0" parTransId="{EEBC33FA-945A-4B7F-A068-0C5BBC5CC8F5}" sibTransId="{080D58CC-42AA-469E-BE2E-39F24B034A22}"/>
     <dgm:cxn modelId="{A74A3A1D-83FD-4D4E-B34B-1A2EB999A57F}" type="presParOf" srcId="{7C043CBC-5E68-4D55-86E8-D555E7227543}" destId="{CACF401E-F0E5-451C-ABD2-C92F9F3270C5}" srcOrd="0" destOrd="0" presId="urn:microsoft.com/office/officeart/2005/8/layout/hProcess9"/>
     <dgm:cxn modelId="{C7603AE7-0D2E-4D36-8495-A574243AC9A3}" type="presParOf" srcId="{7C043CBC-5E68-4D55-86E8-D555E7227543}" destId="{DA86894E-2EAD-4092-A1A6-5AEA49C7A770}" srcOrd="1" destOrd="0" presId="urn:microsoft.com/office/officeart/2005/8/layout/hProcess9"/>
     <dgm:cxn modelId="{0C3DE865-0D04-4736-AE89-4F76A3AE9D47}" type="presParOf" srcId="{DA86894E-2EAD-4092-A1A6-5AEA49C7A770}" destId="{BBFA8015-927F-4AB5-A453-3FCF80B4CA30}" srcOrd="0" destOrd="0" presId="urn:microsoft.com/office/officeart/2005/8/layout/hProcess9"/>
@@ -7525,7 +6675,7 @@
   <dgm:whole/>
   <dgm:extLst>
     <a:ext uri="http://schemas.microsoft.com/office/drawing/2008/diagram">
-      <dsp:dataModelExt xmlns:dsp="http://schemas.microsoft.com/office/drawing/2008/diagram" relId="rId10" minVer="http://schemas.openxmlformats.org/drawingml/2006/diagram"/>
+      <dsp:dataModelExt xmlns:dsp="http://schemas.microsoft.com/office/drawing/2008/diagram" relId="rId12" minVer="http://schemas.openxmlformats.org/drawingml/2006/diagram"/>
     </a:ext>
   </dgm:extLst>
 </dgm:dataModel>
@@ -7633,7 +6783,7 @@
         </a:bodyPr>
         <a:lstStyle/>
         <a:p>
-          <a:pPr lvl="0" algn="ctr" defTabSz="755650">
+          <a:pPr marL="0" lvl="0" indent="0" algn="ctr" defTabSz="755650">
             <a:lnSpc>
               <a:spcPct val="90000"/>
             </a:lnSpc>
@@ -7643,6 +6793,7 @@
             <a:spcAft>
               <a:spcPct val="35000"/>
             </a:spcAft>
+            <a:buNone/>
           </a:pPr>
           <a:r>
             <a:rPr lang="es-ES" sz="1700" kern="1200"/>
@@ -7709,7 +6860,7 @@
         </a:bodyPr>
         <a:lstStyle/>
         <a:p>
-          <a:pPr lvl="0" algn="ctr" defTabSz="755650">
+          <a:pPr marL="0" lvl="0" indent="0" algn="ctr" defTabSz="755650">
             <a:lnSpc>
               <a:spcPct val="90000"/>
             </a:lnSpc>
@@ -7719,6 +6870,7 @@
             <a:spcAft>
               <a:spcPct val="35000"/>
             </a:spcAft>
+            <a:buNone/>
           </a:pPr>
           <a:r>
             <a:rPr lang="es-ES" sz="1700" kern="1200"/>
@@ -7785,7 +6937,7 @@
         </a:bodyPr>
         <a:lstStyle/>
         <a:p>
-          <a:pPr lvl="0" algn="ctr" defTabSz="755650">
+          <a:pPr marL="0" lvl="0" indent="0" algn="ctr" defTabSz="755650">
             <a:lnSpc>
               <a:spcPct val="90000"/>
             </a:lnSpc>
@@ -7795,6 +6947,7 @@
             <a:spcAft>
               <a:spcPct val="35000"/>
             </a:spcAft>
+            <a:buNone/>
           </a:pPr>
           <a:r>
             <a:rPr lang="es-ES" sz="1700" kern="1200"/>
@@ -7861,7 +7014,7 @@
         </a:bodyPr>
         <a:lstStyle/>
         <a:p>
-          <a:pPr lvl="0" algn="ctr" defTabSz="755650">
+          <a:pPr marL="0" lvl="0" indent="0" algn="ctr" defTabSz="755650">
             <a:lnSpc>
               <a:spcPct val="90000"/>
             </a:lnSpc>
@@ -7871,6 +7024,7 @@
             <a:spcAft>
               <a:spcPct val="35000"/>
             </a:spcAft>
+            <a:buNone/>
           </a:pPr>
           <a:r>
             <a:rPr lang="es-ES" sz="1700" kern="1200"/>
@@ -9364,10 +8518,342 @@
 <b:Sources xmlns:b="http://schemas.openxmlformats.org/officeDocument/2006/bibliography" xmlns="http://schemas.openxmlformats.org/officeDocument/2006/bibliography" SelectedStyle="\APA.XSL" StyleName="APA"/>
 </file>
 
+<file path=customXml/item2.xml><?xml version="1.0" encoding="utf-8"?>
+<ct:contentTypeSchema xmlns:ct="http://schemas.microsoft.com/office/2006/metadata/contentType" xmlns:ma="http://schemas.microsoft.com/office/2006/metadata/properties/metaAttributes" ct:_="" ma:_="" ma:contentTypeName="Documento" ma:contentTypeID="0x010100F37872BBB1B48948A69B496DD8700896" ma:contentTypeVersion="28" ma:contentTypeDescription="Crear nuevo documento." ma:contentTypeScope="" ma:versionID="41e695d176b380ee67bec6b2b7686407">
+  <xsd:schema xmlns:xsd="http://www.w3.org/2001/XMLSchema" xmlns:xs="http://www.w3.org/2001/XMLSchema" xmlns:p="http://schemas.microsoft.com/office/2006/metadata/properties" xmlns:ns2="e3c6f3b3-f88f-4e57-8294-d53de8f54b2b" xmlns:ns3="0e9fbc54-175b-41a1-a915-0ab6c7e45301" xmlns:ns4="30c688ba-d7e6-407b-8c35-f2a020af6bce" targetNamespace="http://schemas.microsoft.com/office/2006/metadata/properties" ma:root="true" ma:fieldsID="7f3c939deddf71db213627251570a297" ns2:_="" ns3:_="" ns4:_="">
+    <xsd:import namespace="e3c6f3b3-f88f-4e57-8294-d53de8f54b2b"/>
+    <xsd:import namespace="0e9fbc54-175b-41a1-a915-0ab6c7e45301"/>
+    <xsd:import namespace="30c688ba-d7e6-407b-8c35-f2a020af6bce"/>
+    <xsd:element name="properties">
+      <xsd:complexType>
+        <xsd:sequence>
+          <xsd:element name="documentManagement">
+            <xsd:complexType>
+              <xsd:all>
+                <xsd:element ref="ns2:MediaServiceMetadata" minOccurs="0"/>
+                <xsd:element ref="ns2:MediaServiceFastMetadata" minOccurs="0"/>
+                <xsd:element ref="ns2:MediaServiceDateTaken" minOccurs="0"/>
+                <xsd:element ref="ns2:MediaServiceAutoTags" minOccurs="0"/>
+                <xsd:element ref="ns2:MediaLengthInSeconds" minOccurs="0"/>
+                <xsd:element ref="ns3:SharedWithUsers" minOccurs="0"/>
+                <xsd:element ref="ns3:SharedWithDetails" minOccurs="0"/>
+                <xsd:element ref="ns2:MediaServiceAutoKeyPoints" minOccurs="0"/>
+                <xsd:element ref="ns2:MediaServiceKeyPoints" minOccurs="0"/>
+                <xsd:element ref="ns2:MediaServiceOCR" minOccurs="0"/>
+                <xsd:element ref="ns2:MediaServiceGenerationTime" minOccurs="0"/>
+                <xsd:element ref="ns2:MediaServiceEventHashCode" minOccurs="0"/>
+                <xsd:element ref="ns2:Comentarios" minOccurs="0"/>
+                <xsd:element ref="ns4:TaxCatchAll" minOccurs="0"/>
+                <xsd:element ref="ns2:lcf76f155ced4ddcb4097134ff3c332f" minOccurs="0"/>
+                <xsd:element ref="ns2:Location" minOccurs="0"/>
+                <xsd:element ref="ns2:eb688946-c7db-4ed7-a645-b5d7b2c83310CountryOrRegion" minOccurs="0"/>
+                <xsd:element ref="ns2:eb688946-c7db-4ed7-a645-b5d7b2c83310State" minOccurs="0"/>
+                <xsd:element ref="ns2:eb688946-c7db-4ed7-a645-b5d7b2c83310City" minOccurs="0"/>
+                <xsd:element ref="ns2:eb688946-c7db-4ed7-a645-b5d7b2c83310PostalCode" minOccurs="0"/>
+                <xsd:element ref="ns2:eb688946-c7db-4ed7-a645-b5d7b2c83310Street" minOccurs="0"/>
+                <xsd:element ref="ns2:eb688946-c7db-4ed7-a645-b5d7b2c83310GeoLoc" minOccurs="0"/>
+                <xsd:element ref="ns2:eb688946-c7db-4ed7-a645-b5d7b2c83310DispName" minOccurs="0"/>
+              </xsd:all>
+            </xsd:complexType>
+          </xsd:element>
+        </xsd:sequence>
+      </xsd:complexType>
+    </xsd:element>
+  </xsd:schema>
+  <xsd:schema xmlns:xsd="http://www.w3.org/2001/XMLSchema" xmlns:xs="http://www.w3.org/2001/XMLSchema" xmlns:dms="http://schemas.microsoft.com/office/2006/documentManagement/types" xmlns:pc="http://schemas.microsoft.com/office/infopath/2007/PartnerControls" targetNamespace="e3c6f3b3-f88f-4e57-8294-d53de8f54b2b" elementFormDefault="qualified">
+    <xsd:import namespace="http://schemas.microsoft.com/office/2006/documentManagement/types"/>
+    <xsd:import namespace="http://schemas.microsoft.com/office/infopath/2007/PartnerControls"/>
+    <xsd:element name="MediaServiceMetadata" ma:index="8" nillable="true" ma:displayName="MediaServiceMetadata" ma:hidden="true" ma:internalName="MediaServiceMetadata" ma:readOnly="true">
+      <xsd:simpleType>
+        <xsd:restriction base="dms:Note"/>
+      </xsd:simpleType>
+    </xsd:element>
+    <xsd:element name="MediaServiceFastMetadata" ma:index="9" nillable="true" ma:displayName="MediaServiceFastMetadata" ma:hidden="true" ma:internalName="MediaServiceFastMetadata" ma:readOnly="true">
+      <xsd:simpleType>
+        <xsd:restriction base="dms:Note"/>
+      </xsd:simpleType>
+    </xsd:element>
+    <xsd:element name="MediaServiceDateTaken" ma:index="10" nillable="true" ma:displayName="MediaServiceDateTaken" ma:hidden="true" ma:internalName="MediaServiceDateTaken" ma:readOnly="true">
+      <xsd:simpleType>
+        <xsd:restriction base="dms:Text"/>
+      </xsd:simpleType>
+    </xsd:element>
+    <xsd:element name="MediaServiceAutoTags" ma:index="11" nillable="true" ma:displayName="Tags" ma:internalName="MediaServiceAutoTags" ma:readOnly="true">
+      <xsd:simpleType>
+        <xsd:restriction base="dms:Text"/>
+      </xsd:simpleType>
+    </xsd:element>
+    <xsd:element name="MediaLengthInSeconds" ma:index="12" nillable="true" ma:displayName="MediaLengthInSeconds" ma:hidden="true" ma:internalName="MediaLengthInSeconds" ma:readOnly="true">
+      <xsd:simpleType>
+        <xsd:restriction base="dms:Unknown"/>
+      </xsd:simpleType>
+    </xsd:element>
+    <xsd:element name="MediaServiceAutoKeyPoints" ma:index="15" nillable="true" ma:displayName="MediaServiceAutoKeyPoints" ma:hidden="true" ma:internalName="MediaServiceAutoKeyPoints" ma:readOnly="true">
+      <xsd:simpleType>
+        <xsd:restriction base="dms:Note"/>
+      </xsd:simpleType>
+    </xsd:element>
+    <xsd:element name="MediaServiceKeyPoints" ma:index="16" nillable="true" ma:displayName="KeyPoints" ma:internalName="MediaServiceKeyPoints" ma:readOnly="true">
+      <xsd:simpleType>
+        <xsd:restriction base="dms:Note">
+          <xsd:maxLength value="255"/>
+        </xsd:restriction>
+      </xsd:simpleType>
+    </xsd:element>
+    <xsd:element name="MediaServiceOCR" ma:index="17" nillable="true" ma:displayName="Extracted Text" ma:internalName="MediaServiceOCR" ma:readOnly="true">
+      <xsd:simpleType>
+        <xsd:restriction base="dms:Note">
+          <xsd:maxLength value="255"/>
+        </xsd:restriction>
+      </xsd:simpleType>
+    </xsd:element>
+    <xsd:element name="MediaServiceGenerationTime" ma:index="18" nillable="true" ma:displayName="MediaServiceGenerationTime" ma:hidden="true" ma:internalName="MediaServiceGenerationTime" ma:readOnly="true">
+      <xsd:simpleType>
+        <xsd:restriction base="dms:Text"/>
+      </xsd:simpleType>
+    </xsd:element>
+    <xsd:element name="MediaServiceEventHashCode" ma:index="19" nillable="true" ma:displayName="MediaServiceEventHashCode" ma:hidden="true" ma:internalName="MediaServiceEventHashCode" ma:readOnly="true">
+      <xsd:simpleType>
+        <xsd:restriction base="dms:Text"/>
+      </xsd:simpleType>
+    </xsd:element>
+    <xsd:element name="Comentarios" ma:index="20" nillable="true" ma:displayName="Comentarios" ma:format="Dropdown" ma:internalName="Comentarios">
+      <xsd:simpleType>
+        <xsd:restriction base="dms:Text">
+          <xsd:maxLength value="255"/>
+        </xsd:restriction>
+      </xsd:simpleType>
+    </xsd:element>
+    <xsd:element name="lcf76f155ced4ddcb4097134ff3c332f" ma:index="23" nillable="true" ma:taxonomy="true" ma:internalName="lcf76f155ced4ddcb4097134ff3c332f" ma:taxonomyFieldName="MediaServiceImageTags" ma:displayName="Etiquetas de imagen" ma:readOnly="false" ma:fieldId="{5cf76f15-5ced-4ddc-b409-7134ff3c332f}" ma:taxonomyMulti="true" ma:sspId="f703290f-f62f-40c2-94a3-a7aef626be57" ma:termSetId="09814cd3-568e-fe90-9814-8d621ff8fb84" ma:anchorId="fba54fb3-c3e1-fe81-a776-ca4b69148c4d" ma:open="true" ma:isKeyword="false">
+      <xsd:complexType>
+        <xsd:sequence>
+          <xsd:element ref="pc:Terms" minOccurs="0" maxOccurs="1"/>
+        </xsd:sequence>
+      </xsd:complexType>
+    </xsd:element>
+    <xsd:element name="Location" ma:index="24" nillable="true" ma:displayName="Location" ma:format="Dropdown" ma:internalName="Location">
+      <xsd:simpleType>
+        <xsd:restriction base="dms:Unknown"/>
+      </xsd:simpleType>
+    </xsd:element>
+    <xsd:element name="eb688946-c7db-4ed7-a645-b5d7b2c83310CountryOrRegion" ma:index="25" nillable="true" ma:displayName="Location: Country/Region" ma:internalName="CountryOrRegion" ma:readOnly="true">
+      <xsd:simpleType>
+        <xsd:restriction base="dms:Text"/>
+      </xsd:simpleType>
+    </xsd:element>
+    <xsd:element name="eb688946-c7db-4ed7-a645-b5d7b2c83310State" ma:index="26" nillable="true" ma:displayName="Location: State" ma:internalName="State" ma:readOnly="true">
+      <xsd:simpleType>
+        <xsd:restriction base="dms:Text"/>
+      </xsd:simpleType>
+    </xsd:element>
+    <xsd:element name="eb688946-c7db-4ed7-a645-b5d7b2c83310City" ma:index="27" nillable="true" ma:displayName="Location: City" ma:internalName="City" ma:readOnly="true">
+      <xsd:simpleType>
+        <xsd:restriction base="dms:Text"/>
+      </xsd:simpleType>
+    </xsd:element>
+    <xsd:element name="eb688946-c7db-4ed7-a645-b5d7b2c83310PostalCode" ma:index="28" nillable="true" ma:displayName="Location: Postal Code" ma:internalName="PostalCode" ma:readOnly="true">
+      <xsd:simpleType>
+        <xsd:restriction base="dms:Text"/>
+      </xsd:simpleType>
+    </xsd:element>
+    <xsd:element name="eb688946-c7db-4ed7-a645-b5d7b2c83310Street" ma:index="29" nillable="true" ma:displayName="Location: Street" ma:internalName="Street" ma:readOnly="true">
+      <xsd:simpleType>
+        <xsd:restriction base="dms:Text"/>
+      </xsd:simpleType>
+    </xsd:element>
+    <xsd:element name="eb688946-c7db-4ed7-a645-b5d7b2c83310GeoLoc" ma:index="30" nillable="true" ma:displayName="Location: Coordinates" ma:internalName="GeoLoc" ma:readOnly="true">
+      <xsd:simpleType>
+        <xsd:restriction base="dms:Unknown"/>
+      </xsd:simpleType>
+    </xsd:element>
+    <xsd:element name="eb688946-c7db-4ed7-a645-b5d7b2c83310DispName" ma:index="31" nillable="true" ma:displayName="Location: Name" ma:internalName="DispName" ma:readOnly="true">
+      <xsd:simpleType>
+        <xsd:restriction base="dms:Text"/>
+      </xsd:simpleType>
+    </xsd:element>
+  </xsd:schema>
+  <xsd:schema xmlns:xsd="http://www.w3.org/2001/XMLSchema" xmlns:xs="http://www.w3.org/2001/XMLSchema" xmlns:dms="http://schemas.microsoft.com/office/2006/documentManagement/types" xmlns:pc="http://schemas.microsoft.com/office/infopath/2007/PartnerControls" targetNamespace="0e9fbc54-175b-41a1-a915-0ab6c7e45301" elementFormDefault="qualified">
+    <xsd:import namespace="http://schemas.microsoft.com/office/2006/documentManagement/types"/>
+    <xsd:import namespace="http://schemas.microsoft.com/office/infopath/2007/PartnerControls"/>
+    <xsd:element name="SharedWithUsers" ma:index="13" nillable="true" ma:displayName="Compartido con" ma:internalName="SharedWithUsers" ma:readOnly="true">
+      <xsd:complexType>
+        <xsd:complexContent>
+          <xsd:extension base="dms:UserMulti">
+            <xsd:sequence>
+              <xsd:element name="UserInfo" minOccurs="0" maxOccurs="unbounded">
+                <xsd:complexType>
+                  <xsd:sequence>
+                    <xsd:element name="DisplayName" type="xsd:string" minOccurs="0"/>
+                    <xsd:element name="AccountId" type="dms:UserId" minOccurs="0" nillable="true"/>
+                    <xsd:element name="AccountType" type="xsd:string" minOccurs="0"/>
+                  </xsd:sequence>
+                </xsd:complexType>
+              </xsd:element>
+            </xsd:sequence>
+          </xsd:extension>
+        </xsd:complexContent>
+      </xsd:complexType>
+    </xsd:element>
+    <xsd:element name="SharedWithDetails" ma:index="14" nillable="true" ma:displayName="Detalles de uso compartido" ma:internalName="SharedWithDetails" ma:readOnly="true">
+      <xsd:simpleType>
+        <xsd:restriction base="dms:Note">
+          <xsd:maxLength value="255"/>
+        </xsd:restriction>
+      </xsd:simpleType>
+    </xsd:element>
+  </xsd:schema>
+  <xsd:schema xmlns:xsd="http://www.w3.org/2001/XMLSchema" xmlns:xs="http://www.w3.org/2001/XMLSchema" xmlns:dms="http://schemas.microsoft.com/office/2006/documentManagement/types" xmlns:pc="http://schemas.microsoft.com/office/infopath/2007/PartnerControls" targetNamespace="30c688ba-d7e6-407b-8c35-f2a020af6bce" elementFormDefault="qualified">
+    <xsd:import namespace="http://schemas.microsoft.com/office/2006/documentManagement/types"/>
+    <xsd:import namespace="http://schemas.microsoft.com/office/infopath/2007/PartnerControls"/>
+    <xsd:element name="TaxCatchAll" ma:index="21" nillable="true" ma:displayName="Taxonomy Catch All Column" ma:hidden="true" ma:list="{9e089736-ae06-45c9-9919-e550e0810a5e}" ma:internalName="TaxCatchAll" ma:showField="CatchAllData" ma:web="0e9fbc54-175b-41a1-a915-0ab6c7e45301">
+      <xsd:complexType>
+        <xsd:complexContent>
+          <xsd:extension base="dms:MultiChoiceLookup">
+            <xsd:sequence>
+              <xsd:element name="Value" type="dms:Lookup" maxOccurs="unbounded" minOccurs="0" nillable="true"/>
+            </xsd:sequence>
+          </xsd:extension>
+        </xsd:complexContent>
+      </xsd:complexType>
+    </xsd:element>
+  </xsd:schema>
+  <xsd:schema xmlns="http://schemas.openxmlformats.org/package/2006/metadata/core-properties" xmlns:xsd="http://www.w3.org/2001/XMLSchema" xmlns:xsi="http://www.w3.org/2001/XMLSchema-instance" xmlns:dc="http://purl.org/dc/elements/1.1/" xmlns:dcterms="http://purl.org/dc/terms/" xmlns:odoc="http://schemas.microsoft.com/internal/obd" targetNamespace="http://schemas.openxmlformats.org/package/2006/metadata/core-properties" elementFormDefault="qualified" attributeFormDefault="unqualified" blockDefault="#all">
+    <xsd:import namespace="http://purl.org/dc/elements/1.1/" schemaLocation="http://dublincore.org/schemas/xmls/qdc/2003/04/02/dc.xsd"/>
+    <xsd:import namespace="http://purl.org/dc/terms/" schemaLocation="http://dublincore.org/schemas/xmls/qdc/2003/04/02/dcterms.xsd"/>
+    <xsd:element name="coreProperties" type="CT_coreProperties"/>
+    <xsd:complexType name="CT_coreProperties">
+      <xsd:all>
+        <xsd:element ref="dc:creator" minOccurs="0" maxOccurs="1"/>
+        <xsd:element ref="dcterms:created" minOccurs="0" maxOccurs="1"/>
+        <xsd:element ref="dc:identifier" minOccurs="0" maxOccurs="1"/>
+        <xsd:element name="contentType" minOccurs="0" maxOccurs="1" type="xsd:string" ma:index="0" ma:displayName="Tipo de contenido"/>
+        <xsd:element ref="dc:title" minOccurs="0" maxOccurs="1" ma:index="4" ma:displayName="Título"/>
+        <xsd:element ref="dc:subject" minOccurs="0" maxOccurs="1"/>
+        <xsd:element ref="dc:description" minOccurs="0" maxOccurs="1"/>
+        <xsd:element name="keywords" minOccurs="0" maxOccurs="1" type="xsd:string"/>
+        <xsd:element ref="dc:language" minOccurs="0" maxOccurs="1"/>
+        <xsd:element name="category" minOccurs="0" maxOccurs="1" type="xsd:string"/>
+        <xsd:element name="version" minOccurs="0" maxOccurs="1" type="xsd:string"/>
+        <xsd:element name="revision" minOccurs="0" maxOccurs="1" type="xsd:string">
+          <xsd:annotation>
+            <xsd:documentation>
+                        This value indicates the number of saves or revisions. The application is responsible for updating this value after each revision.
+                    </xsd:documentation>
+          </xsd:annotation>
+        </xsd:element>
+        <xsd:element name="lastModifiedBy" minOccurs="0" maxOccurs="1" type="xsd:string"/>
+        <xsd:element ref="dcterms:modified" minOccurs="0" maxOccurs="1"/>
+        <xsd:element name="contentStatus" minOccurs="0" maxOccurs="1" type="xsd:string"/>
+      </xsd:all>
+    </xsd:complexType>
+  </xsd:schema>
+  <xs:schema xmlns:pc="http://schemas.microsoft.com/office/infopath/2007/PartnerControls" xmlns:xs="http://www.w3.org/2001/XMLSchema" targetNamespace="http://schemas.microsoft.com/office/infopath/2007/PartnerControls" elementFormDefault="qualified" attributeFormDefault="unqualified">
+    <xs:element name="Person">
+      <xs:complexType>
+        <xs:sequence>
+          <xs:element ref="pc:DisplayName" minOccurs="0"/>
+          <xs:element ref="pc:AccountId" minOccurs="0"/>
+          <xs:element ref="pc:AccountType" minOccurs="0"/>
+        </xs:sequence>
+      </xs:complexType>
+    </xs:element>
+    <xs:element name="DisplayName" type="xs:string"/>
+    <xs:element name="AccountId" type="xs:string"/>
+    <xs:element name="AccountType" type="xs:string"/>
+    <xs:element name="BDCAssociatedEntity">
+      <xs:complexType>
+        <xs:sequence>
+          <xs:element ref="pc:BDCEntity" minOccurs="0" maxOccurs="unbounded"/>
+        </xs:sequence>
+        <xs:attribute ref="pc:EntityNamespace"/>
+        <xs:attribute ref="pc:EntityName"/>
+        <xs:attribute ref="pc:SystemInstanceName"/>
+        <xs:attribute ref="pc:AssociationName"/>
+      </xs:complexType>
+    </xs:element>
+    <xs:attribute name="EntityNamespace" type="xs:string"/>
+    <xs:attribute name="EntityName" type="xs:string"/>
+    <xs:attribute name="SystemInstanceName" type="xs:string"/>
+    <xs:attribute name="AssociationName" type="xs:string"/>
+    <xs:element name="BDCEntity">
+      <xs:complexType>
+        <xs:sequence>
+          <xs:element ref="pc:EntityDisplayName" minOccurs="0"/>
+          <xs:element ref="pc:EntityInstanceReference" minOccurs="0"/>
+          <xs:element ref="pc:EntityId1" minOccurs="0"/>
+          <xs:element ref="pc:EntityId2" minOccurs="0"/>
+          <xs:element ref="pc:EntityId3" minOccurs="0"/>
+          <xs:element ref="pc:EntityId4" minOccurs="0"/>
+          <xs:element ref="pc:EntityId5" minOccurs="0"/>
+        </xs:sequence>
+      </xs:complexType>
+    </xs:element>
+    <xs:element name="EntityDisplayName" type="xs:string"/>
+    <xs:element name="EntityInstanceReference" type="xs:string"/>
+    <xs:element name="EntityId1" type="xs:string"/>
+    <xs:element name="EntityId2" type="xs:string"/>
+    <xs:element name="EntityId3" type="xs:string"/>
+    <xs:element name="EntityId4" type="xs:string"/>
+    <xs:element name="EntityId5" type="xs:string"/>
+    <xs:element name="Terms">
+      <xs:complexType>
+        <xs:sequence>
+          <xs:element ref="pc:TermInfo" minOccurs="0" maxOccurs="unbounded"/>
+        </xs:sequence>
+      </xs:complexType>
+    </xs:element>
+    <xs:element name="TermInfo">
+      <xs:complexType>
+        <xs:sequence>
+          <xs:element ref="pc:TermName" minOccurs="0"/>
+          <xs:element ref="pc:TermId" minOccurs="0"/>
+        </xs:sequence>
+      </xs:complexType>
+    </xs:element>
+    <xs:element name="TermName" type="xs:string"/>
+    <xs:element name="TermId" type="xs:string"/>
+  </xs:schema>
+</ct:contentTypeSchema>
+</file>
+
+<file path=customXml/item3.xml><?xml version="1.0" encoding="utf-8"?>
+<?mso-contentType ?>
+<FormTemplates xmlns="http://schemas.microsoft.com/sharepoint/v3/contenttype/forms">
+  <Display>DocumentLibraryForm</Display>
+  <Edit>DocumentLibraryForm</Edit>
+  <New>DocumentLibraryForm</New>
+</FormTemplates>
+</file>
+
+<file path=customXml/item4.xml><?xml version="1.0" encoding="utf-8"?>
+<p:properties xmlns:p="http://schemas.microsoft.com/office/2006/metadata/properties" xmlns:xsi="http://www.w3.org/2001/XMLSchema-instance" xmlns:pc="http://schemas.microsoft.com/office/infopath/2007/PartnerControls">
+  <documentManagement>
+    <Location xmlns="e3c6f3b3-f88f-4e57-8294-d53de8f54b2b" xsi:nil="true"/>
+    <TaxCatchAll xmlns="30c688ba-d7e6-407b-8c35-f2a020af6bce" xsi:nil="true"/>
+    <Comentarios xmlns="e3c6f3b3-f88f-4e57-8294-d53de8f54b2b" xsi:nil="true"/>
+    <lcf76f155ced4ddcb4097134ff3c332f xmlns="e3c6f3b3-f88f-4e57-8294-d53de8f54b2b">
+      <Terms xmlns="http://schemas.microsoft.com/office/infopath/2007/PartnerControls"/>
+    </lcf76f155ced4ddcb4097134ff3c332f>
+  </documentManagement>
+</p:properties>
+</file>
+
 <file path=customXml/itemProps1.xml><?xml version="1.0" encoding="utf-8"?>
 <ds:datastoreItem xmlns:ds="http://schemas.openxmlformats.org/officeDocument/2006/customXml" ds:itemID="{FDF25984-4380-49E1-BAAE-AAFA8FEBF63D}">
   <ds:schemaRefs>
     <ds:schemaRef ds:uri="http://schemas.openxmlformats.org/officeDocument/2006/bibliography"/>
   </ds:schemaRefs>
 </ds:datastoreItem>
+</file>
+
+<file path=customXml/itemProps2.xml><?xml version="1.0" encoding="utf-8"?>
+<ds:datastoreItem xmlns:ds="http://schemas.openxmlformats.org/officeDocument/2006/customXml" ds:itemID="{DE3F9149-5E3B-49F1-B9AC-7FAA4D81C2FE}"/>
+</file>
+
+<file path=customXml/itemProps3.xml><?xml version="1.0" encoding="utf-8"?>
+<ds:datastoreItem xmlns:ds="http://schemas.openxmlformats.org/officeDocument/2006/customXml" ds:itemID="{CEC91ABA-9AB0-45CE-BEF5-E9AE563FFE7E}"/>
+</file>
+
+<file path=customXml/itemProps4.xml><?xml version="1.0" encoding="utf-8"?>
+<ds:datastoreItem xmlns:ds="http://schemas.openxmlformats.org/officeDocument/2006/customXml" ds:itemID="{2163A1E9-E688-4B2B-8D0A-7470747510CF}"/>
 </file>
</xml_diff>